<commit_message>
updated data-set and cleaning data file
</commit_message>
<xml_diff>
--- a/README.docx
+++ b/README.docx
@@ -5,8 +5,6 @@
     <w:p>
       <w:pPr>
         <w:jc w:val="center"/>
-      </w:pPr>
-      <w:r>
         <w:rPr>
           <w:rFonts w:ascii="Calibri Light" w:eastAsia="Calibri Light" w:hAnsi="Calibri Light" w:cs="Calibri Light"/>
           <w:b/>
@@ -15,44 +13,80 @@
           <w:sz w:val="32"/>
           <w:szCs w:val="32"/>
         </w:rPr>
-        <w:t>Advance Data Bases – Project 3</w:t>
+      </w:pPr>
+      <w:r>
+        <w:rPr>
+          <w:rFonts w:ascii="Calibri Light" w:eastAsia="Calibri Light" w:hAnsi="Calibri Light" w:cs="Calibri Light"/>
+          <w:b/>
+          <w:bCs/>
+          <w:color w:val="002060"/>
+          <w:sz w:val="32"/>
+          <w:szCs w:val="32"/>
+        </w:rPr>
+        <w:t>COMS E6111-Advanced Database Systems</w:t>
+      </w:r>
+      <w:r>
+        <w:rPr>
+          <w:rFonts w:ascii="Calibri Light" w:eastAsia="Calibri Light" w:hAnsi="Calibri Light" w:cs="Calibri Light"/>
+          <w:b/>
+          <w:bCs/>
+          <w:color w:val="002060"/>
+          <w:sz w:val="32"/>
+          <w:szCs w:val="32"/>
+        </w:rPr>
+        <w:t xml:space="preserve">, </w:t>
+      </w:r>
+      <w:bookmarkStart w:id="0" w:name="_GoBack"/>
+      <w:bookmarkEnd w:id="0"/>
+      <w:r>
+        <w:rPr>
+          <w:rFonts w:ascii="Calibri Light" w:eastAsia="Calibri Light" w:hAnsi="Calibri Light" w:cs="Calibri Light"/>
+          <w:b/>
+          <w:bCs/>
+          <w:color w:val="002060"/>
+          <w:sz w:val="32"/>
+          <w:szCs w:val="32"/>
+        </w:rPr>
+        <w:t>Spring 2014</w:t>
+      </w:r>
+      <w:r>
+        <w:rPr>
+          <w:rFonts w:ascii="Calibri Light" w:eastAsia="Calibri Light" w:hAnsi="Calibri Light" w:cs="Calibri Light"/>
+          <w:b/>
+          <w:bCs/>
+          <w:color w:val="002060"/>
+          <w:sz w:val="32"/>
+          <w:szCs w:val="32"/>
+        </w:rPr>
+        <w:t xml:space="preserve"> </w:t>
       </w:r>
     </w:p>
     <w:p>
       <w:pPr>
         <w:jc w:val="center"/>
       </w:pPr>
-      <w:proofErr w:type="spellStart"/>
+      <w:r>
+        <w:rPr>
+          <w:rFonts w:ascii="Calibri Light" w:eastAsia="Calibri Light" w:hAnsi="Calibri Light" w:cs="Calibri Light"/>
+          <w:b/>
+          <w:bCs/>
+          <w:color w:val="002060"/>
+          <w:sz w:val="32"/>
+          <w:szCs w:val="32"/>
+        </w:rPr>
+        <w:t>Project 3</w:t>
+      </w:r>
+    </w:p>
+    <w:p>
+      <w:pPr>
+        <w:jc w:val="center"/>
+      </w:pPr>
       <w:r>
         <w:rPr>
           <w:rFonts w:ascii="Calibri Light" w:eastAsia="Calibri Light" w:hAnsi="Calibri Light" w:cs="Calibri Light"/>
           <w:color w:val="002060"/>
         </w:rPr>
-        <w:t>Abhinav</w:t>
-      </w:r>
-      <w:proofErr w:type="spellEnd"/>
-      <w:r>
-        <w:rPr>
-          <w:rFonts w:ascii="Calibri Light" w:eastAsia="Calibri Light" w:hAnsi="Calibri Light" w:cs="Calibri Light"/>
-          <w:color w:val="002060"/>
-        </w:rPr>
-        <w:t xml:space="preserve"> Bajaj (ab3900), </w:t>
-      </w:r>
-      <w:proofErr w:type="spellStart"/>
-      <w:r>
-        <w:rPr>
-          <w:rFonts w:ascii="Calibri Light" w:eastAsia="Calibri Light" w:hAnsi="Calibri Light" w:cs="Calibri Light"/>
-          <w:color w:val="002060"/>
-        </w:rPr>
-        <w:t>Rafica</w:t>
-      </w:r>
-      <w:proofErr w:type="spellEnd"/>
-      <w:r>
-        <w:rPr>
-          <w:rFonts w:ascii="Calibri Light" w:eastAsia="Calibri Light" w:hAnsi="Calibri Light" w:cs="Calibri Light"/>
-          <w:color w:val="002060"/>
-        </w:rPr>
-        <w:t xml:space="preserve"> Abdul Rahim (ra2688)</w:t>
+        <w:t>Abhinav Bajaj (ab3900), Rafica Abdul Rahim (ra2688)</w:t>
       </w:r>
       <w:r>
         <w:rPr>
@@ -84,7 +118,6 @@
       </w:r>
     </w:p>
     <w:p>
-      <w:proofErr w:type="gramStart"/>
       <w:r>
         <w:rPr>
           <w:rFonts w:ascii="Calibri" w:eastAsia="Calibri" w:hAnsi="Calibri" w:cs="Calibri"/>
@@ -101,13 +134,72 @@
         <w:rPr>
           <w:rFonts w:ascii="Calibri" w:eastAsia="Calibri" w:hAnsi="Calibri" w:cs="Calibri"/>
         </w:rPr>
-        <w:t>.</w:t>
-      </w:r>
-      <w:proofErr w:type="gramEnd"/>
-      <w:r>
+        <w:t xml:space="preserve">. </w:t>
+      </w:r>
+    </w:p>
+    <w:p>
+      <w:pPr>
         <w:rPr>
           <w:rFonts w:ascii="Calibri" w:eastAsia="Calibri" w:hAnsi="Calibri" w:cs="Calibri"/>
         </w:rPr>
+      </w:pPr>
+      <w:r>
+        <w:rPr>
+          <w:rFonts w:ascii="Calibri" w:eastAsia="Calibri" w:hAnsi="Calibri" w:cs="Calibri"/>
+        </w:rPr>
+        <w:t>INTEGRATED-DATASET.csv</w:t>
+      </w:r>
+      <w:r>
+        <w:rPr>
+          <w:rFonts w:ascii="Calibri" w:eastAsia="Calibri" w:hAnsi="Calibri" w:cs="Calibri"/>
+        </w:rPr>
+        <w:t xml:space="preserve"> – generated data set file for our project</w:t>
+      </w:r>
+    </w:p>
+    <w:p>
+      <w:r>
+        <w:rPr>
+          <w:rFonts w:ascii="Calibri" w:eastAsia="Calibri" w:hAnsi="Calibri" w:cs="Calibri"/>
+        </w:rPr>
+        <w:t xml:space="preserve">README.pdf - This file </w:t>
+      </w:r>
+    </w:p>
+    <w:p>
+      <w:r>
+        <w:rPr>
+          <w:rFonts w:ascii="Calibri" w:eastAsia="Calibri" w:hAnsi="Calibri" w:cs="Calibri"/>
+        </w:rPr>
+        <w:t xml:space="preserve">Makefile - File containing the steps to compile and run the code on CLIC machines </w:t>
+      </w:r>
+    </w:p>
+    <w:p>
+      <w:pPr>
+        <w:rPr>
+          <w:rFonts w:ascii="Calibri" w:eastAsia="Calibri" w:hAnsi="Calibri" w:cs="Calibri"/>
+        </w:rPr>
+      </w:pPr>
+      <w:r>
+        <w:rPr>
+          <w:rFonts w:ascii="Calibri" w:eastAsia="Calibri" w:hAnsi="Calibri" w:cs="Calibri"/>
+        </w:rPr>
+        <w:t>example-run.txt</w:t>
+      </w:r>
+      <w:r>
+        <w:rPr>
+          <w:rFonts w:ascii="Calibri" w:eastAsia="Calibri" w:hAnsi="Calibri" w:cs="Calibri"/>
+        </w:rPr>
+        <w:t xml:space="preserve">- File containing </w:t>
+      </w:r>
+      <w:r>
+        <w:rPr>
+          <w:rFonts w:ascii="Calibri" w:eastAsia="Calibri" w:hAnsi="Calibri" w:cs="Calibri"/>
+        </w:rPr>
+        <w:t>output of the interesting sample run</w:t>
+      </w:r>
+      <w:r>
+        <w:rPr>
+          <w:rFonts w:ascii="Calibri" w:eastAsia="Calibri" w:hAnsi="Calibri" w:cs="Calibri"/>
+        </w:rPr>
         <w:t xml:space="preserve"> </w:t>
       </w:r>
     </w:p>
@@ -117,133 +209,150 @@
           <w:rFonts w:ascii="Calibri" w:eastAsia="Calibri" w:hAnsi="Calibri" w:cs="Calibri"/>
         </w:rPr>
       </w:pPr>
+    </w:p>
+    <w:p>
+      <w:pPr>
+        <w:pStyle w:val="Heading1"/>
+        <w:rPr>
+          <w:rFonts w:eastAsia="Calibri"/>
+        </w:rPr>
+      </w:pPr>
+      <w:r>
+        <w:rPr>
+          <w:rFonts w:eastAsia="Calibri"/>
+        </w:rPr>
+        <w:t>Description of Data-Set</w:t>
+      </w:r>
+    </w:p>
+    <w:p>
+      <w:pPr>
+        <w:pStyle w:val="Heading2"/>
+      </w:pPr>
+      <w:r>
+        <w:t>Data-Set Selection</w:t>
+      </w:r>
+    </w:p>
+    <w:p>
+      <w:r>
+        <w:t>We used “</w:t>
+      </w:r>
+      <w:r>
+        <w:t>Restaurant Inspection Results</w:t>
+      </w:r>
+      <w:r>
+        <w:t xml:space="preserve">” data from </w:t>
+      </w:r>
+      <w:r>
+        <w:t>NYC Open Data data set(s)</w:t>
+      </w:r>
+      <w:r>
+        <w:t xml:space="preserve">. </w:t>
+      </w:r>
+    </w:p>
+    <w:p>
+      <w:r>
+        <w:t xml:space="preserve">The data set is available </w:t>
+      </w:r>
+      <w:hyperlink r:id="rId6" w:history="1">
+        <w:r>
+          <w:rPr>
+            <w:rStyle w:val="Hyperlink"/>
+          </w:rPr>
+          <w:t>here</w:t>
+        </w:r>
+      </w:hyperlink>
+      <w:r>
+        <w:t xml:space="preserve"> </w:t>
+      </w:r>
+    </w:p>
+    <w:p>
+      <w:pPr>
+        <w:pStyle w:val="Heading2"/>
+      </w:pPr>
+      <w:r>
+        <w:t>INTEGRATED-DATASET</w:t>
+      </w:r>
+      <w:r>
+        <w:t xml:space="preserve"> Extraction</w:t>
+      </w:r>
+    </w:p>
+    <w:p/>
+    <w:p>
+      <w:pPr>
+        <w:pStyle w:val="Heading2"/>
+      </w:pPr>
+      <w:r>
+        <w:t>“INTERESTING” about Data-Set</w:t>
+      </w:r>
+    </w:p>
+    <w:p>
+      <w:r>
+        <w:t xml:space="preserve">We considered many data-sets before finalizing this data-set. Few of them are the </w:t>
+      </w:r>
+      <w:r>
+        <w:t>“</w:t>
+      </w:r>
+      <w:r>
+        <w:t>School Demographics and Accountability</w:t>
+      </w:r>
+      <w:r>
+        <w:t>”, “</w:t>
+      </w:r>
+      <w:r>
+        <w:t>NYS Math Test Results</w:t>
+      </w:r>
+      <w:r>
+        <w:t>”, “ELA</w:t>
+      </w:r>
+      <w:r>
+        <w:t xml:space="preserve"> Test Results</w:t>
+      </w:r>
+      <w:r>
+        <w:t>” and more. The other most interesting data we could think of was combining the “</w:t>
+      </w:r>
+      <w:r>
+        <w:t>Demographic Statistics By Zip Code</w:t>
+      </w:r>
+      <w:r>
+        <w:t>” and “</w:t>
+      </w:r>
+      <w:r>
+        <w:t>Natural Gas Consumption by ZIP Code</w:t>
+      </w:r>
+      <w:r>
+        <w:t>”.</w:t>
+      </w:r>
+    </w:p>
+    <w:p/>
+    <w:p>
+      <w:pPr>
+        <w:pStyle w:val="Heading1"/>
+      </w:pPr>
+      <w:r>
+        <w:rPr>
+          <w:rFonts w:eastAsia="Calibri Light"/>
+        </w:rPr>
+        <w:t xml:space="preserve">Running the program - </w:t>
+      </w:r>
+    </w:p>
+    <w:p>
       <w:r>
         <w:rPr>
           <w:rFonts w:ascii="Calibri" w:eastAsia="Calibri" w:hAnsi="Calibri" w:cs="Calibri"/>
         </w:rPr>
-        <w:t>INTEGRATED-DATASET.csv</w:t>
-      </w:r>
-      <w:r>
+        <w:t xml:space="preserve">The project is in Python. </w:t>
+      </w:r>
+    </w:p>
+    <w:p>
+      <w:pPr>
         <w:rPr>
           <w:rFonts w:ascii="Calibri" w:eastAsia="Calibri" w:hAnsi="Calibri" w:cs="Calibri"/>
         </w:rPr>
-        <w:t xml:space="preserve"> – generated data set file for our project</w:t>
-      </w:r>
-    </w:p>
-    <w:p>
+      </w:pPr>
       <w:r>
         <w:rPr>
           <w:rFonts w:ascii="Calibri" w:eastAsia="Calibri" w:hAnsi="Calibri" w:cs="Calibri"/>
         </w:rPr>
-        <w:t xml:space="preserve">README.pdf - This file </w:t>
-      </w:r>
-    </w:p>
-    <w:p>
-      <w:proofErr w:type="spellStart"/>
-      <w:r>
-        <w:rPr>
-          <w:rFonts w:ascii="Calibri" w:eastAsia="Calibri" w:hAnsi="Calibri" w:cs="Calibri"/>
-        </w:rPr>
-        <w:t>Makefile</w:t>
-      </w:r>
-      <w:proofErr w:type="spellEnd"/>
-      <w:r>
-        <w:rPr>
-          <w:rFonts w:ascii="Calibri" w:eastAsia="Calibri" w:hAnsi="Calibri" w:cs="Calibri"/>
-        </w:rPr>
-        <w:t xml:space="preserve"> - File containing the steps to compile and run the code on CLIC machines </w:t>
-      </w:r>
-    </w:p>
-    <w:p>
-      <w:pPr>
-        <w:rPr>
-          <w:rFonts w:ascii="Calibri" w:eastAsia="Calibri" w:hAnsi="Calibri" w:cs="Calibri"/>
-        </w:rPr>
-      </w:pPr>
-      <w:proofErr w:type="gramStart"/>
-      <w:r>
-        <w:rPr>
-          <w:rFonts w:ascii="Calibri" w:eastAsia="Calibri" w:hAnsi="Calibri" w:cs="Calibri"/>
-        </w:rPr>
-        <w:t>example-</w:t>
-      </w:r>
-      <w:proofErr w:type="gramEnd"/>
-      <w:r>
-        <w:rPr>
-          <w:rFonts w:ascii="Calibri" w:eastAsia="Calibri" w:hAnsi="Calibri" w:cs="Calibri"/>
-        </w:rPr>
-        <w:t>run.txt</w:t>
-      </w:r>
-      <w:r>
-        <w:rPr>
-          <w:rFonts w:ascii="Calibri" w:eastAsia="Calibri" w:hAnsi="Calibri" w:cs="Calibri"/>
-        </w:rPr>
-        <w:t xml:space="preserve">- File containing </w:t>
-      </w:r>
-      <w:r>
-        <w:rPr>
-          <w:rFonts w:ascii="Calibri" w:eastAsia="Calibri" w:hAnsi="Calibri" w:cs="Calibri"/>
-        </w:rPr>
-        <w:t>output of the interesting sample run</w:t>
-      </w:r>
-      <w:r>
-        <w:rPr>
-          <w:rFonts w:ascii="Calibri" w:eastAsia="Calibri" w:hAnsi="Calibri" w:cs="Calibri"/>
-        </w:rPr>
-        <w:t xml:space="preserve"> </w:t>
-      </w:r>
-    </w:p>
-    <w:p>
-      <w:pPr>
-        <w:rPr>
-          <w:rFonts w:ascii="Calibri" w:eastAsia="Calibri" w:hAnsi="Calibri" w:cs="Calibri"/>
-        </w:rPr>
-      </w:pPr>
-    </w:p>
-    <w:p>
-      <w:pPr>
-        <w:pStyle w:val="Heading1"/>
-        <w:rPr>
-          <w:rFonts w:eastAsia="Calibri"/>
-        </w:rPr>
-      </w:pPr>
-      <w:r>
-        <w:rPr>
-          <w:rFonts w:eastAsia="Calibri"/>
-        </w:rPr>
-        <w:t>Description of Data-Set</w:t>
-      </w:r>
-    </w:p>
-    <w:p/>
-    <w:p>
-      <w:pPr>
-        <w:pStyle w:val="Heading1"/>
-      </w:pPr>
-      <w:r>
-        <w:rPr>
-          <w:rFonts w:eastAsia="Calibri Light"/>
-        </w:rPr>
-        <w:t xml:space="preserve">Running the program - </w:t>
-      </w:r>
-    </w:p>
-    <w:p>
-      <w:r>
-        <w:rPr>
-          <w:rFonts w:ascii="Calibri" w:eastAsia="Calibri" w:hAnsi="Calibri" w:cs="Calibri"/>
-        </w:rPr>
-        <w:t xml:space="preserve">The project is in Python. </w:t>
-      </w:r>
-    </w:p>
-    <w:p>
-      <w:pPr>
-        <w:rPr>
-          <w:rFonts w:ascii="Calibri" w:eastAsia="Calibri" w:hAnsi="Calibri" w:cs="Calibri"/>
-        </w:rPr>
-      </w:pPr>
-      <w:r>
-        <w:rPr>
-          <w:rFonts w:ascii="Calibri" w:eastAsia="Calibri" w:hAnsi="Calibri" w:cs="Calibri"/>
-        </w:rPr>
         <w:t xml:space="preserve">Run Command Options -  </w:t>
       </w:r>
     </w:p>
@@ -253,73 +362,29 @@
           <w:rFonts w:ascii="Courier New" w:eastAsia="Courier New" w:hAnsi="Courier New" w:cs="Courier New"/>
         </w:rPr>
       </w:pPr>
-      <w:proofErr w:type="gramStart"/>
       <w:r>
         <w:rPr>
           <w:rFonts w:ascii="Courier New" w:eastAsia="Courier New" w:hAnsi="Courier New" w:cs="Courier New"/>
         </w:rPr>
-        <w:t>python</w:t>
-      </w:r>
-      <w:proofErr w:type="gramEnd"/>
+        <w:t>python apriori.py INTEGRATED-DATASET.csv &lt;min_sup&gt; &lt;min_conf&gt;</w:t>
+      </w:r>
+    </w:p>
+    <w:p>
+      <w:r>
+        <w:t xml:space="preserve">For example - </w:t>
+      </w:r>
+    </w:p>
+    <w:p>
+      <w:pPr>
+        <w:rPr>
+          <w:rFonts w:ascii="Courier New" w:hAnsi="Courier New" w:cs="Courier New"/>
+        </w:rPr>
+      </w:pPr>
       <w:r>
         <w:rPr>
           <w:rFonts w:ascii="Courier New" w:eastAsia="Courier New" w:hAnsi="Courier New" w:cs="Courier New"/>
         </w:rPr>
-        <w:t xml:space="preserve"> apriori.py INTEGRATED-DATASET.csv &lt;</w:t>
-      </w:r>
-      <w:proofErr w:type="spellStart"/>
-      <w:r>
-        <w:rPr>
-          <w:rFonts w:ascii="Courier New" w:eastAsia="Courier New" w:hAnsi="Courier New" w:cs="Courier New"/>
-        </w:rPr>
-        <w:t>min_sup</w:t>
-      </w:r>
-      <w:proofErr w:type="spellEnd"/>
-      <w:r>
-        <w:rPr>
-          <w:rFonts w:ascii="Courier New" w:eastAsia="Courier New" w:hAnsi="Courier New" w:cs="Courier New"/>
-        </w:rPr>
-        <w:t>&gt; &lt;</w:t>
-      </w:r>
-      <w:proofErr w:type="spellStart"/>
-      <w:r>
-        <w:rPr>
-          <w:rFonts w:ascii="Courier New" w:eastAsia="Courier New" w:hAnsi="Courier New" w:cs="Courier New"/>
-        </w:rPr>
-        <w:t>min_conf</w:t>
-      </w:r>
-      <w:proofErr w:type="spellEnd"/>
-      <w:r>
-        <w:rPr>
-          <w:rFonts w:ascii="Courier New" w:eastAsia="Courier New" w:hAnsi="Courier New" w:cs="Courier New"/>
-        </w:rPr>
-        <w:t>&gt;</w:t>
-      </w:r>
-    </w:p>
-    <w:p>
-      <w:r>
-        <w:t xml:space="preserve">For example - </w:t>
-      </w:r>
-    </w:p>
-    <w:p>
-      <w:pPr>
-        <w:rPr>
-          <w:rFonts w:ascii="Courier New" w:hAnsi="Courier New" w:cs="Courier New"/>
-        </w:rPr>
-      </w:pPr>
-      <w:proofErr w:type="gramStart"/>
-      <w:r>
-        <w:rPr>
-          <w:rFonts w:ascii="Courier New" w:eastAsia="Courier New" w:hAnsi="Courier New" w:cs="Courier New"/>
-        </w:rPr>
-        <w:t>python</w:t>
-      </w:r>
-      <w:proofErr w:type="gramEnd"/>
-      <w:r>
-        <w:rPr>
-          <w:rFonts w:ascii="Courier New" w:eastAsia="Courier New" w:hAnsi="Courier New" w:cs="Courier New"/>
-        </w:rPr>
-        <w:t xml:space="preserve"> </w:t>
+        <w:t xml:space="preserve">python </w:t>
       </w:r>
       <w:r>
         <w:rPr>
@@ -364,6 +429,7 @@
         <w:rPr>
           <w:rFonts w:eastAsia="Calibri Light"/>
         </w:rPr>
+        <w:lastRenderedPageBreak/>
         <w:t xml:space="preserve">Design Description </w:t>
       </w:r>
     </w:p>
@@ -382,8 +448,6 @@
         </w:rPr>
         <w:t xml:space="preserve"> </w:t>
       </w:r>
-      <w:bookmarkStart w:id="0" w:name="_GoBack"/>
-      <w:bookmarkEnd w:id="0"/>
     </w:p>
     <w:p>
       <w:pPr>
@@ -1640,6 +1704,17 @@
       <w:szCs w:val="16"/>
     </w:rPr>
   </w:style>
+  <w:style w:type="character" w:styleId="Hyperlink">
+    <w:name w:val="Hyperlink"/>
+    <w:basedOn w:val="DefaultParagraphFont"/>
+    <w:uiPriority w:val="99"/>
+    <w:unhideWhenUsed/>
+    <w:rsid w:val="00425805"/>
+    <w:rPr>
+      <w:color w:val="0563C1" w:themeColor="hyperlink"/>
+      <w:u w:val="single"/>
+    </w:rPr>
+  </w:style>
 </w:styles>
 </file>
 
@@ -2249,6 +2324,17 @@
       <w:rFonts w:ascii="Tahoma" w:hAnsi="Tahoma" w:cs="Tahoma"/>
       <w:sz w:val="16"/>
       <w:szCs w:val="16"/>
+    </w:rPr>
+  </w:style>
+  <w:style w:type="character" w:styleId="Hyperlink">
+    <w:name w:val="Hyperlink"/>
+    <w:basedOn w:val="DefaultParagraphFont"/>
+    <w:uiPriority w:val="99"/>
+    <w:unhideWhenUsed/>
+    <w:rsid w:val="00425805"/>
+    <w:rPr>
+      <w:color w:val="0563C1" w:themeColor="hyperlink"/>
+      <w:u w:val="single"/>
     </w:rPr>
   </w:style>
 </w:styles>

</xml_diff>

<commit_message>
updated documentation and cleaningData file
</commit_message>
<xml_diff>
--- a/README.docx
+++ b/README.docx
@@ -45,8 +45,13 @@
           <w:sz w:val="32"/>
           <w:szCs w:val="32"/>
         </w:rPr>
-        <w:t>Spring 2014</w:t>
-      </w:r>
+        <w:t xml:space="preserve">Spring 2014 </w:t>
+      </w:r>
+    </w:p>
+    <w:p>
+      <w:pPr>
+        <w:jc w:val="center"/>
+      </w:pPr>
       <w:r>
         <w:rPr>
           <w:rFonts w:ascii="Calibri Light" w:eastAsia="Calibri Light" w:hAnsi="Calibri Light" w:cs="Calibri Light"/>
@@ -56,60 +61,19 @@
           <w:sz w:val="32"/>
           <w:szCs w:val="32"/>
         </w:rPr>
-        <w:t xml:space="preserve"> </w:t>
+        <w:t>Project 3</w:t>
       </w:r>
     </w:p>
     <w:p>
       <w:pPr>
         <w:jc w:val="center"/>
       </w:pPr>
-      <w:r>
-        <w:rPr>
-          <w:rFonts w:ascii="Calibri Light" w:eastAsia="Calibri Light" w:hAnsi="Calibri Light" w:cs="Calibri Light"/>
-          <w:b/>
-          <w:bCs/>
-          <w:color w:val="002060"/>
-          <w:sz w:val="32"/>
-          <w:szCs w:val="32"/>
-        </w:rPr>
-        <w:t>Project 3</w:t>
-      </w:r>
-    </w:p>
-    <w:p>
-      <w:pPr>
-        <w:jc w:val="center"/>
-      </w:pPr>
-      <w:proofErr w:type="spellStart"/>
       <w:r>
         <w:rPr>
           <w:rFonts w:ascii="Calibri Light" w:eastAsia="Calibri Light" w:hAnsi="Calibri Light" w:cs="Calibri Light"/>
           <w:color w:val="002060"/>
         </w:rPr>
-        <w:t>Abhinav</w:t>
-      </w:r>
-      <w:proofErr w:type="spellEnd"/>
-      <w:r>
-        <w:rPr>
-          <w:rFonts w:ascii="Calibri Light" w:eastAsia="Calibri Light" w:hAnsi="Calibri Light" w:cs="Calibri Light"/>
-          <w:color w:val="002060"/>
-        </w:rPr>
-        <w:t xml:space="preserve"> Bajaj (ab3900), </w:t>
-      </w:r>
-      <w:proofErr w:type="spellStart"/>
-      <w:r>
-        <w:rPr>
-          <w:rFonts w:ascii="Calibri Light" w:eastAsia="Calibri Light" w:hAnsi="Calibri Light" w:cs="Calibri Light"/>
-          <w:color w:val="002060"/>
-        </w:rPr>
-        <w:t>Rafica</w:t>
-      </w:r>
-      <w:proofErr w:type="spellEnd"/>
-      <w:r>
-        <w:rPr>
-          <w:rFonts w:ascii="Calibri Light" w:eastAsia="Calibri Light" w:hAnsi="Calibri Light" w:cs="Calibri Light"/>
-          <w:color w:val="002060"/>
-        </w:rPr>
-        <w:t xml:space="preserve"> Abdul Rahim (ra2688)</w:t>
+        <w:t>Abhinav Bajaj (ab3900), Rafica Abdul Rahim (ra2688)</w:t>
       </w:r>
       <w:r>
         <w:rPr>
@@ -141,18 +105,42 @@
       </w:r>
     </w:p>
     <w:p>
-      <w:proofErr w:type="gramStart"/>
-      <w:r>
-        <w:rPr>
-          <w:rFonts w:ascii="Calibri" w:eastAsia="Calibri" w:hAnsi="Calibri" w:cs="Calibri"/>
-        </w:rPr>
-        <w:t>apriori.py</w:t>
-      </w:r>
-      <w:r>
-        <w:rPr>
-          <w:rFonts w:ascii="Calibri" w:eastAsia="Calibri" w:hAnsi="Calibri" w:cs="Calibri"/>
-        </w:rPr>
-        <w:t xml:space="preserve"> - File with the implementation code of A-priori algorithm</w:t>
+      <w:pPr>
+        <w:pStyle w:val="ListParagraph"/>
+        <w:numPr>
+          <w:ilvl w:val="0"/>
+          <w:numId w:val="13"/>
+        </w:numPr>
+      </w:pPr>
+      <w:r>
+        <w:rPr>
+          <w:rFonts w:ascii="Calibri" w:eastAsia="Calibri" w:hAnsi="Calibri" w:cs="Calibri"/>
+        </w:rPr>
+        <w:t>apriori.py - File with the implementation code of A-priori algorithm</w:t>
+      </w:r>
+      <w:r>
+        <w:rPr>
+          <w:rFonts w:ascii="Calibri" w:eastAsia="Calibri" w:hAnsi="Calibri" w:cs="Calibri"/>
+        </w:rPr>
+        <w:t xml:space="preserve">. </w:t>
+      </w:r>
+    </w:p>
+    <w:p>
+      <w:pPr>
+        <w:pStyle w:val="ListParagraph"/>
+        <w:numPr>
+          <w:ilvl w:val="0"/>
+          <w:numId w:val="13"/>
+        </w:numPr>
+        <w:rPr>
+          <w:rFonts w:ascii="Calibri" w:eastAsia="Calibri" w:hAnsi="Calibri" w:cs="Calibri"/>
+        </w:rPr>
+      </w:pPr>
+      <w:r>
+        <w:rPr>
+          <w:rFonts w:ascii="Calibri" w:eastAsia="Calibri" w:hAnsi="Calibri" w:cs="Calibri"/>
+        </w:rPr>
+        <w:t>INTEGRATED-DATASET.csv – generated data set file for our project</w:t>
       </w:r>
       <w:r>
         <w:rPr>
@@ -160,7 +148,27 @@
         </w:rPr>
         <w:t>.</w:t>
       </w:r>
-      <w:proofErr w:type="gramEnd"/>
+    </w:p>
+    <w:p>
+      <w:pPr>
+        <w:pStyle w:val="ListParagraph"/>
+        <w:numPr>
+          <w:ilvl w:val="0"/>
+          <w:numId w:val="13"/>
+        </w:numPr>
+      </w:pPr>
+      <w:r>
+        <w:rPr>
+          <w:rFonts w:ascii="Calibri" w:eastAsia="Calibri" w:hAnsi="Calibri" w:cs="Calibri"/>
+        </w:rPr>
+        <w:t>README.pdf - This file</w:t>
+      </w:r>
+      <w:r>
+        <w:rPr>
+          <w:rFonts w:ascii="Calibri" w:eastAsia="Calibri" w:hAnsi="Calibri" w:cs="Calibri"/>
+        </w:rPr>
+        <w:t>.</w:t>
+      </w:r>
       <w:r>
         <w:rPr>
           <w:rFonts w:ascii="Calibri" w:eastAsia="Calibri" w:hAnsi="Calibri" w:cs="Calibri"/>
@@ -170,21 +178,59 @@
     </w:p>
     <w:p>
       <w:pPr>
-        <w:rPr>
-          <w:rFonts w:ascii="Calibri" w:eastAsia="Calibri" w:hAnsi="Calibri" w:cs="Calibri"/>
-        </w:rPr>
-      </w:pPr>
-      <w:r>
-        <w:rPr>
-          <w:rFonts w:ascii="Calibri" w:eastAsia="Calibri" w:hAnsi="Calibri" w:cs="Calibri"/>
-        </w:rPr>
-        <w:t>INTEGRATED-DATASET.csv</w:t>
-      </w:r>
-      <w:r>
-        <w:rPr>
-          <w:rFonts w:ascii="Calibri" w:eastAsia="Calibri" w:hAnsi="Calibri" w:cs="Calibri"/>
-        </w:rPr>
-        <w:t xml:space="preserve"> – generated data set file for our project</w:t>
+        <w:pStyle w:val="ListParagraph"/>
+        <w:numPr>
+          <w:ilvl w:val="0"/>
+          <w:numId w:val="13"/>
+        </w:numPr>
+      </w:pPr>
+      <w:r>
+        <w:rPr>
+          <w:rFonts w:ascii="Calibri" w:eastAsia="Calibri" w:hAnsi="Calibri" w:cs="Calibri"/>
+        </w:rPr>
+        <w:t>Makefile - File containing the steps to compile an</w:t>
+      </w:r>
+      <w:r>
+        <w:rPr>
+          <w:rFonts w:ascii="Calibri" w:eastAsia="Calibri" w:hAnsi="Calibri" w:cs="Calibri"/>
+        </w:rPr>
+        <w:t>d run the code on CLIC machines.</w:t>
+      </w:r>
+    </w:p>
+    <w:p>
+      <w:pPr>
+        <w:pStyle w:val="ListParagraph"/>
+        <w:numPr>
+          <w:ilvl w:val="0"/>
+          <w:numId w:val="13"/>
+        </w:numPr>
+        <w:rPr>
+          <w:rFonts w:ascii="Calibri" w:eastAsia="Calibri" w:hAnsi="Calibri" w:cs="Calibri"/>
+        </w:rPr>
+      </w:pPr>
+      <w:r>
+        <w:rPr>
+          <w:rFonts w:ascii="Calibri" w:eastAsia="Calibri" w:hAnsi="Calibri" w:cs="Calibri"/>
+        </w:rPr>
+        <w:t>example-run.txt</w:t>
+      </w:r>
+      <w:r>
+        <w:rPr>
+          <w:rFonts w:ascii="Calibri" w:eastAsia="Calibri" w:hAnsi="Calibri" w:cs="Calibri"/>
+        </w:rPr>
+        <w:t xml:space="preserve">- File containing </w:t>
+      </w:r>
+      <w:r>
+        <w:rPr>
+          <w:rFonts w:ascii="Calibri" w:eastAsia="Calibri" w:hAnsi="Calibri" w:cs="Calibri"/>
+        </w:rPr>
+        <w:t>output of the interesting sample run</w:t>
+      </w:r>
+      <w:r>
+        <w:rPr>
+          <w:rFonts w:ascii="Calibri" w:eastAsia="Calibri" w:hAnsi="Calibri" w:cs="Calibri"/>
+        </w:rPr>
+        <w:t xml:space="preserve"> </w:t>
       </w:r>
       <w:r>
         <w:rPr>
@@ -194,121 +240,21 @@
       </w:r>
     </w:p>
     <w:p>
-      <w:r>
-        <w:rPr>
-          <w:rFonts w:ascii="Calibri" w:eastAsia="Calibri" w:hAnsi="Calibri" w:cs="Calibri"/>
-        </w:rPr>
-        <w:t>README.pdf - This file</w:t>
-      </w:r>
-      <w:r>
-        <w:rPr>
-          <w:rFonts w:ascii="Calibri" w:eastAsia="Calibri" w:hAnsi="Calibri" w:cs="Calibri"/>
-        </w:rPr>
-        <w:t>.</w:t>
-      </w:r>
-      <w:r>
-        <w:rPr>
-          <w:rFonts w:ascii="Calibri" w:eastAsia="Calibri" w:hAnsi="Calibri" w:cs="Calibri"/>
-        </w:rPr>
-        <w:t xml:space="preserve"> </w:t>
-      </w:r>
-    </w:p>
-    <w:p>
-      <w:proofErr w:type="spellStart"/>
-      <w:r>
-        <w:rPr>
-          <w:rFonts w:ascii="Calibri" w:eastAsia="Calibri" w:hAnsi="Calibri" w:cs="Calibri"/>
-        </w:rPr>
-        <w:t>Makefile</w:t>
-      </w:r>
-      <w:proofErr w:type="spellEnd"/>
-      <w:r>
-        <w:rPr>
-          <w:rFonts w:ascii="Calibri" w:eastAsia="Calibri" w:hAnsi="Calibri" w:cs="Calibri"/>
-        </w:rPr>
-        <w:t xml:space="preserve"> - File containing the steps to compile an</w:t>
-      </w:r>
-      <w:r>
-        <w:rPr>
-          <w:rFonts w:ascii="Calibri" w:eastAsia="Calibri" w:hAnsi="Calibri" w:cs="Calibri"/>
-        </w:rPr>
-        <w:t>d run the code on CLIC machines.</w:t>
-      </w:r>
-    </w:p>
-    <w:p>
-      <w:pPr>
-        <w:rPr>
-          <w:rFonts w:ascii="Calibri" w:eastAsia="Calibri" w:hAnsi="Calibri" w:cs="Calibri"/>
-        </w:rPr>
-      </w:pPr>
-      <w:proofErr w:type="gramStart"/>
-      <w:r>
-        <w:rPr>
-          <w:rFonts w:ascii="Calibri" w:eastAsia="Calibri" w:hAnsi="Calibri" w:cs="Calibri"/>
-        </w:rPr>
-        <w:t>example-</w:t>
-      </w:r>
-      <w:proofErr w:type="gramEnd"/>
-      <w:r>
-        <w:rPr>
-          <w:rFonts w:ascii="Calibri" w:eastAsia="Calibri" w:hAnsi="Calibri" w:cs="Calibri"/>
-        </w:rPr>
-        <w:t>run.txt</w:t>
-      </w:r>
-      <w:r>
-        <w:rPr>
-          <w:rFonts w:ascii="Calibri" w:eastAsia="Calibri" w:hAnsi="Calibri" w:cs="Calibri"/>
-        </w:rPr>
-        <w:t xml:space="preserve">- File containing </w:t>
-      </w:r>
-      <w:r>
-        <w:rPr>
-          <w:rFonts w:ascii="Calibri" w:eastAsia="Calibri" w:hAnsi="Calibri" w:cs="Calibri"/>
-        </w:rPr>
-        <w:t>output of the interesting sample run</w:t>
-      </w:r>
-      <w:r>
-        <w:rPr>
-          <w:rFonts w:ascii="Calibri" w:eastAsia="Calibri" w:hAnsi="Calibri" w:cs="Calibri"/>
-        </w:rPr>
-        <w:t xml:space="preserve"> </w:t>
-      </w:r>
-      <w:r>
-        <w:rPr>
-          <w:rFonts w:ascii="Calibri" w:eastAsia="Calibri" w:hAnsi="Calibri" w:cs="Calibri"/>
-        </w:rPr>
-        <w:t>.</w:t>
-      </w:r>
-    </w:p>
-    <w:p>
-      <w:pPr>
-        <w:rPr>
-          <w:rFonts w:ascii="Calibri" w:eastAsia="Calibri" w:hAnsi="Calibri" w:cs="Calibri"/>
-        </w:rPr>
-      </w:pPr>
-      <w:r>
-        <w:rPr>
-          <w:rFonts w:ascii="Calibri" w:eastAsia="Calibri" w:hAnsi="Calibri" w:cs="Calibri"/>
-        </w:rPr>
-        <w:t>cleaningData.py</w:t>
-      </w:r>
-      <w:r>
-        <w:rPr>
-          <w:rFonts w:ascii="Calibri" w:eastAsia="Calibri" w:hAnsi="Calibri" w:cs="Calibri"/>
-        </w:rPr>
-        <w:t xml:space="preserve"> – File used for extracting the </w:t>
-      </w:r>
-      <w:r>
-        <w:rPr>
-          <w:rFonts w:ascii="Calibri" w:eastAsia="Calibri" w:hAnsi="Calibri" w:cs="Calibri"/>
-        </w:rPr>
-        <w:t>INTEGRATED-DATASET.csv</w:t>
-      </w:r>
-      <w:r>
-        <w:rPr>
-          <w:rFonts w:ascii="Calibri" w:eastAsia="Calibri" w:hAnsi="Calibri" w:cs="Calibri"/>
-        </w:rPr>
-        <w:t xml:space="preserve"> from raw data.</w:t>
+      <w:pPr>
+        <w:pStyle w:val="ListParagraph"/>
+        <w:numPr>
+          <w:ilvl w:val="0"/>
+          <w:numId w:val="13"/>
+        </w:numPr>
+        <w:rPr>
+          <w:rFonts w:ascii="Calibri" w:eastAsia="Calibri" w:hAnsi="Calibri" w:cs="Calibri"/>
+        </w:rPr>
+      </w:pPr>
+      <w:r>
+        <w:rPr>
+          <w:rFonts w:ascii="Calibri" w:eastAsia="Calibri" w:hAnsi="Calibri" w:cs="Calibri"/>
+        </w:rPr>
+        <w:t>cleaningData.py – File used for extracting the INTEGRATED-DATASET.csv from raw data.</w:t>
       </w:r>
     </w:p>
     <w:p>
@@ -344,15 +290,7 @@
         <w:t xml:space="preserve">” data from </w:t>
       </w:r>
       <w:r>
-        <w:t xml:space="preserve">NYC Open Data </w:t>
-      </w:r>
-      <w:proofErr w:type="spellStart"/>
-      <w:r>
-        <w:t>data</w:t>
-      </w:r>
-      <w:proofErr w:type="spellEnd"/>
-      <w:r>
-        <w:t xml:space="preserve"> set(s)</w:t>
+        <w:t>NYC Open Data data set(s)</w:t>
       </w:r>
       <w:r>
         <w:t xml:space="preserve">. </w:t>
@@ -375,10 +313,231 @@
       </w:r>
     </w:p>
     <w:p>
+      <w:r>
+        <w:t>The data-set is downloaded as a zip file.</w:t>
+      </w:r>
+    </w:p>
+    <w:p>
+      <w:r>
+        <w:t>Below is the description of the files included in the data-set.</w:t>
+      </w:r>
+    </w:p>
+    <w:p>
+      <w:pPr>
+        <w:pStyle w:val="ListParagraph"/>
+        <w:numPr>
+          <w:ilvl w:val="0"/>
+          <w:numId w:val="8"/>
+        </w:numPr>
+      </w:pPr>
+      <w:r>
+        <w:t>WebExtract.txt</w:t>
+      </w:r>
+      <w:r>
+        <w:t xml:space="preserve"> – It’s the main file that contains the data</w:t>
+      </w:r>
+      <w:r>
+        <w:t xml:space="preserve"> in csv format</w:t>
+      </w:r>
+      <w:r>
+        <w:t xml:space="preserve">. It has many columns for data of inspection results of the restaurants. We found the columns - </w:t>
+      </w:r>
+      <w:r>
+        <w:t>BORO,</w:t>
+      </w:r>
+      <w:r>
+        <w:t xml:space="preserve"> </w:t>
+      </w:r>
+      <w:r>
+        <w:t>ZIPCODE,</w:t>
+      </w:r>
+      <w:r>
+        <w:t xml:space="preserve"> </w:t>
+      </w:r>
+      <w:r>
+        <w:t>CUISINE,</w:t>
+      </w:r>
+      <w:r>
+        <w:t xml:space="preserve"> </w:t>
+      </w:r>
+      <w:r>
+        <w:t>VIOLCODE</w:t>
+      </w:r>
+      <w:r>
+        <w:t xml:space="preserve"> &amp; </w:t>
+      </w:r>
+      <w:r>
+        <w:t>CURRENTGRADE</w:t>
+      </w:r>
+      <w:r>
+        <w:t xml:space="preserve"> interesting and considered them for our data-set.</w:t>
+      </w:r>
+    </w:p>
+    <w:p>
+      <w:pPr>
+        <w:pStyle w:val="ListParagraph"/>
+        <w:numPr>
+          <w:ilvl w:val="0"/>
+          <w:numId w:val="8"/>
+        </w:numPr>
+      </w:pPr>
+      <w:r>
+        <w:t>Action.txt</w:t>
+      </w:r>
+      <w:r>
+        <w:t xml:space="preserve"> – This file contains the mapping of action code and descriptions</w:t>
+      </w:r>
+      <w:r>
+        <w:t xml:space="preserve"> in csv format</w:t>
+      </w:r>
+      <w:r>
+        <w:t>. Did not use this file.</w:t>
+      </w:r>
+    </w:p>
+    <w:p>
+      <w:pPr>
+        <w:pStyle w:val="ListParagraph"/>
+        <w:numPr>
+          <w:ilvl w:val="0"/>
+          <w:numId w:val="8"/>
+        </w:numPr>
+      </w:pPr>
+      <w:r>
+        <w:t>Cuisine.txt</w:t>
+      </w:r>
+      <w:r>
+        <w:t xml:space="preserve"> – This file contained the mapping of Cuisine Code and description</w:t>
+      </w:r>
+      <w:r>
+        <w:t xml:space="preserve"> in csv format</w:t>
+      </w:r>
+      <w:r>
+        <w:t>. We used this file</w:t>
+      </w:r>
+      <w:r>
+        <w:t xml:space="preserve"> and replaced the Cuisine Code</w:t>
+      </w:r>
+      <w:r>
+        <w:t>,</w:t>
+      </w:r>
+      <w:r>
+        <w:t xml:space="preserve"> </w:t>
+      </w:r>
+      <w:r>
+        <w:t>in WebExtract.txt file mentioned above</w:t>
+      </w:r>
+      <w:r>
+        <w:t>, with</w:t>
+      </w:r>
+      <w:r>
+        <w:t xml:space="preserve"> the description given in this file</w:t>
+      </w:r>
+      <w:r>
+        <w:t>.</w:t>
+      </w:r>
+    </w:p>
+    <w:p>
+      <w:pPr>
+        <w:pStyle w:val="ListParagraph"/>
+        <w:numPr>
+          <w:ilvl w:val="0"/>
+          <w:numId w:val="8"/>
+        </w:numPr>
+      </w:pPr>
+      <w:r>
+        <w:t>RI_Webextract_BigApps_Latest.xls</w:t>
+      </w:r>
+      <w:r>
+        <w:t xml:space="preserve"> – This file contains the metadata about the columns in other data files. Basically we used the mapping of BORO code to the borough name.</w:t>
+      </w:r>
+    </w:p>
+    <w:p>
+      <w:pPr>
+        <w:pStyle w:val="ListParagraph"/>
+        <w:numPr>
+          <w:ilvl w:val="0"/>
+          <w:numId w:val="8"/>
+        </w:numPr>
+      </w:pPr>
+      <w:r>
+        <w:t>Violation.txt</w:t>
+      </w:r>
+      <w:r>
+        <w:t xml:space="preserve"> - </w:t>
+      </w:r>
+      <w:r>
+        <w:t xml:space="preserve">This file contained the mapping of </w:t>
+      </w:r>
+      <w:r>
+        <w:t>Violation</w:t>
+      </w:r>
+      <w:r>
+        <w:t xml:space="preserve"> Code and description</w:t>
+      </w:r>
+      <w:r>
+        <w:t xml:space="preserve"> in csv format</w:t>
+      </w:r>
+      <w:r>
+        <w:t>. We used this file</w:t>
+      </w:r>
+      <w:r>
+        <w:t xml:space="preserve"> and replaced the Violation</w:t>
+      </w:r>
+      <w:r>
+        <w:t xml:space="preserve"> Code</w:t>
+      </w:r>
+      <w:r>
+        <w:t>,</w:t>
+      </w:r>
+      <w:r>
+        <w:t xml:space="preserve"> </w:t>
+      </w:r>
+      <w:r>
+        <w:t>in WebExtract.txt file mentioned above</w:t>
+      </w:r>
+      <w:r>
+        <w:t>, with</w:t>
+      </w:r>
+      <w:r>
+        <w:t xml:space="preserve"> the description given</w:t>
+      </w:r>
+      <w:r>
+        <w:t xml:space="preserve"> in this file</w:t>
+      </w:r>
+      <w:r>
+        <w:t>.</w:t>
+      </w:r>
+    </w:p>
+    <w:p>
+      <w:pPr>
+        <w:pStyle w:val="ListParagraph"/>
+        <w:ind w:left="360"/>
+      </w:pPr>
+    </w:p>
+    <w:p>
+      <w:pPr>
+        <w:pStyle w:val="ListParagraph"/>
+        <w:ind w:left="360"/>
+      </w:pPr>
+    </w:p>
+    <w:p>
+      <w:pPr>
+        <w:pStyle w:val="ListParagraph"/>
+        <w:ind w:left="360"/>
+      </w:pPr>
+    </w:p>
+    <w:p>
+      <w:pPr>
+        <w:pStyle w:val="ListParagraph"/>
+        <w:ind w:left="360"/>
+      </w:pPr>
+    </w:p>
+    <w:p>
       <w:pPr>
         <w:pStyle w:val="Heading2"/>
       </w:pPr>
       <w:r>
+        <w:lastRenderedPageBreak/>
         <w:t>INTEGRATED-DATASET</w:t>
       </w:r>
       <w:r>
@@ -386,15 +545,465 @@
       </w:r>
     </w:p>
     <w:p>
-      <w:bookmarkStart w:id="0" w:name="_GoBack"/>
-      <w:bookmarkEnd w:id="0"/>
+      <w:pPr>
+        <w:rPr>
+          <w:rFonts w:ascii="Calibri" w:eastAsia="Calibri" w:hAnsi="Calibri" w:cs="Calibri"/>
+        </w:rPr>
+      </w:pPr>
+      <w:r>
+        <w:t xml:space="preserve">Initially we created the </w:t>
+      </w:r>
+      <w:r>
+        <w:rPr>
+          <w:rFonts w:ascii="Calibri" w:eastAsia="Calibri" w:hAnsi="Calibri" w:cs="Calibri"/>
+        </w:rPr>
+        <w:t>INTEGRATED-DATASET.csv</w:t>
+      </w:r>
+      <w:r>
+        <w:rPr>
+          <w:rFonts w:ascii="Calibri" w:eastAsia="Calibri" w:hAnsi="Calibri" w:cs="Calibri"/>
+        </w:rPr>
+        <w:t xml:space="preserve"> by using MS Excel. We used the VLOOK-UP function to </w:t>
+      </w:r>
+      <w:r>
+        <w:rPr>
+          <w:rFonts w:ascii="Calibri" w:eastAsia="Calibri" w:hAnsi="Calibri" w:cs="Calibri"/>
+        </w:rPr>
+        <w:t>join</w:t>
+      </w:r>
+      <w:r>
+        <w:rPr>
+          <w:rFonts w:ascii="Calibri" w:eastAsia="Calibri" w:hAnsi="Calibri" w:cs="Calibri"/>
+        </w:rPr>
+        <w:t xml:space="preserve"> the </w:t>
+      </w:r>
+      <w:r>
+        <w:rPr>
+          <w:rFonts w:ascii="Calibri" w:eastAsia="Calibri" w:hAnsi="Calibri" w:cs="Calibri"/>
+        </w:rPr>
+        <w:t>Cuisine Code, Violation Code and BORO Code fields in the WebExtract.txt, with the corresponding data in Cuisine.txt and Violation.txt files.</w:t>
+      </w:r>
+      <w:r>
+        <w:rPr>
+          <w:rFonts w:ascii="Calibri" w:eastAsia="Calibri" w:hAnsi="Calibri" w:cs="Calibri"/>
+        </w:rPr>
+        <w:t xml:space="preserve"> </w:t>
+      </w:r>
+    </w:p>
+    <w:p>
+      <w:pPr>
+        <w:rPr>
+          <w:rFonts w:ascii="Calibri" w:eastAsia="Calibri" w:hAnsi="Calibri" w:cs="Calibri"/>
+        </w:rPr>
+      </w:pPr>
+      <w:r>
+        <w:rPr>
+          <w:rFonts w:ascii="Calibri" w:eastAsia="Calibri" w:hAnsi="Calibri" w:cs="Calibri"/>
+        </w:rPr>
+        <w:t xml:space="preserve">Then we wanted to remove the transactions with missing fields (reason explained below). We faced performance issues in MS Excel on removing such entries because the size of the large number of transactions in the file. MS Excel could not remove all the data in once. So we had to manually filter and select thousands of such rows and deleted them.  </w:t>
+      </w:r>
+    </w:p>
+    <w:p>
+      <w:pPr>
+        <w:rPr>
+          <w:rFonts w:ascii="Calibri" w:eastAsia="Calibri" w:hAnsi="Calibri" w:cs="Calibri"/>
+        </w:rPr>
+      </w:pPr>
+      <w:r>
+        <w:rPr>
+          <w:rFonts w:ascii="Calibri" w:eastAsia="Calibri" w:hAnsi="Calibri" w:cs="Calibri"/>
+        </w:rPr>
+        <w:t xml:space="preserve">This part of cleaning step proved very </w:t>
+      </w:r>
+      <w:r>
+        <w:rPr>
+          <w:rFonts w:ascii="Calibri" w:eastAsia="Calibri" w:hAnsi="Calibri" w:cs="Calibri"/>
+        </w:rPr>
+        <w:t>in</w:t>
+      </w:r>
+      <w:r>
+        <w:rPr>
+          <w:rFonts w:ascii="Calibri" w:eastAsia="Calibri" w:hAnsi="Calibri" w:cs="Calibri"/>
+        </w:rPr>
+        <w:t>convenient and hence</w:t>
+      </w:r>
+      <w:r>
+        <w:rPr>
+          <w:rFonts w:ascii="Calibri" w:eastAsia="Calibri" w:hAnsi="Calibri" w:cs="Calibri"/>
+        </w:rPr>
+        <w:t xml:space="preserve"> we decided to write a python script to generate this final INTEGRATED_DATASET.csv file. The python script is part of our submission.</w:t>
+      </w:r>
+    </w:p>
+    <w:p>
+      <w:pPr>
+        <w:rPr>
+          <w:rFonts w:ascii="Calibri" w:eastAsia="Calibri" w:hAnsi="Calibri" w:cs="Calibri"/>
+        </w:rPr>
+      </w:pPr>
+      <w:r>
+        <w:rPr>
+          <w:rFonts w:ascii="Calibri" w:eastAsia="Calibri" w:hAnsi="Calibri" w:cs="Calibri"/>
+        </w:rPr>
+        <w:t xml:space="preserve">Run the </w:t>
+      </w:r>
+      <w:r>
+        <w:rPr>
+          <w:rFonts w:ascii="Calibri" w:eastAsia="Calibri" w:hAnsi="Calibri" w:cs="Calibri"/>
+        </w:rPr>
+        <w:t>cleaningData.py</w:t>
+      </w:r>
+      <w:r>
+        <w:rPr>
+          <w:rFonts w:ascii="Calibri" w:eastAsia="Calibri" w:hAnsi="Calibri" w:cs="Calibri"/>
+        </w:rPr>
+        <w:t xml:space="preserve"> file with below command</w:t>
+      </w:r>
+      <w:r>
+        <w:rPr>
+          <w:rFonts w:ascii="Calibri" w:eastAsia="Calibri" w:hAnsi="Calibri" w:cs="Calibri"/>
+        </w:rPr>
+        <w:t xml:space="preserve"> – </w:t>
+      </w:r>
+    </w:p>
+    <w:p>
+      <w:pPr>
+        <w:jc w:val="center"/>
+        <w:rPr>
+          <w:rFonts w:ascii="Courier New" w:eastAsia="Calibri" w:hAnsi="Courier New" w:cs="Courier New"/>
+        </w:rPr>
+      </w:pPr>
+      <w:r>
+        <w:rPr>
+          <w:rFonts w:ascii="Courier New" w:eastAsia="Calibri" w:hAnsi="Courier New" w:cs="Courier New"/>
+        </w:rPr>
+        <w:t>python cleaningData.py &lt;Path to WebExtract.txt&gt; &lt;Path to Cuisine.txt&gt; &lt;Path to Violation.txt&gt; &lt;INTEGRATED-DATASET output file path&gt;'</w:t>
+      </w:r>
+    </w:p>
+    <w:p>
+      <w:pPr>
+        <w:rPr>
+          <w:rFonts w:ascii="Calibri" w:eastAsia="Calibri" w:hAnsi="Calibri" w:cs="Calibri"/>
+        </w:rPr>
+      </w:pPr>
+      <w:r>
+        <w:rPr>
+          <w:rFonts w:ascii="Calibri" w:eastAsia="Calibri" w:hAnsi="Calibri" w:cs="Calibri"/>
+        </w:rPr>
+        <w:t xml:space="preserve">For example – </w:t>
+      </w:r>
+    </w:p>
+    <w:p>
+      <w:pPr>
+        <w:jc w:val="center"/>
+        <w:rPr>
+          <w:rFonts w:ascii="Courier New" w:eastAsia="Calibri" w:hAnsi="Courier New" w:cs="Courier New"/>
+        </w:rPr>
+      </w:pPr>
+      <w:r>
+        <w:rPr>
+          <w:rFonts w:ascii="Courier New" w:eastAsia="Calibri" w:hAnsi="Courier New" w:cs="Courier New"/>
+        </w:rPr>
+        <w:t>python cleaningData.py "</w:t>
+      </w:r>
+      <w:r>
+        <w:rPr>
+          <w:rFonts w:ascii="Courier New" w:eastAsia="Calibri" w:hAnsi="Courier New" w:cs="Courier New"/>
+        </w:rPr>
+        <w:t>/home</w:t>
+      </w:r>
+      <w:r>
+        <w:rPr>
+          <w:rFonts w:ascii="Courier New" w:eastAsia="Calibri" w:hAnsi="Courier New" w:cs="Courier New"/>
+        </w:rPr>
+        <w:t>/WebExtract.txt" "</w:t>
+      </w:r>
+      <w:r>
+        <w:rPr>
+          <w:rFonts w:ascii="Courier New" w:eastAsia="Calibri" w:hAnsi="Courier New" w:cs="Courier New"/>
+        </w:rPr>
+        <w:t>/home</w:t>
+      </w:r>
+      <w:r>
+        <w:rPr>
+          <w:rFonts w:ascii="Courier New" w:eastAsia="Calibri" w:hAnsi="Courier New" w:cs="Courier New"/>
+        </w:rPr>
+        <w:t>/Cuisine.txt" "</w:t>
+      </w:r>
+      <w:r>
+        <w:rPr>
+          <w:rFonts w:ascii="Courier New" w:eastAsia="Calibri" w:hAnsi="Courier New" w:cs="Courier New"/>
+        </w:rPr>
+        <w:t>/home</w:t>
+      </w:r>
+      <w:r>
+        <w:rPr>
+          <w:rFonts w:ascii="Courier New" w:eastAsia="Calibri" w:hAnsi="Courier New" w:cs="Courier New"/>
+        </w:rPr>
+        <w:t>/Violation.txt" "</w:t>
+      </w:r>
+      <w:r>
+        <w:rPr>
+          <w:rFonts w:ascii="Courier New" w:eastAsia="Calibri" w:hAnsi="Courier New" w:cs="Courier New"/>
+        </w:rPr>
+        <w:t>/home</w:t>
+      </w:r>
+      <w:r>
+        <w:rPr>
+          <w:rFonts w:ascii="Courier New" w:eastAsia="Calibri" w:hAnsi="Courier New" w:cs="Courier New"/>
+        </w:rPr>
+        <w:t>/INTEGRATED-DATASET.csv"</w:t>
+      </w:r>
+    </w:p>
+    <w:p>
+      <w:pPr>
+        <w:rPr>
+          <w:rFonts w:ascii="Calibri" w:eastAsia="Calibri" w:hAnsi="Calibri" w:cs="Calibri"/>
+        </w:rPr>
+      </w:pPr>
+      <w:r>
+        <w:rPr>
+          <w:rFonts w:ascii="Calibri" w:eastAsia="Calibri" w:hAnsi="Calibri" w:cs="Calibri"/>
+          <w:b/>
+        </w:rPr>
+        <w:t>NOTE:</w:t>
+      </w:r>
+      <w:r>
+        <w:rPr>
+          <w:rFonts w:ascii="Calibri" w:eastAsia="Calibri" w:hAnsi="Calibri" w:cs="Calibri"/>
+        </w:rPr>
+        <w:t xml:space="preserve"> </w:t>
+      </w:r>
+      <w:r>
+        <w:rPr>
+          <w:rFonts w:ascii="Calibri" w:eastAsia="Calibri" w:hAnsi="Calibri" w:cs="Calibri"/>
+        </w:rPr>
+        <w:t>The steps we followed in MS Excel are given in APPPENDIX A.</w:t>
+      </w:r>
+    </w:p>
+    <w:p>
+      <w:pPr>
+        <w:pStyle w:val="Heading3"/>
+        <w:rPr>
+          <w:rFonts w:eastAsia="Calibri"/>
+        </w:rPr>
+      </w:pPr>
+      <w:r>
+        <w:rPr>
+          <w:rFonts w:eastAsia="Calibri"/>
+        </w:rPr>
+        <w:t>Why removed the t</w:t>
+      </w:r>
+      <w:r>
+        <w:rPr>
+          <w:rFonts w:eastAsia="Calibri"/>
+        </w:rPr>
+        <w:t>ransactions with missing fields</w:t>
+      </w:r>
+      <w:r>
+        <w:rPr>
+          <w:rFonts w:eastAsia="Calibri"/>
+        </w:rPr>
+        <w:t>?</w:t>
+      </w:r>
+    </w:p>
+    <w:p>
+      <w:pPr>
+        <w:rPr>
+          <w:rFonts w:ascii="Calibri" w:eastAsia="Calibri" w:hAnsi="Calibri" w:cs="Calibri"/>
+        </w:rPr>
+      </w:pPr>
+      <w:r>
+        <w:rPr>
+          <w:rFonts w:ascii="Calibri" w:eastAsia="Calibri" w:hAnsi="Calibri" w:cs="Calibri"/>
+        </w:rPr>
+        <w:t>The intuition here is that if there is some information missing in a transaction then we cannot either count or ignore it in support of the particular item-set. Also this will result into incorrect confidence scores also.</w:t>
+      </w:r>
+      <w:r>
+        <w:rPr>
+          <w:rFonts w:ascii="Calibri" w:eastAsia="Calibri" w:hAnsi="Calibri" w:cs="Calibri"/>
+        </w:rPr>
+        <w:t xml:space="preserve"> </w:t>
+      </w:r>
+      <w:r>
+        <w:rPr>
+          <w:rFonts w:ascii="Calibri" w:eastAsia="Calibri" w:hAnsi="Calibri" w:cs="Calibri"/>
+        </w:rPr>
+        <w:t>For example, consider the transaction below –</w:t>
+      </w:r>
+    </w:p>
+    <w:p>
+      <w:pPr>
+        <w:jc w:val="center"/>
+        <w:rPr>
+          <w:rFonts w:ascii="Calibri" w:eastAsia="Calibri" w:hAnsi="Calibri" w:cs="Calibri"/>
+        </w:rPr>
+      </w:pPr>
+      <w:r>
+        <w:rPr>
+          <w:rFonts w:ascii="Calibri" w:eastAsia="Calibri" w:hAnsi="Calibri" w:cs="Calibri"/>
+        </w:rPr>
+        <w:t>"QUEENS","11374","Chinese","Hot food item n</w:t>
+      </w:r>
+      <w:r>
+        <w:rPr>
+          <w:rFonts w:ascii="Calibri" w:eastAsia="Calibri" w:hAnsi="Calibri" w:cs="Calibri"/>
+        </w:rPr>
+        <w:t>ot held at or above 140º F.",</w:t>
+      </w:r>
+      <w:r>
+        <w:rPr>
+          <w:rFonts w:ascii="Calibri" w:eastAsia="Calibri" w:hAnsi="Calibri" w:cs="Calibri"/>
+        </w:rPr>
+        <w:t>&lt;</w:t>
+      </w:r>
+      <w:r>
+        <w:rPr>
+          <w:rFonts w:ascii="Calibri" w:eastAsia="Calibri" w:hAnsi="Calibri" w:cs="Calibri"/>
+          <w:b/>
+        </w:rPr>
+        <w:t>MISSING</w:t>
+      </w:r>
+      <w:r>
+        <w:rPr>
+          <w:rFonts w:ascii="Calibri" w:eastAsia="Calibri" w:hAnsi="Calibri" w:cs="Calibri"/>
+        </w:rPr>
+        <w:t>&gt;</w:t>
+      </w:r>
+    </w:p>
+    <w:p>
+      <w:pPr>
+        <w:rPr>
+          <w:rFonts w:ascii="Calibri" w:eastAsia="Calibri" w:hAnsi="Calibri" w:cs="Calibri"/>
+        </w:rPr>
+      </w:pPr>
+      <w:r>
+        <w:rPr>
+          <w:rFonts w:ascii="Calibri" w:eastAsia="Calibri" w:hAnsi="Calibri" w:cs="Calibri"/>
+        </w:rPr>
+        <w:t>So here the last column of CURRENTGRADE is missing. So let assume that get a</w:t>
+      </w:r>
+      <w:r>
+        <w:rPr>
+          <w:rFonts w:ascii="Calibri" w:eastAsia="Calibri" w:hAnsi="Calibri" w:cs="Calibri"/>
+        </w:rPr>
+        <w:t>n</w:t>
+      </w:r>
+      <w:r>
+        <w:rPr>
+          <w:rFonts w:ascii="Calibri" w:eastAsia="Calibri" w:hAnsi="Calibri" w:cs="Calibri"/>
+        </w:rPr>
+        <w:t xml:space="preserve"> interesting association rule out of this data as below –</w:t>
+      </w:r>
+    </w:p>
+    <w:p>
+      <w:pPr>
+        <w:jc w:val="center"/>
+        <w:rPr>
+          <w:rFonts w:ascii="Calibri" w:eastAsia="Calibri" w:hAnsi="Calibri" w:cs="Calibri"/>
+        </w:rPr>
+      </w:pPr>
+      <w:r>
+        <w:rPr>
+          <w:rFonts w:ascii="Calibri" w:eastAsia="Calibri" w:hAnsi="Calibri" w:cs="Calibri"/>
+        </w:rPr>
+        <w:t>[</w:t>
+      </w:r>
+      <w:r>
+        <w:rPr>
+          <w:rFonts w:ascii="Calibri" w:eastAsia="Calibri" w:hAnsi="Calibri" w:cs="Calibri"/>
+        </w:rPr>
+        <w:t>QUEENS</w:t>
+      </w:r>
+      <w:r>
+        <w:rPr>
+          <w:rFonts w:ascii="Calibri" w:eastAsia="Calibri" w:hAnsi="Calibri" w:cs="Calibri"/>
+        </w:rPr>
+        <w:t xml:space="preserve">, </w:t>
+      </w:r>
+      <w:r>
+        <w:rPr>
+          <w:rFonts w:ascii="Calibri" w:eastAsia="Calibri" w:hAnsi="Calibri" w:cs="Calibri"/>
+        </w:rPr>
+        <w:t>Chinese</w:t>
+      </w:r>
+      <w:r>
+        <w:rPr>
+          <w:rFonts w:ascii="Calibri" w:eastAsia="Calibri" w:hAnsi="Calibri" w:cs="Calibri"/>
+        </w:rPr>
+        <w:t>] =&gt; [</w:t>
+      </w:r>
+      <w:r>
+        <w:rPr>
+          <w:rFonts w:ascii="Calibri" w:eastAsia="Calibri" w:hAnsi="Calibri" w:cs="Calibri"/>
+        </w:rPr>
+        <w:t>B</w:t>
+      </w:r>
+      <w:r>
+        <w:rPr>
+          <w:rFonts w:ascii="Calibri" w:eastAsia="Calibri" w:hAnsi="Calibri" w:cs="Calibri"/>
+        </w:rPr>
+        <w:t xml:space="preserve">] (Conf: </w:t>
+      </w:r>
+      <w:r>
+        <w:rPr>
+          <w:rFonts w:ascii="Calibri" w:eastAsia="Calibri" w:hAnsi="Calibri" w:cs="Calibri"/>
+        </w:rPr>
+        <w:t>66.0%, Supp: 1.5%</w:t>
+      </w:r>
+      <w:r>
+        <w:rPr>
+          <w:rFonts w:ascii="Calibri" w:eastAsia="Calibri" w:hAnsi="Calibri" w:cs="Calibri"/>
+        </w:rPr>
+        <w:t>)</w:t>
+      </w:r>
+    </w:p>
+    <w:p>
+      <w:pPr>
+        <w:rPr>
+          <w:rFonts w:ascii="Calibri" w:eastAsia="Calibri" w:hAnsi="Calibri" w:cs="Calibri"/>
+        </w:rPr>
+      </w:pPr>
+      <w:r>
+        <w:rPr>
+          <w:rFonts w:ascii="Calibri" w:eastAsia="Calibri" w:hAnsi="Calibri" w:cs="Calibri"/>
+        </w:rPr>
+        <w:t xml:space="preserve">If the above </w:t>
+      </w:r>
+      <w:r>
+        <w:rPr>
+          <w:rFonts w:ascii="Calibri" w:eastAsia="Calibri" w:hAnsi="Calibri" w:cs="Calibri"/>
+        </w:rPr>
+        <w:t xml:space="preserve">transaction </w:t>
+      </w:r>
+      <w:r>
+        <w:rPr>
+          <w:rFonts w:ascii="Calibri" w:eastAsia="Calibri" w:hAnsi="Calibri" w:cs="Calibri"/>
+        </w:rPr>
+        <w:t xml:space="preserve">is considered then the support for L.H.S will increase but since we don’t know the rating in this transaction, we </w:t>
+      </w:r>
+      <w:r>
+        <w:rPr>
+          <w:rFonts w:ascii="Calibri" w:eastAsia="Calibri" w:hAnsi="Calibri" w:cs="Calibri"/>
+        </w:rPr>
+        <w:t>cannot</w:t>
+      </w:r>
+      <w:r>
+        <w:rPr>
+          <w:rFonts w:ascii="Calibri" w:eastAsia="Calibri" w:hAnsi="Calibri" w:cs="Calibri"/>
+        </w:rPr>
+        <w:t xml:space="preserve"> decide whether to increase the support of R.H.S or not. So, the support and confidence score will be incorrect if we consider this transaction. Hence, we decide to remove such transactions.</w:t>
+      </w:r>
     </w:p>
     <w:p/>
+    <w:p/>
+    <w:p/>
+    <w:p/>
     <w:p>
       <w:pPr>
         <w:pStyle w:val="Heading2"/>
       </w:pPr>
       <w:r>
+        <w:lastRenderedPageBreak/>
         <w:t>“INTERESTING” about Data-Set</w:t>
       </w:r>
     </w:p>
@@ -424,15 +1033,7 @@
         <w:t>” and more. The other most interesting data we could think of was combining the “</w:t>
       </w:r>
       <w:r>
-        <w:t xml:space="preserve">Demographic Statistics </w:t>
-      </w:r>
-      <w:proofErr w:type="gramStart"/>
-      <w:r>
-        <w:t>By</w:t>
-      </w:r>
-      <w:proofErr w:type="gramEnd"/>
-      <w:r>
-        <w:t xml:space="preserve"> Zip Code</w:t>
+        <w:t>Demographic Statistics By Zip Code</w:t>
       </w:r>
       <w:r>
         <w:t>” and “</w:t>
@@ -446,7 +1047,10 @@
     </w:p>
     <w:p>
       <w:r>
-        <w:t>We decided to work on this Data-set because of below of the following</w:t>
+        <w:t>But w</w:t>
+      </w:r>
+      <w:r>
+        <w:t>e decided to work on this Data-set because of below of the following</w:t>
       </w:r>
       <w:r>
         <w:t xml:space="preserve"> </w:t>
@@ -500,8 +1104,15 @@
         </w:numPr>
       </w:pPr>
       <w:r>
-        <w:lastRenderedPageBreak/>
-        <w:t>We expect to get statistics like which borough has most Indian restaurants or how many American restaurants are rated ‘A’ or Common rules violated by Korean restaurants or most of the Italian restaurant in 10027 zip code are rated ‘A’.</w:t>
+        <w:t xml:space="preserve">We expect to get </w:t>
+      </w:r>
+      <w:r>
+        <w:t xml:space="preserve">interesting </w:t>
+      </w:r>
+      <w:bookmarkStart w:id="0" w:name="_GoBack"/>
+      <w:bookmarkEnd w:id="0"/>
+      <w:r>
+        <w:t>statistics like which borough has most Indian restaurants or how many American restaurants are rated ‘A’ or Common rules violated by Korean restaurants or most of the Italian restaurant in 10027 zip code are rated ‘A’.</w:t>
       </w:r>
     </w:p>
     <w:p>
@@ -538,101 +1149,53 @@
     </w:p>
     <w:p>
       <w:pPr>
+        <w:jc w:val="center"/>
         <w:rPr>
           <w:rFonts w:ascii="Courier New" w:eastAsia="Courier New" w:hAnsi="Courier New" w:cs="Courier New"/>
         </w:rPr>
       </w:pPr>
-      <w:proofErr w:type="gramStart"/>
       <w:r>
         <w:rPr>
           <w:rFonts w:ascii="Courier New" w:eastAsia="Courier New" w:hAnsi="Courier New" w:cs="Courier New"/>
         </w:rPr>
-        <w:t>python</w:t>
-      </w:r>
-      <w:proofErr w:type="gramEnd"/>
+        <w:t>python apriori.py INTEGRATED-DATASET.csv &lt;min_sup&gt; &lt;min_conf&gt;</w:t>
+      </w:r>
+    </w:p>
+    <w:p>
+      <w:r>
+        <w:t xml:space="preserve">For example - </w:t>
+      </w:r>
+    </w:p>
+    <w:p>
+      <w:pPr>
+        <w:jc w:val="center"/>
+        <w:rPr>
+          <w:rFonts w:ascii="Courier New" w:hAnsi="Courier New" w:cs="Courier New"/>
+        </w:rPr>
+      </w:pPr>
       <w:r>
         <w:rPr>
           <w:rFonts w:ascii="Courier New" w:eastAsia="Courier New" w:hAnsi="Courier New" w:cs="Courier New"/>
         </w:rPr>
-        <w:t xml:space="preserve"> apriori.py INTEGRATED-DATASET.csv &lt;</w:t>
-      </w:r>
-      <w:proofErr w:type="spellStart"/>
+        <w:t xml:space="preserve">python </w:t>
+      </w:r>
+      <w:r>
+        <w:rPr>
+          <w:rFonts w:ascii="Courier New" w:eastAsia="Calibri" w:hAnsi="Courier New" w:cs="Courier New"/>
+        </w:rPr>
+        <w:t>apriori</w:t>
+      </w:r>
       <w:r>
         <w:rPr>
           <w:rFonts w:ascii="Courier New" w:eastAsia="Courier New" w:hAnsi="Courier New" w:cs="Courier New"/>
         </w:rPr>
-        <w:t>min_sup</w:t>
-      </w:r>
-      <w:proofErr w:type="spellEnd"/>
+        <w:t xml:space="preserve">.py </w:t>
+      </w:r>
       <w:r>
         <w:rPr>
           <w:rFonts w:ascii="Courier New" w:eastAsia="Courier New" w:hAnsi="Courier New" w:cs="Courier New"/>
         </w:rPr>
-        <w:t>&gt; &lt;</w:t>
-      </w:r>
-      <w:proofErr w:type="spellStart"/>
-      <w:r>
-        <w:rPr>
-          <w:rFonts w:ascii="Courier New" w:eastAsia="Courier New" w:hAnsi="Courier New" w:cs="Courier New"/>
-        </w:rPr>
-        <w:t>min_conf</w:t>
-      </w:r>
-      <w:proofErr w:type="spellEnd"/>
-      <w:r>
-        <w:rPr>
-          <w:rFonts w:ascii="Courier New" w:eastAsia="Courier New" w:hAnsi="Courier New" w:cs="Courier New"/>
-        </w:rPr>
-        <w:t>&gt;</w:t>
-      </w:r>
-    </w:p>
-    <w:p>
-      <w:r>
-        <w:t xml:space="preserve">For example - </w:t>
-      </w:r>
-    </w:p>
-    <w:p>
-      <w:pPr>
-        <w:rPr>
-          <w:rFonts w:ascii="Courier New" w:hAnsi="Courier New" w:cs="Courier New"/>
-        </w:rPr>
-      </w:pPr>
-      <w:proofErr w:type="gramStart"/>
-      <w:r>
-        <w:rPr>
-          <w:rFonts w:ascii="Courier New" w:eastAsia="Courier New" w:hAnsi="Courier New" w:cs="Courier New"/>
-        </w:rPr>
-        <w:t>python</w:t>
-      </w:r>
-      <w:proofErr w:type="gramEnd"/>
-      <w:r>
-        <w:rPr>
-          <w:rFonts w:ascii="Courier New" w:eastAsia="Courier New" w:hAnsi="Courier New" w:cs="Courier New"/>
-        </w:rPr>
-        <w:t xml:space="preserve"> </w:t>
-      </w:r>
-      <w:r>
-        <w:rPr>
-          <w:rFonts w:ascii="Courier New" w:eastAsia="Calibri" w:hAnsi="Courier New" w:cs="Courier New"/>
-        </w:rPr>
-        <w:t>apriori</w:t>
-      </w:r>
-      <w:r>
-        <w:rPr>
-          <w:rFonts w:ascii="Courier New" w:eastAsia="Courier New" w:hAnsi="Courier New" w:cs="Courier New"/>
-        </w:rPr>
-        <w:t xml:space="preserve">.py </w:t>
-      </w:r>
-      <w:r>
-        <w:rPr>
-          <w:rFonts w:ascii="Courier New" w:eastAsia="Courier New" w:hAnsi="Courier New" w:cs="Courier New"/>
-        </w:rPr>
         <w:t>INTEGRATED-DATASET.csv 0.3 0.5</w:t>
-      </w:r>
-      <w:r>
-        <w:rPr>
-          <w:rFonts w:ascii="Courier New" w:eastAsia="Courier New" w:hAnsi="Courier New" w:cs="Courier New"/>
-        </w:rPr>
-        <w:t xml:space="preserve"> </w:t>
       </w:r>
     </w:p>
     <w:p>
@@ -647,12 +1210,113 @@
     </w:p>
     <w:p>
       <w:pPr>
+        <w:rPr>
+          <w:rFonts w:ascii="Calibri Light" w:eastAsia="Calibri Light" w:hAnsi="Calibri Light" w:cs="Calibri Light"/>
+          <w:b/>
+          <w:bCs/>
+          <w:color w:val="2E74B5" w:themeColor="accent1" w:themeShade="BF"/>
+        </w:rPr>
+      </w:pPr>
+    </w:p>
+    <w:p>
+      <w:pPr>
+        <w:rPr>
+          <w:rFonts w:ascii="Calibri Light" w:eastAsia="Calibri Light" w:hAnsi="Calibri Light" w:cs="Calibri Light"/>
+          <w:b/>
+          <w:bCs/>
+          <w:color w:val="2E74B5" w:themeColor="accent1" w:themeShade="BF"/>
+        </w:rPr>
+      </w:pPr>
+    </w:p>
+    <w:p>
+      <w:pPr>
+        <w:rPr>
+          <w:rFonts w:ascii="Calibri Light" w:eastAsia="Calibri Light" w:hAnsi="Calibri Light" w:cs="Calibri Light"/>
+          <w:b/>
+          <w:bCs/>
+          <w:color w:val="2E74B5" w:themeColor="accent1" w:themeShade="BF"/>
+        </w:rPr>
+      </w:pPr>
+    </w:p>
+    <w:p>
+      <w:pPr>
+        <w:rPr>
+          <w:rFonts w:ascii="Calibri Light" w:eastAsia="Calibri Light" w:hAnsi="Calibri Light" w:cs="Calibri Light"/>
+          <w:b/>
+          <w:bCs/>
+          <w:color w:val="2E74B5" w:themeColor="accent1" w:themeShade="BF"/>
+        </w:rPr>
+      </w:pPr>
+    </w:p>
+    <w:p>
+      <w:pPr>
+        <w:rPr>
+          <w:rFonts w:ascii="Calibri Light" w:eastAsia="Calibri Light" w:hAnsi="Calibri Light" w:cs="Calibri Light"/>
+          <w:b/>
+          <w:bCs/>
+          <w:color w:val="2E74B5" w:themeColor="accent1" w:themeShade="BF"/>
+        </w:rPr>
+      </w:pPr>
+    </w:p>
+    <w:p>
+      <w:pPr>
+        <w:rPr>
+          <w:rFonts w:ascii="Calibri Light" w:eastAsia="Calibri Light" w:hAnsi="Calibri Light" w:cs="Calibri Light"/>
+          <w:b/>
+          <w:bCs/>
+          <w:color w:val="2E74B5" w:themeColor="accent1" w:themeShade="BF"/>
+        </w:rPr>
+      </w:pPr>
+    </w:p>
+    <w:p>
+      <w:pPr>
+        <w:rPr>
+          <w:rFonts w:ascii="Calibri Light" w:eastAsia="Calibri Light" w:hAnsi="Calibri Light" w:cs="Calibri Light"/>
+          <w:b/>
+          <w:bCs/>
+          <w:color w:val="2E74B5" w:themeColor="accent1" w:themeShade="BF"/>
+        </w:rPr>
+      </w:pPr>
+    </w:p>
+    <w:p>
+      <w:pPr>
+        <w:rPr>
+          <w:rFonts w:ascii="Calibri Light" w:eastAsia="Calibri Light" w:hAnsi="Calibri Light" w:cs="Calibri Light"/>
+          <w:b/>
+          <w:bCs/>
+          <w:color w:val="2E74B5" w:themeColor="accent1" w:themeShade="BF"/>
+        </w:rPr>
+      </w:pPr>
+    </w:p>
+    <w:p>
+      <w:pPr>
+        <w:rPr>
+          <w:rFonts w:ascii="Calibri Light" w:eastAsia="Calibri Light" w:hAnsi="Calibri Light" w:cs="Calibri Light"/>
+          <w:b/>
+          <w:bCs/>
+          <w:color w:val="2E74B5" w:themeColor="accent1" w:themeShade="BF"/>
+        </w:rPr>
+      </w:pPr>
+    </w:p>
+    <w:p>
+      <w:pPr>
+        <w:rPr>
+          <w:rFonts w:ascii="Calibri Light" w:eastAsia="Calibri Light" w:hAnsi="Calibri Light" w:cs="Calibri Light"/>
+          <w:b/>
+          <w:bCs/>
+          <w:color w:val="2E74B5" w:themeColor="accent1" w:themeShade="BF"/>
+        </w:rPr>
+      </w:pPr>
+    </w:p>
+    <w:p>
+      <w:pPr>
         <w:pStyle w:val="Heading1"/>
       </w:pPr>
       <w:r>
         <w:rPr>
           <w:rFonts w:eastAsia="Calibri Light"/>
         </w:rPr>
+        <w:lastRenderedPageBreak/>
         <w:t xml:space="preserve">Design Description </w:t>
       </w:r>
     </w:p>
@@ -661,7 +1325,19 @@
         <w:rPr>
           <w:rFonts w:ascii="Calibri" w:eastAsia="Calibri" w:hAnsi="Calibri" w:cs="Calibri"/>
         </w:rPr>
-        <w:t xml:space="preserve">The major work flow or design of the program is presented in the flow diagram below  </w:t>
+        <w:t>The major work flow or design of the program is prese</w:t>
+      </w:r>
+      <w:r>
+        <w:rPr>
+          <w:rFonts w:ascii="Calibri" w:eastAsia="Calibri" w:hAnsi="Calibri" w:cs="Calibri"/>
+        </w:rPr>
+        <w:t xml:space="preserve">nted in the flow diagram below </w:t>
+      </w:r>
+      <w:r>
+        <w:rPr>
+          <w:rFonts w:ascii="Calibri" w:eastAsia="Calibri" w:hAnsi="Calibri" w:cs="Calibri"/>
+        </w:rPr>
+        <w:t>-</w:t>
       </w:r>
     </w:p>
     <w:p>
@@ -697,15 +1373,11 @@
         <w:t>ommand line specification</w:t>
       </w:r>
     </w:p>
+    <w:p/>
     <w:p>
       <w:pPr>
         <w:pStyle w:val="Heading2"/>
       </w:pPr>
-    </w:p>
-    <w:p>
-      <w:pPr>
-        <w:pStyle w:val="Heading2"/>
-      </w:pPr>
       <w:r>
         <w:t>Explanation of “interestingness”</w:t>
       </w:r>
@@ -713,6 +1385,425 @@
         <w:br/>
       </w:r>
     </w:p>
+    <w:p>
+      <w:pPr>
+        <w:pStyle w:val="Heading1"/>
+      </w:pPr>
+      <w:r>
+        <w:t>References –</w:t>
+      </w:r>
+    </w:p>
+    <w:p>
+      <w:pPr>
+        <w:pStyle w:val="ListParagraph"/>
+        <w:numPr>
+          <w:ilvl w:val="0"/>
+          <w:numId w:val="12"/>
+        </w:numPr>
+      </w:pPr>
+      <w:hyperlink r:id="rId7" w:history="1">
+        <w:r>
+          <w:rPr>
+            <w:rStyle w:val="Hyperlink"/>
+          </w:rPr>
+          <w:t>https://data.cityofnewyork.us/</w:t>
+        </w:r>
+      </w:hyperlink>
+    </w:p>
+    <w:p>
+      <w:pPr>
+        <w:pStyle w:val="ListParagraph"/>
+        <w:numPr>
+          <w:ilvl w:val="0"/>
+          <w:numId w:val="12"/>
+        </w:numPr>
+      </w:pPr>
+      <w:r>
+        <w:t>Rakesh Agrawal and Ramakrishnan Srikant: Fast Algorithms for Mining Association Rules in Large Databases, VLDB 1994</w:t>
+      </w:r>
+    </w:p>
+    <w:p>
+      <w:pPr>
+        <w:pStyle w:val="Heading1"/>
+      </w:pPr>
+      <w:r>
+        <w:t>APPENDIX A</w:t>
+      </w:r>
+    </w:p>
+    <w:p>
+      <w:r>
+        <w:t>Steps to create the INTEGRATED_DATASET.csv file in MS Excel are below –</w:t>
+      </w:r>
+    </w:p>
+    <w:p>
+      <w:r>
+        <w:t xml:space="preserve">Steps to create the combined file from </w:t>
+      </w:r>
+      <w:r>
+        <w:t>Cuisine.txt</w:t>
+      </w:r>
+      <w:r>
+        <w:t xml:space="preserve">, </w:t>
+      </w:r>
+      <w:r>
+        <w:t>RI_Webextract_BigApps_Latest.xls</w:t>
+      </w:r>
+      <w:r>
+        <w:t xml:space="preserve">, </w:t>
+      </w:r>
+      <w:r>
+        <w:t>Violation.txt</w:t>
+      </w:r>
+      <w:r>
+        <w:t xml:space="preserve"> and </w:t>
+      </w:r>
+      <w:r>
+        <w:t>WebExtract.txt</w:t>
+      </w:r>
+      <w:r>
+        <w:t xml:space="preserve"> files.</w:t>
+      </w:r>
+    </w:p>
+    <w:p>
+      <w:pPr>
+        <w:pStyle w:val="ListParagraph"/>
+        <w:numPr>
+          <w:ilvl w:val="0"/>
+          <w:numId w:val="11"/>
+        </w:numPr>
+      </w:pPr>
+      <w:r>
+        <w:t>Change the file extension of WebExtract.txt from txt to csv. Open the file in MS Excel.</w:t>
+      </w:r>
+    </w:p>
+    <w:p>
+      <w:pPr>
+        <w:pStyle w:val="ListParagraph"/>
+        <w:numPr>
+          <w:ilvl w:val="0"/>
+          <w:numId w:val="11"/>
+        </w:numPr>
+      </w:pPr>
+      <w:r>
+        <w:t>Add a new sheet to this excel. Open the cuisine.txt in an editor and copy the data from this file to the new sheet</w:t>
+      </w:r>
+      <w:r>
+        <w:t xml:space="preserve"> (Let’s call it CUISINE sheet)</w:t>
+      </w:r>
+      <w:r>
+        <w:t xml:space="preserve"> created.</w:t>
+      </w:r>
+    </w:p>
+    <w:p>
+      <w:pPr>
+        <w:pStyle w:val="ListParagraph"/>
+        <w:numPr>
+          <w:ilvl w:val="0"/>
+          <w:numId w:val="11"/>
+        </w:numPr>
+      </w:pPr>
+      <w:r>
+        <w:t>Go to first sheet and create a new column next to CUISINE. Select this column and add a VLOOKUP function which will take CUISINE column as look-up value, CUISINE sheet(</w:t>
+      </w:r>
+      <w:r>
+        <w:t xml:space="preserve">CUISINECODE </w:t>
+      </w:r>
+      <w:r>
+        <w:t xml:space="preserve">and </w:t>
+      </w:r>
+      <w:r>
+        <w:t>CODEDESC</w:t>
+      </w:r>
+      <w:r>
+        <w:t>) as table array, CODEDESC as Col_index_num   and fourth parameter “False”.</w:t>
+      </w:r>
+    </w:p>
+    <w:p>
+      <w:pPr>
+        <w:pStyle w:val="ListParagraph"/>
+        <w:numPr>
+          <w:ilvl w:val="0"/>
+          <w:numId w:val="11"/>
+        </w:numPr>
+      </w:pPr>
+      <w:r>
+        <w:t>After step 3, Cuisine description values will come in the new column created.</w:t>
+      </w:r>
+    </w:p>
+    <w:p>
+      <w:pPr>
+        <w:pStyle w:val="ListParagraph"/>
+        <w:numPr>
+          <w:ilvl w:val="0"/>
+          <w:numId w:val="11"/>
+        </w:numPr>
+      </w:pPr>
+      <w:r>
+        <w:t xml:space="preserve">Copy </w:t>
+      </w:r>
+      <w:r>
+        <w:t>and paste (values) this column to the CUISINE column.</w:t>
+      </w:r>
+    </w:p>
+    <w:p>
+      <w:pPr>
+        <w:pStyle w:val="ListParagraph"/>
+        <w:numPr>
+          <w:ilvl w:val="0"/>
+          <w:numId w:val="11"/>
+        </w:numPr>
+      </w:pPr>
+      <w:r>
+        <w:t>Delete the column we created in step 3 and the sheet created in Step 2.</w:t>
+      </w:r>
+    </w:p>
+    <w:p>
+      <w:pPr>
+        <w:pStyle w:val="ListParagraph"/>
+        <w:numPr>
+          <w:ilvl w:val="0"/>
+          <w:numId w:val="11"/>
+        </w:numPr>
+      </w:pPr>
+      <w:r>
+        <w:t>Repeat the steps 2 to 6 for Violation description.</w:t>
+      </w:r>
+    </w:p>
+    <w:p>
+      <w:pPr>
+        <w:pStyle w:val="ListParagraph"/>
+        <w:numPr>
+          <w:ilvl w:val="0"/>
+          <w:numId w:val="11"/>
+        </w:numPr>
+      </w:pPr>
+      <w:r>
+        <w:t xml:space="preserve">For getting the borough information copy the mapping from </w:t>
+      </w:r>
+      <w:r>
+        <w:t>RI_Webextract_BigApps_Latest.xls</w:t>
+      </w:r>
+      <w:r>
+        <w:t xml:space="preserve"> to a new sheet with column for BOROCODE and NAME. Then follow the steps from 3 to 6.</w:t>
+      </w:r>
+    </w:p>
+    <w:p>
+      <w:r>
+        <w:t xml:space="preserve">For details on VLOOKUP function follow this link - </w:t>
+      </w:r>
+      <w:hyperlink r:id="rId8" w:history="1">
+        <w:r>
+          <w:rPr>
+            <w:rStyle w:val="Hyperlink"/>
+          </w:rPr>
+          <w:t>http://office.microsoft.com/en-us/excel-help/vlookup-HP005209335.aspx</w:t>
+        </w:r>
+      </w:hyperlink>
+      <w:r>
+        <w:t>.</w:t>
+      </w:r>
+    </w:p>
+    <w:p>
+      <w:r>
+        <w:t>Steps to delete the transactions with missing fields from the combined file are below.</w:t>
+      </w:r>
+    </w:p>
+    <w:p>
+      <w:pPr>
+        <w:pStyle w:val="ListParagraph"/>
+        <w:numPr>
+          <w:ilvl w:val="0"/>
+          <w:numId w:val="10"/>
+        </w:numPr>
+        <w:spacing w:after="0" w:line="240" w:lineRule="auto"/>
+        <w:ind w:left="360"/>
+      </w:pPr>
+      <w:r>
+        <w:t>Select the heading line (line no 1). Select filter from drop down option of "Sort &amp; Filter" button on Home tab. The column heading will turn into drop-downs.</w:t>
+      </w:r>
+    </w:p>
+    <w:p>
+      <w:pPr>
+        <w:pStyle w:val="ListParagraph"/>
+        <w:numPr>
+          <w:ilvl w:val="0"/>
+          <w:numId w:val="10"/>
+        </w:numPr>
+        <w:spacing w:after="0" w:line="240" w:lineRule="auto"/>
+        <w:ind w:left="360"/>
+      </w:pPr>
+      <w:r>
+        <w:lastRenderedPageBreak/>
+        <w:t>Select the drop down of Column "BORO". Uncheck "Select All" and then check "#N/A". Now only the data having "#N/A" in "BORO" column will be displayed.</w:t>
+      </w:r>
+    </w:p>
+    <w:p>
+      <w:pPr>
+        <w:pStyle w:val="ListParagraph"/>
+        <w:numPr>
+          <w:ilvl w:val="0"/>
+          <w:numId w:val="10"/>
+        </w:numPr>
+        <w:spacing w:after="0" w:line="240" w:lineRule="auto"/>
+        <w:ind w:left="360"/>
+      </w:pPr>
+      <w:r>
+        <w:t>Select all the rows and then right-click.</w:t>
+      </w:r>
+    </w:p>
+    <w:p>
+      <w:pPr>
+        <w:pStyle w:val="ListParagraph"/>
+        <w:numPr>
+          <w:ilvl w:val="0"/>
+          <w:numId w:val="10"/>
+        </w:numPr>
+        <w:spacing w:after="0" w:line="240" w:lineRule="auto"/>
+        <w:ind w:left="360"/>
+      </w:pPr>
+      <w:r>
+        <w:t>Select "Delete row" option. This will delete all the filtered rows.</w:t>
+      </w:r>
+    </w:p>
+    <w:p>
+      <w:pPr>
+        <w:pStyle w:val="ListParagraph"/>
+        <w:numPr>
+          <w:ilvl w:val="0"/>
+          <w:numId w:val="10"/>
+        </w:numPr>
+        <w:spacing w:after="0" w:line="240" w:lineRule="auto"/>
+        <w:ind w:left="360"/>
+      </w:pPr>
+      <w:r>
+        <w:t xml:space="preserve">Click on the drop down of Column "BORO" again. Check "Select All" and all the data will be </w:t>
+      </w:r>
+      <w:r>
+        <w:t>displayed</w:t>
+      </w:r>
+      <w:r>
+        <w:t xml:space="preserve"> again.</w:t>
+      </w:r>
+    </w:p>
+    <w:p>
+      <w:pPr>
+        <w:pStyle w:val="ListParagraph"/>
+        <w:numPr>
+          <w:ilvl w:val="0"/>
+          <w:numId w:val="10"/>
+        </w:numPr>
+        <w:spacing w:after="0" w:line="240" w:lineRule="auto"/>
+        <w:ind w:left="360"/>
+      </w:pPr>
+      <w:r>
+        <w:t>Select the drop down of Column "ZIPCODE". Uncheck "Select All" and then check "(Blanks)". Now only the data having no information in "ZIPCODE" column will be displayed.</w:t>
+      </w:r>
+    </w:p>
+    <w:p>
+      <w:pPr>
+        <w:pStyle w:val="ListParagraph"/>
+        <w:numPr>
+          <w:ilvl w:val="0"/>
+          <w:numId w:val="10"/>
+        </w:numPr>
+        <w:spacing w:after="0" w:line="240" w:lineRule="auto"/>
+        <w:ind w:left="360"/>
+      </w:pPr>
+      <w:r>
+        <w:t>Select all the rows and then right-click.</w:t>
+      </w:r>
+    </w:p>
+    <w:p>
+      <w:pPr>
+        <w:pStyle w:val="ListParagraph"/>
+        <w:numPr>
+          <w:ilvl w:val="0"/>
+          <w:numId w:val="10"/>
+        </w:numPr>
+        <w:spacing w:after="0" w:line="240" w:lineRule="auto"/>
+        <w:ind w:left="360"/>
+      </w:pPr>
+      <w:r>
+        <w:t>Select "Delete row" option. This will delete all the filtered rows.</w:t>
+      </w:r>
+    </w:p>
+    <w:p>
+      <w:pPr>
+        <w:pStyle w:val="ListParagraph"/>
+        <w:numPr>
+          <w:ilvl w:val="0"/>
+          <w:numId w:val="10"/>
+        </w:numPr>
+        <w:spacing w:after="0" w:line="240" w:lineRule="auto"/>
+        <w:ind w:left="360"/>
+      </w:pPr>
+      <w:r>
+        <w:t xml:space="preserve">Click on the drop down of Column "ZIPCODE" again. Check "Select All" and all the data will be </w:t>
+      </w:r>
+      <w:r>
+        <w:t>displayed</w:t>
+      </w:r>
+      <w:r>
+        <w:t xml:space="preserve"> again.</w:t>
+      </w:r>
+    </w:p>
+    <w:p>
+      <w:pPr>
+        <w:pStyle w:val="ListParagraph"/>
+        <w:numPr>
+          <w:ilvl w:val="0"/>
+          <w:numId w:val="10"/>
+        </w:numPr>
+        <w:spacing w:after="0" w:line="240" w:lineRule="auto"/>
+        <w:ind w:left="360"/>
+      </w:pPr>
+      <w:r>
+        <w:t>Repeat the steps 6-9 for the remaining columns.</w:t>
+      </w:r>
+    </w:p>
+    <w:p>
+      <w:pPr>
+        <w:pStyle w:val="ListParagraph"/>
+        <w:numPr>
+          <w:ilvl w:val="0"/>
+          <w:numId w:val="10"/>
+        </w:numPr>
+        <w:spacing w:after="0" w:line="240" w:lineRule="auto"/>
+        <w:ind w:left="360"/>
+      </w:pPr>
+      <w:r>
+        <w:t>After these steps we will total of 231775 rows (</w:t>
+      </w:r>
+      <w:r>
+        <w:t>excluding</w:t>
+      </w:r>
+      <w:r>
+        <w:t xml:space="preserve"> the heading) in the file.</w:t>
+      </w:r>
+    </w:p>
+    <w:p>
+      <w:pPr>
+        <w:spacing w:after="0" w:line="240" w:lineRule="auto"/>
+      </w:pPr>
+    </w:p>
+    <w:p>
+      <w:pPr>
+        <w:spacing w:after="0" w:line="240" w:lineRule="auto"/>
+      </w:pPr>
+      <w:r>
+        <w:t>NOTE – We faced the issue in step 10 for column “</w:t>
+      </w:r>
+      <w:r>
+        <w:t>CURRENTGRADE</w:t>
+      </w:r>
+      <w:r>
+        <w:t xml:space="preserve">”. The </w:t>
+      </w:r>
+      <w:r>
+        <w:t>number of such transactions was huge and MS Excel will not respond during this step. So, we had to delete all those rows in batch of size manageable by MS Excel.</w:t>
+      </w:r>
+    </w:p>
+    <w:p/>
     <w:sectPr>
       <w:pgSz w:w="12240" w:h="15840"/>
       <w:pgMar w:top="1440" w:right="1440" w:bottom="1440" w:left="1440" w:header="720" w:footer="720" w:gutter="0"/>
@@ -726,6 +1817,95 @@
 <file path=word/numbering.xml><?xml version="1.0" encoding="utf-8"?>
 <w:numbering xmlns:wpc="http://schemas.microsoft.com/office/word/2010/wordprocessingCanvas" xmlns:mc="http://schemas.openxmlformats.org/markup-compatibility/2006" xmlns:o="urn:schemas-microsoft-com:office:office" xmlns:r="http://schemas.openxmlformats.org/officeDocument/2006/relationships" xmlns:m="http://schemas.openxmlformats.org/officeDocument/2006/math" xmlns:v="urn:schemas-microsoft-com:vml" xmlns:wp14="http://schemas.microsoft.com/office/word/2010/wordprocessingDrawing" xmlns:wp="http://schemas.openxmlformats.org/drawingml/2006/wordprocessingDrawing" xmlns:w10="urn:schemas-microsoft-com:office:word" xmlns:w="http://schemas.openxmlformats.org/wordprocessingml/2006/main" xmlns:w14="http://schemas.microsoft.com/office/word/2010/wordml" xmlns:wpg="http://schemas.microsoft.com/office/word/2010/wordprocessingGroup" xmlns:wpi="http://schemas.microsoft.com/office/word/2010/wordprocessingInk" xmlns:wne="http://schemas.microsoft.com/office/word/2006/wordml" xmlns:wps="http://schemas.microsoft.com/office/word/2010/wordprocessingShape" mc:Ignorable="w14 wp14">
   <w:abstractNum w:abstractNumId="0">
+    <w:nsid w:val="048F135A"/>
+    <w:multiLevelType w:val="hybridMultilevel"/>
+    <w:tmpl w:val="34F27AEC"/>
+    <w:lvl w:ilvl="0" w:tplc="0409000F">
+      <w:start w:val="1"/>
+      <w:numFmt w:val="decimal"/>
+      <w:lvlText w:val="%1."/>
+      <w:lvlJc w:val="left"/>
+      <w:pPr>
+        <w:ind w:left="360" w:hanging="360"/>
+      </w:pPr>
+      <w:rPr>
+        <w:rFonts w:hint="default"/>
+      </w:rPr>
+    </w:lvl>
+    <w:lvl w:ilvl="1" w:tplc="04090019" w:tentative="1">
+      <w:start w:val="1"/>
+      <w:numFmt w:val="lowerLetter"/>
+      <w:lvlText w:val="%2."/>
+      <w:lvlJc w:val="left"/>
+      <w:pPr>
+        <w:ind w:left="1080" w:hanging="360"/>
+      </w:pPr>
+    </w:lvl>
+    <w:lvl w:ilvl="2" w:tplc="0409001B" w:tentative="1">
+      <w:start w:val="1"/>
+      <w:numFmt w:val="lowerRoman"/>
+      <w:lvlText w:val="%3."/>
+      <w:lvlJc w:val="right"/>
+      <w:pPr>
+        <w:ind w:left="1800" w:hanging="180"/>
+      </w:pPr>
+    </w:lvl>
+    <w:lvl w:ilvl="3" w:tplc="0409000F" w:tentative="1">
+      <w:start w:val="1"/>
+      <w:numFmt w:val="decimal"/>
+      <w:lvlText w:val="%4."/>
+      <w:lvlJc w:val="left"/>
+      <w:pPr>
+        <w:ind w:left="2520" w:hanging="360"/>
+      </w:pPr>
+    </w:lvl>
+    <w:lvl w:ilvl="4" w:tplc="04090019" w:tentative="1">
+      <w:start w:val="1"/>
+      <w:numFmt w:val="lowerLetter"/>
+      <w:lvlText w:val="%5."/>
+      <w:lvlJc w:val="left"/>
+      <w:pPr>
+        <w:ind w:left="3240" w:hanging="360"/>
+      </w:pPr>
+    </w:lvl>
+    <w:lvl w:ilvl="5" w:tplc="0409001B" w:tentative="1">
+      <w:start w:val="1"/>
+      <w:numFmt w:val="lowerRoman"/>
+      <w:lvlText w:val="%6."/>
+      <w:lvlJc w:val="right"/>
+      <w:pPr>
+        <w:ind w:left="3960" w:hanging="180"/>
+      </w:pPr>
+    </w:lvl>
+    <w:lvl w:ilvl="6" w:tplc="0409000F" w:tentative="1">
+      <w:start w:val="1"/>
+      <w:numFmt w:val="decimal"/>
+      <w:lvlText w:val="%7."/>
+      <w:lvlJc w:val="left"/>
+      <w:pPr>
+        <w:ind w:left="4680" w:hanging="360"/>
+      </w:pPr>
+    </w:lvl>
+    <w:lvl w:ilvl="7" w:tplc="04090019" w:tentative="1">
+      <w:start w:val="1"/>
+      <w:numFmt w:val="lowerLetter"/>
+      <w:lvlText w:val="%8."/>
+      <w:lvlJc w:val="left"/>
+      <w:pPr>
+        <w:ind w:left="5400" w:hanging="360"/>
+      </w:pPr>
+    </w:lvl>
+    <w:lvl w:ilvl="8" w:tplc="0409001B" w:tentative="1">
+      <w:start w:val="1"/>
+      <w:numFmt w:val="lowerRoman"/>
+      <w:lvlText w:val="%9."/>
+      <w:lvlJc w:val="right"/>
+      <w:pPr>
+        <w:ind w:left="6120" w:hanging="180"/>
+      </w:pPr>
+    </w:lvl>
+  </w:abstractNum>
+  <w:abstractNum w:abstractNumId="1">
     <w:nsid w:val="0D645E55"/>
     <w:multiLevelType w:val="hybridMultilevel"/>
     <w:tmpl w:val="3B42A094"/>
@@ -814,7 +1994,93 @@
       </w:pPr>
     </w:lvl>
   </w:abstractNum>
-  <w:abstractNum w:abstractNumId="1">
+  <w:abstractNum w:abstractNumId="2">
+    <w:nsid w:val="0FB008CC"/>
+    <w:multiLevelType w:val="hybridMultilevel"/>
+    <w:tmpl w:val="716CBF9E"/>
+    <w:lvl w:ilvl="0" w:tplc="0409000F">
+      <w:start w:val="1"/>
+      <w:numFmt w:val="decimal"/>
+      <w:lvlText w:val="%1."/>
+      <w:lvlJc w:val="left"/>
+      <w:pPr>
+        <w:ind w:left="360" w:hanging="360"/>
+      </w:pPr>
+    </w:lvl>
+    <w:lvl w:ilvl="1" w:tplc="04090019" w:tentative="1">
+      <w:start w:val="1"/>
+      <w:numFmt w:val="lowerLetter"/>
+      <w:lvlText w:val="%2."/>
+      <w:lvlJc w:val="left"/>
+      <w:pPr>
+        <w:ind w:left="1080" w:hanging="360"/>
+      </w:pPr>
+    </w:lvl>
+    <w:lvl w:ilvl="2" w:tplc="0409001B" w:tentative="1">
+      <w:start w:val="1"/>
+      <w:numFmt w:val="lowerRoman"/>
+      <w:lvlText w:val="%3."/>
+      <w:lvlJc w:val="right"/>
+      <w:pPr>
+        <w:ind w:left="1800" w:hanging="180"/>
+      </w:pPr>
+    </w:lvl>
+    <w:lvl w:ilvl="3" w:tplc="0409000F" w:tentative="1">
+      <w:start w:val="1"/>
+      <w:numFmt w:val="decimal"/>
+      <w:lvlText w:val="%4."/>
+      <w:lvlJc w:val="left"/>
+      <w:pPr>
+        <w:ind w:left="2520" w:hanging="360"/>
+      </w:pPr>
+    </w:lvl>
+    <w:lvl w:ilvl="4" w:tplc="04090019" w:tentative="1">
+      <w:start w:val="1"/>
+      <w:numFmt w:val="lowerLetter"/>
+      <w:lvlText w:val="%5."/>
+      <w:lvlJc w:val="left"/>
+      <w:pPr>
+        <w:ind w:left="3240" w:hanging="360"/>
+      </w:pPr>
+    </w:lvl>
+    <w:lvl w:ilvl="5" w:tplc="0409001B" w:tentative="1">
+      <w:start w:val="1"/>
+      <w:numFmt w:val="lowerRoman"/>
+      <w:lvlText w:val="%6."/>
+      <w:lvlJc w:val="right"/>
+      <w:pPr>
+        <w:ind w:left="3960" w:hanging="180"/>
+      </w:pPr>
+    </w:lvl>
+    <w:lvl w:ilvl="6" w:tplc="0409000F" w:tentative="1">
+      <w:start w:val="1"/>
+      <w:numFmt w:val="decimal"/>
+      <w:lvlText w:val="%7."/>
+      <w:lvlJc w:val="left"/>
+      <w:pPr>
+        <w:ind w:left="4680" w:hanging="360"/>
+      </w:pPr>
+    </w:lvl>
+    <w:lvl w:ilvl="7" w:tplc="04090019" w:tentative="1">
+      <w:start w:val="1"/>
+      <w:numFmt w:val="lowerLetter"/>
+      <w:lvlText w:val="%8."/>
+      <w:lvlJc w:val="left"/>
+      <w:pPr>
+        <w:ind w:left="5400" w:hanging="360"/>
+      </w:pPr>
+    </w:lvl>
+    <w:lvl w:ilvl="8" w:tplc="0409001B" w:tentative="1">
+      <w:start w:val="1"/>
+      <w:numFmt w:val="lowerRoman"/>
+      <w:lvlText w:val="%9."/>
+      <w:lvlJc w:val="right"/>
+      <w:pPr>
+        <w:ind w:left="6120" w:hanging="180"/>
+      </w:pPr>
+    </w:lvl>
+  </w:abstractNum>
+  <w:abstractNum w:abstractNumId="3">
     <w:nsid w:val="11786BEF"/>
     <w:multiLevelType w:val="hybridMultilevel"/>
     <w:tmpl w:val="EDBE258A"/>
@@ -927,7 +2193,7 @@
       </w:rPr>
     </w:lvl>
   </w:abstractNum>
-  <w:abstractNum w:abstractNumId="2">
+  <w:abstractNum w:abstractNumId="4">
     <w:nsid w:val="16E348EB"/>
     <w:multiLevelType w:val="hybridMultilevel"/>
     <w:tmpl w:val="46FED942"/>
@@ -1013,7 +2279,120 @@
       </w:pPr>
     </w:lvl>
   </w:abstractNum>
-  <w:abstractNum w:abstractNumId="3">
+  <w:abstractNum w:abstractNumId="5">
+    <w:nsid w:val="38153A6A"/>
+    <w:multiLevelType w:val="hybridMultilevel"/>
+    <w:tmpl w:val="81D06A8C"/>
+    <w:lvl w:ilvl="0" w:tplc="0409000F">
+      <w:start w:val="1"/>
+      <w:numFmt w:val="decimal"/>
+      <w:lvlText w:val="%1."/>
+      <w:lvlJc w:val="left"/>
+      <w:pPr>
+        <w:ind w:left="720" w:hanging="360"/>
+      </w:pPr>
+      <w:rPr>
+        <w:rFonts w:hint="default"/>
+      </w:rPr>
+    </w:lvl>
+    <w:lvl w:ilvl="1" w:tplc="04090003" w:tentative="1">
+      <w:start w:val="1"/>
+      <w:numFmt w:val="bullet"/>
+      <w:lvlText w:val="o"/>
+      <w:lvlJc w:val="left"/>
+      <w:pPr>
+        <w:ind w:left="1440" w:hanging="360"/>
+      </w:pPr>
+      <w:rPr>
+        <w:rFonts w:ascii="Courier New" w:hAnsi="Courier New" w:cs="Courier New" w:hint="default"/>
+      </w:rPr>
+    </w:lvl>
+    <w:lvl w:ilvl="2" w:tplc="04090005" w:tentative="1">
+      <w:start w:val="1"/>
+      <w:numFmt w:val="bullet"/>
+      <w:lvlText w:val=""/>
+      <w:lvlJc w:val="left"/>
+      <w:pPr>
+        <w:ind w:left="2160" w:hanging="360"/>
+      </w:pPr>
+      <w:rPr>
+        <w:rFonts w:ascii="Wingdings" w:hAnsi="Wingdings" w:hint="default"/>
+      </w:rPr>
+    </w:lvl>
+    <w:lvl w:ilvl="3" w:tplc="04090001" w:tentative="1">
+      <w:start w:val="1"/>
+      <w:numFmt w:val="bullet"/>
+      <w:lvlText w:val=""/>
+      <w:lvlJc w:val="left"/>
+      <w:pPr>
+        <w:ind w:left="2880" w:hanging="360"/>
+      </w:pPr>
+      <w:rPr>
+        <w:rFonts w:ascii="Symbol" w:hAnsi="Symbol" w:hint="default"/>
+      </w:rPr>
+    </w:lvl>
+    <w:lvl w:ilvl="4" w:tplc="04090003" w:tentative="1">
+      <w:start w:val="1"/>
+      <w:numFmt w:val="bullet"/>
+      <w:lvlText w:val="o"/>
+      <w:lvlJc w:val="left"/>
+      <w:pPr>
+        <w:ind w:left="3600" w:hanging="360"/>
+      </w:pPr>
+      <w:rPr>
+        <w:rFonts w:ascii="Courier New" w:hAnsi="Courier New" w:cs="Courier New" w:hint="default"/>
+      </w:rPr>
+    </w:lvl>
+    <w:lvl w:ilvl="5" w:tplc="04090005" w:tentative="1">
+      <w:start w:val="1"/>
+      <w:numFmt w:val="bullet"/>
+      <w:lvlText w:val=""/>
+      <w:lvlJc w:val="left"/>
+      <w:pPr>
+        <w:ind w:left="4320" w:hanging="360"/>
+      </w:pPr>
+      <w:rPr>
+        <w:rFonts w:ascii="Wingdings" w:hAnsi="Wingdings" w:hint="default"/>
+      </w:rPr>
+    </w:lvl>
+    <w:lvl w:ilvl="6" w:tplc="04090001" w:tentative="1">
+      <w:start w:val="1"/>
+      <w:numFmt w:val="bullet"/>
+      <w:lvlText w:val=""/>
+      <w:lvlJc w:val="left"/>
+      <w:pPr>
+        <w:ind w:left="5040" w:hanging="360"/>
+      </w:pPr>
+      <w:rPr>
+        <w:rFonts w:ascii="Symbol" w:hAnsi="Symbol" w:hint="default"/>
+      </w:rPr>
+    </w:lvl>
+    <w:lvl w:ilvl="7" w:tplc="04090003" w:tentative="1">
+      <w:start w:val="1"/>
+      <w:numFmt w:val="bullet"/>
+      <w:lvlText w:val="o"/>
+      <w:lvlJc w:val="left"/>
+      <w:pPr>
+        <w:ind w:left="5760" w:hanging="360"/>
+      </w:pPr>
+      <w:rPr>
+        <w:rFonts w:ascii="Courier New" w:hAnsi="Courier New" w:cs="Courier New" w:hint="default"/>
+      </w:rPr>
+    </w:lvl>
+    <w:lvl w:ilvl="8" w:tplc="04090005" w:tentative="1">
+      <w:start w:val="1"/>
+      <w:numFmt w:val="bullet"/>
+      <w:lvlText w:val=""/>
+      <w:lvlJc w:val="left"/>
+      <w:pPr>
+        <w:ind w:left="6480" w:hanging="360"/>
+      </w:pPr>
+      <w:rPr>
+        <w:rFonts w:ascii="Wingdings" w:hAnsi="Wingdings" w:hint="default"/>
+      </w:rPr>
+    </w:lvl>
+  </w:abstractNum>
+  <w:abstractNum w:abstractNumId="6">
     <w:nsid w:val="48EB2E24"/>
     <w:multiLevelType w:val="hybridMultilevel"/>
     <w:tmpl w:val="9A8EDA92"/>
@@ -1099,7 +2478,120 @@
       </w:pPr>
     </w:lvl>
   </w:abstractNum>
-  <w:abstractNum w:abstractNumId="4">
+  <w:abstractNum w:abstractNumId="7">
+    <w:nsid w:val="50C437F8"/>
+    <w:multiLevelType w:val="hybridMultilevel"/>
+    <w:tmpl w:val="C50A9C80"/>
+    <w:lvl w:ilvl="0" w:tplc="04090001">
+      <w:start w:val="1"/>
+      <w:numFmt w:val="bullet"/>
+      <w:lvlText w:val=""/>
+      <w:lvlJc w:val="left"/>
+      <w:pPr>
+        <w:ind w:left="360" w:hanging="360"/>
+      </w:pPr>
+      <w:rPr>
+        <w:rFonts w:ascii="Symbol" w:hAnsi="Symbol" w:hint="default"/>
+      </w:rPr>
+    </w:lvl>
+    <w:lvl w:ilvl="1" w:tplc="04090003" w:tentative="1">
+      <w:start w:val="1"/>
+      <w:numFmt w:val="bullet"/>
+      <w:lvlText w:val="o"/>
+      <w:lvlJc w:val="left"/>
+      <w:pPr>
+        <w:ind w:left="1080" w:hanging="360"/>
+      </w:pPr>
+      <w:rPr>
+        <w:rFonts w:ascii="Courier New" w:hAnsi="Courier New" w:cs="Courier New" w:hint="default"/>
+      </w:rPr>
+    </w:lvl>
+    <w:lvl w:ilvl="2" w:tplc="04090005" w:tentative="1">
+      <w:start w:val="1"/>
+      <w:numFmt w:val="bullet"/>
+      <w:lvlText w:val=""/>
+      <w:lvlJc w:val="left"/>
+      <w:pPr>
+        <w:ind w:left="1800" w:hanging="360"/>
+      </w:pPr>
+      <w:rPr>
+        <w:rFonts w:ascii="Wingdings" w:hAnsi="Wingdings" w:hint="default"/>
+      </w:rPr>
+    </w:lvl>
+    <w:lvl w:ilvl="3" w:tplc="04090001" w:tentative="1">
+      <w:start w:val="1"/>
+      <w:numFmt w:val="bullet"/>
+      <w:lvlText w:val=""/>
+      <w:lvlJc w:val="left"/>
+      <w:pPr>
+        <w:ind w:left="2520" w:hanging="360"/>
+      </w:pPr>
+      <w:rPr>
+        <w:rFonts w:ascii="Symbol" w:hAnsi="Symbol" w:hint="default"/>
+      </w:rPr>
+    </w:lvl>
+    <w:lvl w:ilvl="4" w:tplc="04090003" w:tentative="1">
+      <w:start w:val="1"/>
+      <w:numFmt w:val="bullet"/>
+      <w:lvlText w:val="o"/>
+      <w:lvlJc w:val="left"/>
+      <w:pPr>
+        <w:ind w:left="3240" w:hanging="360"/>
+      </w:pPr>
+      <w:rPr>
+        <w:rFonts w:ascii="Courier New" w:hAnsi="Courier New" w:cs="Courier New" w:hint="default"/>
+      </w:rPr>
+    </w:lvl>
+    <w:lvl w:ilvl="5" w:tplc="04090005" w:tentative="1">
+      <w:start w:val="1"/>
+      <w:numFmt w:val="bullet"/>
+      <w:lvlText w:val=""/>
+      <w:lvlJc w:val="left"/>
+      <w:pPr>
+        <w:ind w:left="3960" w:hanging="360"/>
+      </w:pPr>
+      <w:rPr>
+        <w:rFonts w:ascii="Wingdings" w:hAnsi="Wingdings" w:hint="default"/>
+      </w:rPr>
+    </w:lvl>
+    <w:lvl w:ilvl="6" w:tplc="04090001" w:tentative="1">
+      <w:start w:val="1"/>
+      <w:numFmt w:val="bullet"/>
+      <w:lvlText w:val=""/>
+      <w:lvlJc w:val="left"/>
+      <w:pPr>
+        <w:ind w:left="4680" w:hanging="360"/>
+      </w:pPr>
+      <w:rPr>
+        <w:rFonts w:ascii="Symbol" w:hAnsi="Symbol" w:hint="default"/>
+      </w:rPr>
+    </w:lvl>
+    <w:lvl w:ilvl="7" w:tplc="04090003" w:tentative="1">
+      <w:start w:val="1"/>
+      <w:numFmt w:val="bullet"/>
+      <w:lvlText w:val="o"/>
+      <w:lvlJc w:val="left"/>
+      <w:pPr>
+        <w:ind w:left="5400" w:hanging="360"/>
+      </w:pPr>
+      <w:rPr>
+        <w:rFonts w:ascii="Courier New" w:hAnsi="Courier New" w:cs="Courier New" w:hint="default"/>
+      </w:rPr>
+    </w:lvl>
+    <w:lvl w:ilvl="8" w:tplc="04090005" w:tentative="1">
+      <w:start w:val="1"/>
+      <w:numFmt w:val="bullet"/>
+      <w:lvlText w:val=""/>
+      <w:lvlJc w:val="left"/>
+      <w:pPr>
+        <w:ind w:left="6120" w:hanging="360"/>
+      </w:pPr>
+      <w:rPr>
+        <w:rFonts w:ascii="Wingdings" w:hAnsi="Wingdings" w:hint="default"/>
+      </w:rPr>
+    </w:lvl>
+  </w:abstractNum>
+  <w:abstractNum w:abstractNumId="8">
     <w:nsid w:val="58155601"/>
     <w:multiLevelType w:val="hybridMultilevel"/>
     <w:tmpl w:val="78BC565A"/>
@@ -1185,7 +2677,96 @@
       </w:pPr>
     </w:lvl>
   </w:abstractNum>
-  <w:abstractNum w:abstractNumId="5">
+  <w:abstractNum w:abstractNumId="9">
+    <w:nsid w:val="5B2A25B9"/>
+    <w:multiLevelType w:val="hybridMultilevel"/>
+    <w:tmpl w:val="9A4CBA9E"/>
+    <w:lvl w:ilvl="0" w:tplc="0409000F">
+      <w:start w:val="1"/>
+      <w:numFmt w:val="decimal"/>
+      <w:lvlText w:val="%1."/>
+      <w:lvlJc w:val="left"/>
+      <w:pPr>
+        <w:ind w:left="720" w:hanging="360"/>
+      </w:pPr>
+      <w:rPr>
+        <w:rFonts w:hint="default"/>
+      </w:rPr>
+    </w:lvl>
+    <w:lvl w:ilvl="1" w:tplc="04090019" w:tentative="1">
+      <w:start w:val="1"/>
+      <w:numFmt w:val="lowerLetter"/>
+      <w:lvlText w:val="%2."/>
+      <w:lvlJc w:val="left"/>
+      <w:pPr>
+        <w:ind w:left="1440" w:hanging="360"/>
+      </w:pPr>
+    </w:lvl>
+    <w:lvl w:ilvl="2" w:tplc="0409001B" w:tentative="1">
+      <w:start w:val="1"/>
+      <w:numFmt w:val="lowerRoman"/>
+      <w:lvlText w:val="%3."/>
+      <w:lvlJc w:val="right"/>
+      <w:pPr>
+        <w:ind w:left="2160" w:hanging="180"/>
+      </w:pPr>
+    </w:lvl>
+    <w:lvl w:ilvl="3" w:tplc="0409000F" w:tentative="1">
+      <w:start w:val="1"/>
+      <w:numFmt w:val="decimal"/>
+      <w:lvlText w:val="%4."/>
+      <w:lvlJc w:val="left"/>
+      <w:pPr>
+        <w:ind w:left="2880" w:hanging="360"/>
+      </w:pPr>
+    </w:lvl>
+    <w:lvl w:ilvl="4" w:tplc="04090019" w:tentative="1">
+      <w:start w:val="1"/>
+      <w:numFmt w:val="lowerLetter"/>
+      <w:lvlText w:val="%5."/>
+      <w:lvlJc w:val="left"/>
+      <w:pPr>
+        <w:ind w:left="3600" w:hanging="360"/>
+      </w:pPr>
+    </w:lvl>
+    <w:lvl w:ilvl="5" w:tplc="0409001B" w:tentative="1">
+      <w:start w:val="1"/>
+      <w:numFmt w:val="lowerRoman"/>
+      <w:lvlText w:val="%6."/>
+      <w:lvlJc w:val="right"/>
+      <w:pPr>
+        <w:ind w:left="4320" w:hanging="180"/>
+      </w:pPr>
+    </w:lvl>
+    <w:lvl w:ilvl="6" w:tplc="0409000F" w:tentative="1">
+      <w:start w:val="1"/>
+      <w:numFmt w:val="decimal"/>
+      <w:lvlText w:val="%7."/>
+      <w:lvlJc w:val="left"/>
+      <w:pPr>
+        <w:ind w:left="5040" w:hanging="360"/>
+      </w:pPr>
+    </w:lvl>
+    <w:lvl w:ilvl="7" w:tplc="04090019" w:tentative="1">
+      <w:start w:val="1"/>
+      <w:numFmt w:val="lowerLetter"/>
+      <w:lvlText w:val="%8."/>
+      <w:lvlJc w:val="left"/>
+      <w:pPr>
+        <w:ind w:left="5760" w:hanging="360"/>
+      </w:pPr>
+    </w:lvl>
+    <w:lvl w:ilvl="8" w:tplc="0409001B" w:tentative="1">
+      <w:start w:val="1"/>
+      <w:numFmt w:val="lowerRoman"/>
+      <w:lvlText w:val="%9."/>
+      <w:lvlJc w:val="right"/>
+      <w:pPr>
+        <w:ind w:left="6480" w:hanging="180"/>
+      </w:pPr>
+    </w:lvl>
+  </w:abstractNum>
+  <w:abstractNum w:abstractNumId="10">
     <w:nsid w:val="712B591B"/>
     <w:multiLevelType w:val="hybridMultilevel"/>
     <w:tmpl w:val="64601B70"/>
@@ -1298,7 +2879,7 @@
       </w:rPr>
     </w:lvl>
   </w:abstractNum>
-  <w:abstractNum w:abstractNumId="6">
+  <w:abstractNum w:abstractNumId="11">
     <w:nsid w:val="74942E31"/>
     <w:multiLevelType w:val="hybridMultilevel"/>
     <w:tmpl w:val="95D6B192"/>
@@ -1411,26 +2992,157 @@
       </w:rPr>
     </w:lvl>
   </w:abstractNum>
+  <w:abstractNum w:abstractNumId="12">
+    <w:nsid w:val="79CB25D1"/>
+    <w:multiLevelType w:val="hybridMultilevel"/>
+    <w:tmpl w:val="131A0BD6"/>
+    <w:lvl w:ilvl="0" w:tplc="04090001">
+      <w:start w:val="1"/>
+      <w:numFmt w:val="bullet"/>
+      <w:lvlText w:val=""/>
+      <w:lvlJc w:val="left"/>
+      <w:pPr>
+        <w:ind w:left="720" w:hanging="360"/>
+      </w:pPr>
+      <w:rPr>
+        <w:rFonts w:ascii="Symbol" w:hAnsi="Symbol" w:hint="default"/>
+      </w:rPr>
+    </w:lvl>
+    <w:lvl w:ilvl="1" w:tplc="04090003" w:tentative="1">
+      <w:start w:val="1"/>
+      <w:numFmt w:val="bullet"/>
+      <w:lvlText w:val="o"/>
+      <w:lvlJc w:val="left"/>
+      <w:pPr>
+        <w:ind w:left="1440" w:hanging="360"/>
+      </w:pPr>
+      <w:rPr>
+        <w:rFonts w:ascii="Courier New" w:hAnsi="Courier New" w:cs="Courier New" w:hint="default"/>
+      </w:rPr>
+    </w:lvl>
+    <w:lvl w:ilvl="2" w:tplc="04090005" w:tentative="1">
+      <w:start w:val="1"/>
+      <w:numFmt w:val="bullet"/>
+      <w:lvlText w:val=""/>
+      <w:lvlJc w:val="left"/>
+      <w:pPr>
+        <w:ind w:left="2160" w:hanging="360"/>
+      </w:pPr>
+      <w:rPr>
+        <w:rFonts w:ascii="Wingdings" w:hAnsi="Wingdings" w:hint="default"/>
+      </w:rPr>
+    </w:lvl>
+    <w:lvl w:ilvl="3" w:tplc="04090001" w:tentative="1">
+      <w:start w:val="1"/>
+      <w:numFmt w:val="bullet"/>
+      <w:lvlText w:val=""/>
+      <w:lvlJc w:val="left"/>
+      <w:pPr>
+        <w:ind w:left="2880" w:hanging="360"/>
+      </w:pPr>
+      <w:rPr>
+        <w:rFonts w:ascii="Symbol" w:hAnsi="Symbol" w:hint="default"/>
+      </w:rPr>
+    </w:lvl>
+    <w:lvl w:ilvl="4" w:tplc="04090003" w:tentative="1">
+      <w:start w:val="1"/>
+      <w:numFmt w:val="bullet"/>
+      <w:lvlText w:val="o"/>
+      <w:lvlJc w:val="left"/>
+      <w:pPr>
+        <w:ind w:left="3600" w:hanging="360"/>
+      </w:pPr>
+      <w:rPr>
+        <w:rFonts w:ascii="Courier New" w:hAnsi="Courier New" w:cs="Courier New" w:hint="default"/>
+      </w:rPr>
+    </w:lvl>
+    <w:lvl w:ilvl="5" w:tplc="04090005" w:tentative="1">
+      <w:start w:val="1"/>
+      <w:numFmt w:val="bullet"/>
+      <w:lvlText w:val=""/>
+      <w:lvlJc w:val="left"/>
+      <w:pPr>
+        <w:ind w:left="4320" w:hanging="360"/>
+      </w:pPr>
+      <w:rPr>
+        <w:rFonts w:ascii="Wingdings" w:hAnsi="Wingdings" w:hint="default"/>
+      </w:rPr>
+    </w:lvl>
+    <w:lvl w:ilvl="6" w:tplc="04090001" w:tentative="1">
+      <w:start w:val="1"/>
+      <w:numFmt w:val="bullet"/>
+      <w:lvlText w:val=""/>
+      <w:lvlJc w:val="left"/>
+      <w:pPr>
+        <w:ind w:left="5040" w:hanging="360"/>
+      </w:pPr>
+      <w:rPr>
+        <w:rFonts w:ascii="Symbol" w:hAnsi="Symbol" w:hint="default"/>
+      </w:rPr>
+    </w:lvl>
+    <w:lvl w:ilvl="7" w:tplc="04090003" w:tentative="1">
+      <w:start w:val="1"/>
+      <w:numFmt w:val="bullet"/>
+      <w:lvlText w:val="o"/>
+      <w:lvlJc w:val="left"/>
+      <w:pPr>
+        <w:ind w:left="5760" w:hanging="360"/>
+      </w:pPr>
+      <w:rPr>
+        <w:rFonts w:ascii="Courier New" w:hAnsi="Courier New" w:cs="Courier New" w:hint="default"/>
+      </w:rPr>
+    </w:lvl>
+    <w:lvl w:ilvl="8" w:tplc="04090005" w:tentative="1">
+      <w:start w:val="1"/>
+      <w:numFmt w:val="bullet"/>
+      <w:lvlText w:val=""/>
+      <w:lvlJc w:val="left"/>
+      <w:pPr>
+        <w:ind w:left="6480" w:hanging="360"/>
+      </w:pPr>
+      <w:rPr>
+        <w:rFonts w:ascii="Wingdings" w:hAnsi="Wingdings" w:hint="default"/>
+      </w:rPr>
+    </w:lvl>
+  </w:abstractNum>
   <w:num w:numId="1">
+    <w:abstractNumId w:val="10"/>
+  </w:num>
+  <w:num w:numId="2">
+    <w:abstractNumId w:val="11"/>
+  </w:num>
+  <w:num w:numId="3">
+    <w:abstractNumId w:val="6"/>
+  </w:num>
+  <w:num w:numId="4">
+    <w:abstractNumId w:val="4"/>
+  </w:num>
+  <w:num w:numId="5">
+    <w:abstractNumId w:val="8"/>
+  </w:num>
+  <w:num w:numId="6">
+    <w:abstractNumId w:val="1"/>
+  </w:num>
+  <w:num w:numId="7">
+    <w:abstractNumId w:val="3"/>
+  </w:num>
+  <w:num w:numId="8">
+    <w:abstractNumId w:val="7"/>
+  </w:num>
+  <w:num w:numId="9">
+    <w:abstractNumId w:val="12"/>
+  </w:num>
+  <w:num w:numId="10">
     <w:abstractNumId w:val="5"/>
   </w:num>
-  <w:num w:numId="2">
-    <w:abstractNumId w:val="6"/>
-  </w:num>
-  <w:num w:numId="3">
-    <w:abstractNumId w:val="3"/>
-  </w:num>
-  <w:num w:numId="4">
-    <w:abstractNumId w:val="2"/>
-  </w:num>
-  <w:num w:numId="5">
-    <w:abstractNumId w:val="4"/>
-  </w:num>
-  <w:num w:numId="6">
+  <w:num w:numId="11">
     <w:abstractNumId w:val="0"/>
   </w:num>
-  <w:num w:numId="7">
-    <w:abstractNumId w:val="1"/>
+  <w:num w:numId="12">
+    <w:abstractNumId w:val="9"/>
+  </w:num>
+  <w:num w:numId="13">
+    <w:abstractNumId w:val="2"/>
   </w:num>
 </w:numbering>
 </file>
@@ -2934,7 +4646,7 @@
   <a:extraClrSchemeLst/>
   <a:extLst>
     <a:ext uri="{05A4C25C-085E-4340-85A3-A5531E510DB2}">
-      <thm15:themeFamily xmlns:thm15="http://schemas.microsoft.com/office/thememl/2012/main" xmlns="" name="Office Theme" id="{62F939B6-93AF-4DB8-9C6B-D6C7DFDC589F}" vid="{4A3C46E8-61CC-4603-A589-7422A47A8E4A}"/>
+      <thm15:themeFamily xmlns="" xmlns:thm15="http://schemas.microsoft.com/office/thememl/2012/main" name="Office Theme" id="{62F939B6-93AF-4DB8-9C6B-D6C7DFDC589F}" vid="{4A3C46E8-61CC-4603-A589-7422A47A8E4A}"/>
     </a:ext>
   </a:extLst>
 </a:theme>

</xml_diff>

<commit_message>
updated the data-set and cleaning script, updated readme and updated the code
</commit_message>
<xml_diff>
--- a/README.docx
+++ b/README.docx
@@ -68,12 +68,37 @@
       <w:pPr>
         <w:jc w:val="center"/>
       </w:pPr>
+      <w:proofErr w:type="spellStart"/>
       <w:r>
         <w:rPr>
           <w:rFonts w:ascii="Calibri Light" w:eastAsia="Calibri Light" w:hAnsi="Calibri Light" w:cs="Calibri Light"/>
           <w:color w:val="002060"/>
         </w:rPr>
-        <w:t>Abhinav Bajaj (ab3900), Rafica Abdul Rahim (ra2688)</w:t>
+        <w:t>Abhinav</w:t>
+      </w:r>
+      <w:proofErr w:type="spellEnd"/>
+      <w:r>
+        <w:rPr>
+          <w:rFonts w:ascii="Calibri Light" w:eastAsia="Calibri Light" w:hAnsi="Calibri Light" w:cs="Calibri Light"/>
+          <w:color w:val="002060"/>
+        </w:rPr>
+        <w:t xml:space="preserve"> Bajaj (ab3900), </w:t>
+      </w:r>
+      <w:proofErr w:type="spellStart"/>
+      <w:r>
+        <w:rPr>
+          <w:rFonts w:ascii="Calibri Light" w:eastAsia="Calibri Light" w:hAnsi="Calibri Light" w:cs="Calibri Light"/>
+          <w:color w:val="002060"/>
+        </w:rPr>
+        <w:t>Rafica</w:t>
+      </w:r>
+      <w:proofErr w:type="spellEnd"/>
+      <w:r>
+        <w:rPr>
+          <w:rFonts w:ascii="Calibri Light" w:eastAsia="Calibri Light" w:hAnsi="Calibri Light" w:cs="Calibri Light"/>
+          <w:color w:val="002060"/>
+        </w:rPr>
+        <w:t xml:space="preserve"> Abdul Rahim (ra2688)</w:t>
       </w:r>
       <w:r>
         <w:rPr>
@@ -184,11 +209,19 @@
           <w:numId w:val="13"/>
         </w:numPr>
       </w:pPr>
-      <w:r>
-        <w:rPr>
-          <w:rFonts w:ascii="Calibri" w:eastAsia="Calibri" w:hAnsi="Calibri" w:cs="Calibri"/>
-        </w:rPr>
-        <w:t>Makefile - File containing the steps to compile an</w:t>
+      <w:proofErr w:type="spellStart"/>
+      <w:r>
+        <w:rPr>
+          <w:rFonts w:ascii="Calibri" w:eastAsia="Calibri" w:hAnsi="Calibri" w:cs="Calibri"/>
+        </w:rPr>
+        <w:t>Makefile</w:t>
+      </w:r>
+      <w:proofErr w:type="spellEnd"/>
+      <w:r>
+        <w:rPr>
+          <w:rFonts w:ascii="Calibri" w:eastAsia="Calibri" w:hAnsi="Calibri" w:cs="Calibri"/>
+        </w:rPr>
+        <w:t xml:space="preserve"> - File containing the steps to compile an</w:t>
       </w:r>
       <w:r>
         <w:rPr>
@@ -208,11 +241,19 @@
           <w:rFonts w:ascii="Calibri" w:eastAsia="Calibri" w:hAnsi="Calibri" w:cs="Calibri"/>
         </w:rPr>
       </w:pPr>
-      <w:r>
-        <w:rPr>
-          <w:rFonts w:ascii="Calibri" w:eastAsia="Calibri" w:hAnsi="Calibri" w:cs="Calibri"/>
-        </w:rPr>
-        <w:t>example-run.txt</w:t>
+      <w:proofErr w:type="gramStart"/>
+      <w:r>
+        <w:rPr>
+          <w:rFonts w:ascii="Calibri" w:eastAsia="Calibri" w:hAnsi="Calibri" w:cs="Calibri"/>
+        </w:rPr>
+        <w:t>example-</w:t>
+      </w:r>
+      <w:proofErr w:type="gramEnd"/>
+      <w:r>
+        <w:rPr>
+          <w:rFonts w:ascii="Calibri" w:eastAsia="Calibri" w:hAnsi="Calibri" w:cs="Calibri"/>
+        </w:rPr>
+        <w:t>run.txt</w:t>
       </w:r>
       <w:r>
         <w:rPr>
@@ -290,7 +331,15 @@
         <w:t xml:space="preserve">” data from </w:t>
       </w:r>
       <w:r>
-        <w:t>NYC Open Data data set(s)</w:t>
+        <w:t xml:space="preserve">NYC Open Data </w:t>
+      </w:r>
+      <w:proofErr w:type="spellStart"/>
+      <w:r>
+        <w:t>data</w:t>
+      </w:r>
+      <w:proofErr w:type="spellEnd"/>
+      <w:r>
+        <w:t xml:space="preserve"> set(s)</w:t>
       </w:r>
       <w:r>
         <w:t xml:space="preserve">. </w:t>
@@ -337,7 +386,15 @@
         <w:t xml:space="preserve"> – It’s the main file that contains the data</w:t>
       </w:r>
       <w:r>
-        <w:t xml:space="preserve"> in csv format</w:t>
+        <w:t xml:space="preserve"> in </w:t>
+      </w:r>
+      <w:proofErr w:type="spellStart"/>
+      <w:r>
+        <w:t>csv</w:t>
+      </w:r>
+      <w:proofErr w:type="spellEnd"/>
+      <w:r>
+        <w:t xml:space="preserve"> format</w:t>
       </w:r>
       <w:r>
         <w:t xml:space="preserve">. It has many columns for data of inspection results of the restaurants. We found the columns - </w:t>
@@ -360,9 +417,11 @@
       <w:r>
         <w:t xml:space="preserve"> </w:t>
       </w:r>
+      <w:proofErr w:type="gramStart"/>
       <w:r>
         <w:t>VIOLCODE</w:t>
       </w:r>
+      <w:proofErr w:type="gramEnd"/>
       <w:r>
         <w:t xml:space="preserve"> &amp; </w:t>
       </w:r>
@@ -388,7 +447,15 @@
         <w:t xml:space="preserve"> – This file contains the mapping of action code and descriptions</w:t>
       </w:r>
       <w:r>
-        <w:t xml:space="preserve"> in csv format</w:t>
+        <w:t xml:space="preserve"> in </w:t>
+      </w:r>
+      <w:proofErr w:type="spellStart"/>
+      <w:r>
+        <w:t>csv</w:t>
+      </w:r>
+      <w:proofErr w:type="spellEnd"/>
+      <w:r>
+        <w:t xml:space="preserve"> format</w:t>
       </w:r>
       <w:r>
         <w:t>. Did not use this file.</w:t>
@@ -409,7 +476,15 @@
         <w:t xml:space="preserve"> – This file contained the mapping of Cuisine Code and description</w:t>
       </w:r>
       <w:r>
-        <w:t xml:space="preserve"> in csv format</w:t>
+        <w:t xml:space="preserve"> in </w:t>
+      </w:r>
+      <w:proofErr w:type="spellStart"/>
+      <w:r>
+        <w:t>csv</w:t>
+      </w:r>
+      <w:proofErr w:type="spellEnd"/>
+      <w:r>
+        <w:t xml:space="preserve"> format</w:t>
       </w:r>
       <w:r>
         <w:t>. We used this file</w:t>
@@ -463,31 +538,21 @@
         <w:t>Violation.txt</w:t>
       </w:r>
       <w:r>
-        <w:t xml:space="preserve"> - </w:t>
-      </w:r>
-      <w:r>
-        <w:t xml:space="preserve">This file contained the mapping of </w:t>
-      </w:r>
-      <w:r>
-        <w:t>Violation</w:t>
-      </w:r>
-      <w:r>
-        <w:t xml:space="preserve"> Code and description</w:t>
-      </w:r>
-      <w:r>
-        <w:t xml:space="preserve"> in csv format</w:t>
-      </w:r>
-      <w:r>
-        <w:t>. We used this file</w:t>
-      </w:r>
-      <w:r>
-        <w:t xml:space="preserve"> and replaced the Violation</w:t>
-      </w:r>
-      <w:r>
-        <w:t xml:space="preserve"> Code</w:t>
-      </w:r>
-      <w:r>
-        <w:t>,</w:t>
+        <w:t xml:space="preserve"> - This file contained the mapping of Violation Code and description</w:t>
+      </w:r>
+      <w:r>
+        <w:t xml:space="preserve"> in </w:t>
+      </w:r>
+      <w:proofErr w:type="spellStart"/>
+      <w:r>
+        <w:t>csv</w:t>
+      </w:r>
+      <w:proofErr w:type="spellEnd"/>
+      <w:r>
+        <w:t xml:space="preserve"> format</w:t>
+      </w:r>
+      <w:r>
+        <w:t>. We used this file and replaced the Violation Code,</w:t>
       </w:r>
       <w:r>
         <w:t xml:space="preserve"> </w:t>
@@ -499,13 +564,7 @@
         <w:t>, with</w:t>
       </w:r>
       <w:r>
-        <w:t xml:space="preserve"> the description given</w:t>
-      </w:r>
-      <w:r>
-        <w:t xml:space="preserve"> in this file</w:t>
-      </w:r>
-      <w:r>
-        <w:t>.</w:t>
+        <w:t xml:space="preserve"> the description given in this file.</w:t>
       </w:r>
     </w:p>
     <w:p>
@@ -670,13 +729,27 @@
         <w:jc w:val="center"/>
         <w:rPr>
           <w:rFonts w:ascii="Courier New" w:eastAsia="Calibri" w:hAnsi="Courier New" w:cs="Courier New"/>
-        </w:rPr>
-      </w:pPr>
+          <w:sz w:val="20"/>
+          <w:szCs w:val="20"/>
+        </w:rPr>
+      </w:pPr>
+      <w:proofErr w:type="gramStart"/>
       <w:r>
         <w:rPr>
           <w:rFonts w:ascii="Courier New" w:eastAsia="Calibri" w:hAnsi="Courier New" w:cs="Courier New"/>
-        </w:rPr>
-        <w:t>python cleaningData.py &lt;Path to WebExtract.txt&gt; &lt;Path to Cuisine.txt&gt; &lt;Path to Violation.txt&gt; &lt;INTEGRATED-DATASET output file path&gt;'</w:t>
+          <w:sz w:val="20"/>
+          <w:szCs w:val="20"/>
+        </w:rPr>
+        <w:t>python</w:t>
+      </w:r>
+      <w:proofErr w:type="gramEnd"/>
+      <w:r>
+        <w:rPr>
+          <w:rFonts w:ascii="Courier New" w:eastAsia="Calibri" w:hAnsi="Courier New" w:cs="Courier New"/>
+          <w:sz w:val="20"/>
+          <w:szCs w:val="20"/>
+        </w:rPr>
+        <w:t xml:space="preserve"> cleaningData.py &lt;Path to WebExtract.txt&gt; &lt;Path to Cuisine.txt&gt; &lt;Path to Violation.txt&gt; &lt;INTEGRATED-DATASET output file path&gt;'</w:t>
       </w:r>
     </w:p>
     <w:p>
@@ -697,61 +770,27 @@
         <w:jc w:val="center"/>
         <w:rPr>
           <w:rFonts w:ascii="Courier New" w:eastAsia="Calibri" w:hAnsi="Courier New" w:cs="Courier New"/>
-        </w:rPr>
-      </w:pPr>
+          <w:sz w:val="20"/>
+          <w:szCs w:val="20"/>
+        </w:rPr>
+      </w:pPr>
+      <w:proofErr w:type="gramStart"/>
       <w:r>
         <w:rPr>
           <w:rFonts w:ascii="Courier New" w:eastAsia="Calibri" w:hAnsi="Courier New" w:cs="Courier New"/>
-        </w:rPr>
-        <w:t>python cleaningData.py "</w:t>
-      </w:r>
+          <w:sz w:val="20"/>
+          <w:szCs w:val="20"/>
+        </w:rPr>
+        <w:t>python</w:t>
+      </w:r>
+      <w:proofErr w:type="gramEnd"/>
       <w:r>
         <w:rPr>
           <w:rFonts w:ascii="Courier New" w:eastAsia="Calibri" w:hAnsi="Courier New" w:cs="Courier New"/>
-        </w:rPr>
-        <w:t>/home</w:t>
-      </w:r>
-      <w:r>
-        <w:rPr>
-          <w:rFonts w:ascii="Courier New" w:eastAsia="Calibri" w:hAnsi="Courier New" w:cs="Courier New"/>
-        </w:rPr>
-        <w:t>/WebExtract.txt" "</w:t>
-      </w:r>
-      <w:r>
-        <w:rPr>
-          <w:rFonts w:ascii="Courier New" w:eastAsia="Calibri" w:hAnsi="Courier New" w:cs="Courier New"/>
-        </w:rPr>
-        <w:t>/home</w:t>
-      </w:r>
-      <w:r>
-        <w:rPr>
-          <w:rFonts w:ascii="Courier New" w:eastAsia="Calibri" w:hAnsi="Courier New" w:cs="Courier New"/>
-        </w:rPr>
-        <w:t>/Cuisine.txt" "</w:t>
-      </w:r>
-      <w:r>
-        <w:rPr>
-          <w:rFonts w:ascii="Courier New" w:eastAsia="Calibri" w:hAnsi="Courier New" w:cs="Courier New"/>
-        </w:rPr>
-        <w:t>/home</w:t>
-      </w:r>
-      <w:r>
-        <w:rPr>
-          <w:rFonts w:ascii="Courier New" w:eastAsia="Calibri" w:hAnsi="Courier New" w:cs="Courier New"/>
-        </w:rPr>
-        <w:t>/Violation.txt" "</w:t>
-      </w:r>
-      <w:r>
-        <w:rPr>
-          <w:rFonts w:ascii="Courier New" w:eastAsia="Calibri" w:hAnsi="Courier New" w:cs="Courier New"/>
-        </w:rPr>
-        <w:t>/home</w:t>
-      </w:r>
-      <w:r>
-        <w:rPr>
-          <w:rFonts w:ascii="Courier New" w:eastAsia="Calibri" w:hAnsi="Courier New" w:cs="Courier New"/>
-        </w:rPr>
-        <w:t>/INTEGRATED-DATASET.csv"</w:t>
+          <w:sz w:val="20"/>
+          <w:szCs w:val="20"/>
+        </w:rPr>
+        <w:t xml:space="preserve"> cleaningData.py "/home/WebExtract.txt" "/home/Cuisine.txt" "/home/Violation.txt" "/home/INTEGRATED-DATASET.csv"</w:t>
       </w:r>
     </w:p>
     <w:p>
@@ -848,7 +887,14 @@
         <w:rPr>
           <w:rFonts w:ascii="Calibri" w:eastAsia="Calibri" w:hAnsi="Calibri" w:cs="Calibri"/>
         </w:rPr>
-        <w:t>ot held at or above 140º F.",</w:t>
+        <w:t>ot held at or above 140º F."</w:t>
+      </w:r>
+      <w:proofErr w:type="gramStart"/>
+      <w:r>
+        <w:rPr>
+          <w:rFonts w:ascii="Calibri" w:eastAsia="Calibri" w:hAnsi="Calibri" w:cs="Calibri"/>
+        </w:rPr>
+        <w:t>,</w:t>
       </w:r>
       <w:r>
         <w:rPr>
@@ -856,6 +902,7 @@
         </w:rPr>
         <w:t>&lt;</w:t>
       </w:r>
+      <w:proofErr w:type="gramEnd"/>
       <w:r>
         <w:rPr>
           <w:rFonts w:ascii="Calibri" w:eastAsia="Calibri" w:hAnsi="Calibri" w:cs="Calibri"/>
@@ -906,13 +953,7 @@
         <w:rPr>
           <w:rFonts w:ascii="Calibri" w:eastAsia="Calibri" w:hAnsi="Calibri" w:cs="Calibri"/>
         </w:rPr>
-        <w:t>[</w:t>
-      </w:r>
-      <w:r>
-        <w:rPr>
-          <w:rFonts w:ascii="Calibri" w:eastAsia="Calibri" w:hAnsi="Calibri" w:cs="Calibri"/>
-        </w:rPr>
-        <w:t>QUEENS</w:t>
+        <w:t>[QUEENS</w:t>
       </w:r>
       <w:r>
         <w:rPr>
@@ -924,13 +965,7 @@
         <w:rPr>
           <w:rFonts w:ascii="Calibri" w:eastAsia="Calibri" w:hAnsi="Calibri" w:cs="Calibri"/>
         </w:rPr>
-        <w:t>Chinese</w:t>
-      </w:r>
-      <w:r>
-        <w:rPr>
-          <w:rFonts w:ascii="Calibri" w:eastAsia="Calibri" w:hAnsi="Calibri" w:cs="Calibri"/>
-        </w:rPr>
-        <w:t>] =&gt; [</w:t>
+        <w:t>Chinese] =&gt; [</w:t>
       </w:r>
       <w:r>
         <w:rPr>
@@ -942,13 +977,41 @@
         <w:rPr>
           <w:rFonts w:ascii="Calibri" w:eastAsia="Calibri" w:hAnsi="Calibri" w:cs="Calibri"/>
         </w:rPr>
-        <w:t xml:space="preserve">] (Conf: </w:t>
-      </w:r>
-      <w:r>
-        <w:rPr>
-          <w:rFonts w:ascii="Calibri" w:eastAsia="Calibri" w:hAnsi="Calibri" w:cs="Calibri"/>
-        </w:rPr>
-        <w:t>66.0%, Supp: 1.5%</w:t>
+        <w:t>] (</w:t>
+      </w:r>
+      <w:proofErr w:type="spellStart"/>
+      <w:r>
+        <w:rPr>
+          <w:rFonts w:ascii="Calibri" w:eastAsia="Calibri" w:hAnsi="Calibri" w:cs="Calibri"/>
+        </w:rPr>
+        <w:t>Conf</w:t>
+      </w:r>
+      <w:proofErr w:type="spellEnd"/>
+      <w:r>
+        <w:rPr>
+          <w:rFonts w:ascii="Calibri" w:eastAsia="Calibri" w:hAnsi="Calibri" w:cs="Calibri"/>
+        </w:rPr>
+        <w:t xml:space="preserve">: </w:t>
+      </w:r>
+      <w:r>
+        <w:rPr>
+          <w:rFonts w:ascii="Calibri" w:eastAsia="Calibri" w:hAnsi="Calibri" w:cs="Calibri"/>
+        </w:rPr>
+        <w:t xml:space="preserve">66.0%, </w:t>
+      </w:r>
+      <w:proofErr w:type="spellStart"/>
+      <w:r>
+        <w:rPr>
+          <w:rFonts w:ascii="Calibri" w:eastAsia="Calibri" w:hAnsi="Calibri" w:cs="Calibri"/>
+        </w:rPr>
+        <w:t>Supp</w:t>
+      </w:r>
+      <w:proofErr w:type="spellEnd"/>
+      <w:r>
+        <w:rPr>
+          <w:rFonts w:ascii="Calibri" w:eastAsia="Calibri" w:hAnsi="Calibri" w:cs="Calibri"/>
+        </w:rPr>
+        <w:t>: 1.5%</w:t>
       </w:r>
       <w:r>
         <w:rPr>
@@ -1033,7 +1096,15 @@
         <w:t>” and more. The other most interesting data we could think of was combining the “</w:t>
       </w:r>
       <w:r>
-        <w:t>Demographic Statistics By Zip Code</w:t>
+        <w:t xml:space="preserve">Demographic Statistics </w:t>
+      </w:r>
+      <w:proofErr w:type="gramStart"/>
+      <w:r>
+        <w:t>By</w:t>
+      </w:r>
+      <w:proofErr w:type="gramEnd"/>
+      <w:r>
+        <w:t xml:space="preserve"> Zip Code</w:t>
       </w:r>
       <w:r>
         <w:t>” and “</w:t>
@@ -1109,8 +1180,6 @@
       <w:r>
         <w:t xml:space="preserve">interesting </w:t>
       </w:r>
-      <w:bookmarkStart w:id="0" w:name="_GoBack"/>
-      <w:bookmarkEnd w:id="0"/>
       <w:r>
         <w:t>statistics like which borough has most Indian restaurants or how many American restaurants are rated ‘A’ or Common rules violated by Korean restaurants or most of the Italian restaurant in 10027 zip code are rated ‘A’.</w:t>
       </w:r>
@@ -1152,13 +1221,79 @@
         <w:jc w:val="center"/>
         <w:rPr>
           <w:rFonts w:ascii="Courier New" w:eastAsia="Courier New" w:hAnsi="Courier New" w:cs="Courier New"/>
-        </w:rPr>
-      </w:pPr>
+          <w:sz w:val="20"/>
+          <w:szCs w:val="20"/>
+        </w:rPr>
+      </w:pPr>
+      <w:proofErr w:type="gramStart"/>
       <w:r>
         <w:rPr>
           <w:rFonts w:ascii="Courier New" w:eastAsia="Courier New" w:hAnsi="Courier New" w:cs="Courier New"/>
-        </w:rPr>
-        <w:t>python apriori.py INTEGRATED-DATASET.csv &lt;min_sup&gt; &lt;min_conf&gt;</w:t>
+          <w:sz w:val="20"/>
+          <w:szCs w:val="20"/>
+        </w:rPr>
+        <w:t>python</w:t>
+      </w:r>
+      <w:proofErr w:type="gramEnd"/>
+      <w:r>
+        <w:rPr>
+          <w:rFonts w:ascii="Courier New" w:eastAsia="Courier New" w:hAnsi="Courier New" w:cs="Courier New"/>
+          <w:sz w:val="20"/>
+          <w:szCs w:val="20"/>
+        </w:rPr>
+        <w:t xml:space="preserve"> apriori.py </w:t>
+      </w:r>
+      <w:r>
+        <w:rPr>
+          <w:rFonts w:ascii="Courier New" w:eastAsia="Courier New" w:hAnsi="Courier New" w:cs="Courier New"/>
+          <w:sz w:val="20"/>
+          <w:szCs w:val="20"/>
+        </w:rPr>
+        <w:t>&lt;path to INTEGRATED-DATASET.csv&gt;</w:t>
+      </w:r>
+      <w:r>
+        <w:rPr>
+          <w:rFonts w:ascii="Courier New" w:eastAsia="Courier New" w:hAnsi="Courier New" w:cs="Courier New"/>
+          <w:sz w:val="20"/>
+          <w:szCs w:val="20"/>
+        </w:rPr>
+        <w:t xml:space="preserve"> &lt;</w:t>
+      </w:r>
+      <w:proofErr w:type="spellStart"/>
+      <w:r>
+        <w:rPr>
+          <w:rFonts w:ascii="Courier New" w:eastAsia="Courier New" w:hAnsi="Courier New" w:cs="Courier New"/>
+          <w:sz w:val="20"/>
+          <w:szCs w:val="20"/>
+        </w:rPr>
+        <w:t>min_sup</w:t>
+      </w:r>
+      <w:proofErr w:type="spellEnd"/>
+      <w:r>
+        <w:rPr>
+          <w:rFonts w:ascii="Courier New" w:eastAsia="Courier New" w:hAnsi="Courier New" w:cs="Courier New"/>
+          <w:sz w:val="20"/>
+          <w:szCs w:val="20"/>
+        </w:rPr>
+        <w:t>&gt; &lt;</w:t>
+      </w:r>
+      <w:proofErr w:type="spellStart"/>
+      <w:r>
+        <w:rPr>
+          <w:rFonts w:ascii="Courier New" w:eastAsia="Courier New" w:hAnsi="Courier New" w:cs="Courier New"/>
+          <w:sz w:val="20"/>
+          <w:szCs w:val="20"/>
+        </w:rPr>
+        <w:t>min_conf</w:t>
+      </w:r>
+      <w:proofErr w:type="spellEnd"/>
+      <w:r>
+        <w:rPr>
+          <w:rFonts w:ascii="Courier New" w:eastAsia="Courier New" w:hAnsi="Courier New" w:cs="Courier New"/>
+          <w:sz w:val="20"/>
+          <w:szCs w:val="20"/>
+        </w:rPr>
+        <w:t>&gt;</w:t>
       </w:r>
     </w:p>
     <w:p>
@@ -1171,29 +1306,49 @@
         <w:jc w:val="center"/>
         <w:rPr>
           <w:rFonts w:ascii="Courier New" w:hAnsi="Courier New" w:cs="Courier New"/>
-        </w:rPr>
-      </w:pPr>
+          <w:sz w:val="20"/>
+          <w:szCs w:val="20"/>
+        </w:rPr>
+      </w:pPr>
+      <w:proofErr w:type="gramStart"/>
       <w:r>
         <w:rPr>
           <w:rFonts w:ascii="Courier New" w:eastAsia="Courier New" w:hAnsi="Courier New" w:cs="Courier New"/>
-        </w:rPr>
-        <w:t xml:space="preserve">python </w:t>
+          <w:sz w:val="20"/>
+          <w:szCs w:val="20"/>
+        </w:rPr>
+        <w:t>python</w:t>
+      </w:r>
+      <w:proofErr w:type="gramEnd"/>
+      <w:r>
+        <w:rPr>
+          <w:rFonts w:ascii="Courier New" w:eastAsia="Courier New" w:hAnsi="Courier New" w:cs="Courier New"/>
+          <w:sz w:val="20"/>
+          <w:szCs w:val="20"/>
+        </w:rPr>
+        <w:t xml:space="preserve"> </w:t>
       </w:r>
       <w:r>
         <w:rPr>
           <w:rFonts w:ascii="Courier New" w:eastAsia="Calibri" w:hAnsi="Courier New" w:cs="Courier New"/>
+          <w:sz w:val="20"/>
+          <w:szCs w:val="20"/>
         </w:rPr>
         <w:t>apriori</w:t>
       </w:r>
       <w:r>
         <w:rPr>
           <w:rFonts w:ascii="Courier New" w:eastAsia="Courier New" w:hAnsi="Courier New" w:cs="Courier New"/>
+          <w:sz w:val="20"/>
+          <w:szCs w:val="20"/>
         </w:rPr>
         <w:t xml:space="preserve">.py </w:t>
       </w:r>
       <w:r>
         <w:rPr>
           <w:rFonts w:ascii="Courier New" w:eastAsia="Courier New" w:hAnsi="Courier New" w:cs="Courier New"/>
+          <w:sz w:val="20"/>
+          <w:szCs w:val="20"/>
         </w:rPr>
         <w:t>INTEGRATED-DATASET.csv 0.3 0.5</w:t>
       </w:r>
@@ -1385,12 +1540,33 @@
         <w:br/>
       </w:r>
     </w:p>
+    <w:p/>
+    <w:p/>
+    <w:p/>
+    <w:p/>
+    <w:p/>
+    <w:p/>
+    <w:p/>
+    <w:p/>
+    <w:p/>
+    <w:p/>
+    <w:p/>
+    <w:p/>
+    <w:p/>
+    <w:p/>
+    <w:p/>
+    <w:p/>
+    <w:p/>
+    <w:p/>
+    <w:p/>
+    <w:p/>
     <w:p>
       <w:pPr>
         <w:pStyle w:val="Heading1"/>
       </w:pPr>
       <w:r>
-        <w:t>References –</w:t>
+        <w:lastRenderedPageBreak/>
+        <w:t>References</w:t>
       </w:r>
     </w:p>
     <w:p>
@@ -1418,16 +1594,76 @@
           <w:numId w:val="12"/>
         </w:numPr>
       </w:pPr>
-      <w:r>
-        <w:t>Rakesh Agrawal and Ramakrishnan Srikant: Fast Algorithms for Mining Association Rules in Large Databases, VLDB 1994</w:t>
-      </w:r>
-    </w:p>
+      <w:proofErr w:type="spellStart"/>
+      <w:r>
+        <w:t>Rakesh</w:t>
+      </w:r>
+      <w:proofErr w:type="spellEnd"/>
+      <w:r>
+        <w:t xml:space="preserve"> </w:t>
+      </w:r>
+      <w:proofErr w:type="spellStart"/>
+      <w:r>
+        <w:t>Agrawal</w:t>
+      </w:r>
+      <w:proofErr w:type="spellEnd"/>
+      <w:r>
+        <w:t xml:space="preserve"> and </w:t>
+      </w:r>
+      <w:proofErr w:type="spellStart"/>
+      <w:r>
+        <w:t>Ramakrishnan</w:t>
+      </w:r>
+      <w:proofErr w:type="spellEnd"/>
+      <w:r>
+        <w:t xml:space="preserve"> </w:t>
+      </w:r>
+      <w:proofErr w:type="spellStart"/>
+      <w:r>
+        <w:t>Srikant</w:t>
+      </w:r>
+      <w:proofErr w:type="spellEnd"/>
+      <w:r>
+        <w:t>: Fast Algorithms for Mining Association Rules in Large Databases, VLDB 1994</w:t>
+      </w:r>
+    </w:p>
+    <w:p/>
+    <w:p/>
+    <w:p/>
+    <w:p/>
+    <w:p/>
+    <w:p/>
+    <w:p/>
+    <w:p/>
+    <w:p/>
+    <w:p/>
+    <w:p/>
+    <w:p/>
+    <w:p/>
+    <w:p/>
+    <w:p/>
+    <w:p/>
+    <w:p/>
+    <w:p/>
+    <w:p/>
+    <w:p/>
+    <w:p/>
+    <w:p/>
+    <w:p/>
+    <w:p/>
+    <w:p/>
     <w:p>
       <w:pPr>
         <w:pStyle w:val="Heading1"/>
       </w:pPr>
       <w:r>
-        <w:t>APPENDIX A</w:t>
+        <w:lastRenderedPageBreak/>
+        <w:t>A</w:t>
+      </w:r>
+      <w:bookmarkStart w:id="0" w:name="_GoBack"/>
+      <w:bookmarkEnd w:id="0"/>
+      <w:r>
+        <w:t>PPENDIX A</w:t>
       </w:r>
     </w:p>
     <w:p>
@@ -1436,33 +1672,11 @@
       </w:r>
     </w:p>
     <w:p>
-      <w:r>
-        <w:t xml:space="preserve">Steps to create the combined file from </w:t>
-      </w:r>
-      <w:r>
-        <w:t>Cuisine.txt</w:t>
-      </w:r>
-      <w:r>
-        <w:t xml:space="preserve">, </w:t>
-      </w:r>
-      <w:r>
-        <w:t>RI_Webextract_BigApps_Latest.xls</w:t>
-      </w:r>
-      <w:r>
-        <w:t xml:space="preserve">, </w:t>
-      </w:r>
-      <w:r>
-        <w:t>Violation.txt</w:t>
-      </w:r>
-      <w:r>
-        <w:t xml:space="preserve"> and </w:t>
-      </w:r>
-      <w:r>
-        <w:t>WebExtract.txt</w:t>
-      </w:r>
-      <w:r>
-        <w:t xml:space="preserve"> files.</w:t>
-      </w:r>
+      <w:proofErr w:type="gramStart"/>
+      <w:r>
+        <w:t>Steps to create the combined file from Cuisine.txt, RI_Webextract_BigApps_Latest.xls, Violation.txt and WebExtract.txt files.</w:t>
+      </w:r>
+      <w:proofErr w:type="gramEnd"/>
     </w:p>
     <w:p>
       <w:pPr>
@@ -1473,7 +1687,15 @@
         </w:numPr>
       </w:pPr>
       <w:r>
-        <w:t>Change the file extension of WebExtract.txt from txt to csv. Open the file in MS Excel.</w:t>
+        <w:t xml:space="preserve">Change the file extension of WebExtract.txt from txt to </w:t>
+      </w:r>
+      <w:proofErr w:type="spellStart"/>
+      <w:r>
+        <w:t>csv</w:t>
+      </w:r>
+      <w:proofErr w:type="spellEnd"/>
+      <w:r>
+        <w:t>. Open the file in MS Excel.</w:t>
       </w:r>
     </w:p>
     <w:p>
@@ -1503,8 +1725,13 @@
         </w:numPr>
       </w:pPr>
       <w:r>
-        <w:t>Go to first sheet and create a new column next to CUISINE. Select this column and add a VLOOKUP function which will take CUISINE column as look-up value, CUISINE sheet(</w:t>
-      </w:r>
+        <w:t xml:space="preserve">Go to first sheet and create a new column next to CUISINE. Select this column and add a VLOOKUP function which will take CUISINE column as look-up value, CUISINE </w:t>
+      </w:r>
+      <w:proofErr w:type="gramStart"/>
+      <w:r>
+        <w:t>sheet(</w:t>
+      </w:r>
+      <w:proofErr w:type="gramEnd"/>
       <w:r>
         <w:t xml:space="preserve">CUISINECODE </w:t>
       </w:r>
@@ -1515,7 +1742,15 @@
         <w:t>CODEDESC</w:t>
       </w:r>
       <w:r>
-        <w:t>) as table array, CODEDESC as Col_index_num   and fourth parameter “False”.</w:t>
+        <w:t xml:space="preserve">) as table array, CODEDESC as </w:t>
+      </w:r>
+      <w:proofErr w:type="spellStart"/>
+      <w:r>
+        <w:t>Col_index_num</w:t>
+      </w:r>
+      <w:proofErr w:type="spellEnd"/>
+      <w:r>
+        <w:t xml:space="preserve">   and fourth parameter “False”.</w:t>
       </w:r>
     </w:p>
     <w:p>
@@ -1578,13 +1813,7 @@
         </w:numPr>
       </w:pPr>
       <w:r>
-        <w:t xml:space="preserve">For getting the borough information copy the mapping from </w:t>
-      </w:r>
-      <w:r>
-        <w:t>RI_Webextract_BigApps_Latest.xls</w:t>
-      </w:r>
-      <w:r>
-        <w:t xml:space="preserve"> to a new sheet with column for BOROCODE and NAME. Then follow the steps from 3 to 6.</w:t>
+        <w:t>For getting the borough information copy the mapping from RI_Webextract_BigApps_Latest.xls to a new sheet with column for BOROCODE and NAME. Then follow the steps from 3 to 6.</w:t>
       </w:r>
     </w:p>
     <w:p>
@@ -1633,7 +1862,6 @@
         <w:ind w:left="360"/>
       </w:pPr>
       <w:r>
-        <w:lastRenderedPageBreak/>
         <w:t>Select the drop down of Column "BORO". Uncheck "Select All" and then check "#N/A". Now only the data having "#N/A" in "BORO" column will be displayed.</w:t>
       </w:r>
     </w:p>
@@ -4646,7 +4874,7 @@
   <a:extraClrSchemeLst/>
   <a:extLst>
     <a:ext uri="{05A4C25C-085E-4340-85A3-A5531E510DB2}">
-      <thm15:themeFamily xmlns="" xmlns:thm15="http://schemas.microsoft.com/office/thememl/2012/main" name="Office Theme" id="{62F939B6-93AF-4DB8-9C6B-D6C7DFDC589F}" vid="{4A3C46E8-61CC-4603-A589-7422A47A8E4A}"/>
+      <thm15:themeFamily xmlns:thm15="http://schemas.microsoft.com/office/thememl/2012/main" xmlns="" name="Office Theme" id="{62F939B6-93AF-4DB8-9C6B-D6C7DFDC589F}" vid="{4A3C46E8-61CC-4603-A589-7422A47A8E4A}"/>
     </a:ext>
   </a:extLst>
 </a:theme>

</xml_diff>

<commit_message>
updated the flow diag and the read me
</commit_message>
<xml_diff>
--- a/README.docx
+++ b/README.docx
@@ -855,7 +855,19 @@
         <w:rPr>
           <w:rFonts w:ascii="Calibri" w:eastAsia="Calibri" w:hAnsi="Calibri" w:cs="Calibri"/>
         </w:rPr>
-        <w:t>The intuition here is that if there is some information missing in a transaction then we cannot either count or ignore it in support of the particular item-set. Also this will result into incorrect confidence scores also.</w:t>
+        <w:t xml:space="preserve">The intuition here is that if there is some information missing in a transaction then we cannot either count or ignore it in support of the particular item-set. Also this will result into </w:t>
+      </w:r>
+      <w:r>
+        <w:rPr>
+          <w:rFonts w:ascii="Calibri" w:eastAsia="Calibri" w:hAnsi="Calibri" w:cs="Calibri"/>
+        </w:rPr>
+        <w:t>incorrect confidence scores</w:t>
+      </w:r>
+      <w:r>
+        <w:rPr>
+          <w:rFonts w:ascii="Calibri" w:eastAsia="Calibri" w:hAnsi="Calibri" w:cs="Calibri"/>
+        </w:rPr>
+        <w:t>.</w:t>
       </w:r>
       <w:r>
         <w:rPr>
@@ -927,7 +939,21 @@
         <w:rPr>
           <w:rFonts w:ascii="Calibri" w:eastAsia="Calibri" w:hAnsi="Calibri" w:cs="Calibri"/>
         </w:rPr>
-        <w:t>So here the last column of CURRENTGRADE is missing. So let assume that get a</w:t>
+        <w:t xml:space="preserve">So here the last column of CURRENTGRADE is missing. So let assume that </w:t>
+      </w:r>
+      <w:r>
+        <w:rPr>
+          <w:rFonts w:ascii="Calibri" w:eastAsia="Calibri" w:hAnsi="Calibri" w:cs="Calibri"/>
+        </w:rPr>
+        <w:t xml:space="preserve">we </w:t>
+      </w:r>
+      <w:bookmarkStart w:id="0" w:name="_GoBack"/>
+      <w:bookmarkEnd w:id="0"/>
+      <w:r>
+        <w:rPr>
+          <w:rFonts w:ascii="Calibri" w:eastAsia="Calibri" w:hAnsi="Calibri" w:cs="Calibri"/>
+        </w:rPr>
+        <w:t>get a</w:t>
       </w:r>
       <w:r>
         <w:rPr>
@@ -1499,6 +1525,53 @@
       <w:r>
         <w:rPr>
           <w:rFonts w:ascii="Calibri" w:eastAsia="Calibri" w:hAnsi="Calibri" w:cs="Calibri"/>
+          <w:noProof/>
+        </w:rPr>
+        <w:drawing>
+          <wp:inline distT="0" distB="0" distL="0" distR="0" wp14:anchorId="1B636CF5" wp14:editId="4AAED752">
+            <wp:extent cx="4514850" cy="7486650"/>
+            <wp:effectExtent l="0" t="0" r="0" b="0"/>
+            <wp:docPr id="1" name="Picture 1"/>
+            <wp:cNvGraphicFramePr>
+              <a:graphicFrameLocks xmlns:a="http://schemas.openxmlformats.org/drawingml/2006/main" noChangeAspect="1"/>
+            </wp:cNvGraphicFramePr>
+            <a:graphic xmlns:a="http://schemas.openxmlformats.org/drawingml/2006/main">
+              <a:graphicData uri="http://schemas.openxmlformats.org/drawingml/2006/picture">
+                <pic:pic xmlns:pic="http://schemas.openxmlformats.org/drawingml/2006/picture">
+                  <pic:nvPicPr>
+                    <pic:cNvPr id="0" name="apriori_flowchart.jpg"/>
+                    <pic:cNvPicPr/>
+                  </pic:nvPicPr>
+                  <pic:blipFill>
+                    <a:blip r:embed="rId7">
+                      <a:extLst>
+                        <a:ext uri="{28A0092B-C50C-407E-A947-70E740481C1C}">
+                          <a14:useLocalDpi xmlns:a14="http://schemas.microsoft.com/office/drawing/2010/main" val="0"/>
+                        </a:ext>
+                      </a:extLst>
+                    </a:blip>
+                    <a:stretch>
+                      <a:fillRect/>
+                    </a:stretch>
+                  </pic:blipFill>
+                  <pic:spPr>
+                    <a:xfrm>
+                      <a:off x="0" y="0"/>
+                      <a:ext cx="4514850" cy="7486650"/>
+                    </a:xfrm>
+                    <a:prstGeom prst="rect">
+                      <a:avLst/>
+                    </a:prstGeom>
+                  </pic:spPr>
+                </pic:pic>
+              </a:graphicData>
+            </a:graphic>
+          </wp:inline>
+        </w:drawing>
+      </w:r>
+      <w:r>
+        <w:rPr>
+          <w:rFonts w:ascii="Calibri" w:eastAsia="Calibri" w:hAnsi="Calibri" w:cs="Calibri"/>
         </w:rPr>
         <w:t xml:space="preserve"> </w:t>
       </w:r>
@@ -1508,6 +1581,7 @@
         <w:pStyle w:val="Heading1"/>
       </w:pPr>
       <w:r>
+        <w:lastRenderedPageBreak/>
         <w:t>Interesting Sample R</w:t>
       </w:r>
       <w:r>
@@ -1538,93 +1612,6 @@
       </w:r>
       <w:r>
         <w:br/>
-      </w:r>
-    </w:p>
-    <w:p/>
-    <w:p/>
-    <w:p/>
-    <w:p/>
-    <w:p/>
-    <w:p/>
-    <w:p/>
-    <w:p/>
-    <w:p/>
-    <w:p/>
-    <w:p/>
-    <w:p/>
-    <w:p/>
-    <w:p/>
-    <w:p/>
-    <w:p/>
-    <w:p/>
-    <w:p/>
-    <w:p/>
-    <w:p/>
-    <w:p>
-      <w:pPr>
-        <w:pStyle w:val="Heading1"/>
-      </w:pPr>
-      <w:r>
-        <w:lastRenderedPageBreak/>
-        <w:t>References</w:t>
-      </w:r>
-    </w:p>
-    <w:p>
-      <w:pPr>
-        <w:pStyle w:val="ListParagraph"/>
-        <w:numPr>
-          <w:ilvl w:val="0"/>
-          <w:numId w:val="12"/>
-        </w:numPr>
-      </w:pPr>
-      <w:hyperlink r:id="rId7" w:history="1">
-        <w:r>
-          <w:rPr>
-            <w:rStyle w:val="Hyperlink"/>
-          </w:rPr>
-          <w:t>https://data.cityofnewyork.us/</w:t>
-        </w:r>
-      </w:hyperlink>
-    </w:p>
-    <w:p>
-      <w:pPr>
-        <w:pStyle w:val="ListParagraph"/>
-        <w:numPr>
-          <w:ilvl w:val="0"/>
-          <w:numId w:val="12"/>
-        </w:numPr>
-      </w:pPr>
-      <w:proofErr w:type="spellStart"/>
-      <w:r>
-        <w:t>Rakesh</w:t>
-      </w:r>
-      <w:proofErr w:type="spellEnd"/>
-      <w:r>
-        <w:t xml:space="preserve"> </w:t>
-      </w:r>
-      <w:proofErr w:type="spellStart"/>
-      <w:r>
-        <w:t>Agrawal</w:t>
-      </w:r>
-      <w:proofErr w:type="spellEnd"/>
-      <w:r>
-        <w:t xml:space="preserve"> and </w:t>
-      </w:r>
-      <w:proofErr w:type="spellStart"/>
-      <w:r>
-        <w:t>Ramakrishnan</w:t>
-      </w:r>
-      <w:proofErr w:type="spellEnd"/>
-      <w:r>
-        <w:t xml:space="preserve"> </w:t>
-      </w:r>
-      <w:proofErr w:type="spellStart"/>
-      <w:r>
-        <w:t>Srikant</w:t>
-      </w:r>
-      <w:proofErr w:type="spellEnd"/>
-      <w:r>
-        <w:t>: Fast Algorithms for Mining Association Rules in Large Databases, VLDB 1994</w:t>
       </w:r>
     </w:p>
     <w:p/>
@@ -1649,21 +1636,13 @@
     <w:p/>
     <w:p/>
     <w:p/>
-    <w:p/>
-    <w:p/>
-    <w:p/>
     <w:p>
       <w:pPr>
         <w:pStyle w:val="Heading1"/>
       </w:pPr>
       <w:r>
         <w:lastRenderedPageBreak/>
-        <w:t>A</w:t>
-      </w:r>
-      <w:bookmarkStart w:id="0" w:name="_GoBack"/>
-      <w:bookmarkEnd w:id="0"/>
-      <w:r>
-        <w:t>PPENDIX A</w:t>
+        <w:t>APPENDIX A</w:t>
       </w:r>
     </w:p>
     <w:p>
@@ -1725,13 +1704,14 @@
         </w:numPr>
       </w:pPr>
       <w:r>
-        <w:t xml:space="preserve">Go to first sheet and create a new column next to CUISINE. Select this column and add a VLOOKUP function which will take CUISINE column as look-up value, CUISINE </w:t>
-      </w:r>
-      <w:proofErr w:type="gramStart"/>
-      <w:r>
-        <w:t>sheet(</w:t>
-      </w:r>
-      <w:proofErr w:type="gramEnd"/>
+        <w:t>Go to first sheet and create a new column next to CUISINE. Select this column and add a VLOOKUP function which will take CUISINE column as look-up value, CUISINE sheet</w:t>
+      </w:r>
+      <w:r>
+        <w:t xml:space="preserve"> </w:t>
+      </w:r>
+      <w:r>
+        <w:t>(</w:t>
+      </w:r>
       <w:r>
         <w:t xml:space="preserve">CUISINECODE </w:t>
       </w:r>
@@ -4874,7 +4854,7 @@
   <a:extraClrSchemeLst/>
   <a:extLst>
     <a:ext uri="{05A4C25C-085E-4340-85A3-A5531E510DB2}">
-      <thm15:themeFamily xmlns:thm15="http://schemas.microsoft.com/office/thememl/2012/main" xmlns="" name="Office Theme" id="{62F939B6-93AF-4DB8-9C6B-D6C7DFDC589F}" vid="{4A3C46E8-61CC-4603-A589-7422A47A8E4A}"/>
+      <thm15:themeFamily xmlns="" xmlns:thm15="http://schemas.microsoft.com/office/thememl/2012/main" name="Office Theme" id="{62F939B6-93AF-4DB8-9C6B-D6C7DFDC589F}" vid="{4A3C46E8-61CC-4603-A589-7422A47A8E4A}"/>
     </a:ext>
   </a:extLst>
 </a:theme>

</xml_diff>

<commit_message>
final changes and docs
</commit_message>
<xml_diff>
--- a/README.docx
+++ b/README.docx
@@ -702,6 +702,28 @@
       <w:r>
         <w:rPr>
           <w:rFonts w:ascii="Calibri" w:eastAsia="Calibri" w:hAnsi="Calibri" w:cs="Calibri"/>
+          <w:b/>
+        </w:rPr>
+        <w:t>NOTE:</w:t>
+      </w:r>
+      <w:r>
+        <w:rPr>
+          <w:rFonts w:ascii="Calibri" w:eastAsia="Calibri" w:hAnsi="Calibri" w:cs="Calibri"/>
+        </w:rPr>
+        <w:t xml:space="preserve"> The steps we followed in MS Excel are given in APPPENDIX A.</w:t>
+      </w:r>
+    </w:p>
+    <w:p>
+      <w:pPr>
+        <w:rPr>
+          <w:rFonts w:ascii="Calibri" w:eastAsia="Calibri" w:hAnsi="Calibri" w:cs="Calibri"/>
+        </w:rPr>
+      </w:pPr>
+      <w:bookmarkStart w:id="0" w:name="_GoBack"/>
+      <w:bookmarkEnd w:id="0"/>
+      <w:r>
+        <w:rPr>
+          <w:rFonts w:ascii="Calibri" w:eastAsia="Calibri" w:hAnsi="Calibri" w:cs="Calibri"/>
         </w:rPr>
         <w:t xml:space="preserve">Run the </w:t>
       </w:r>
@@ -795,131 +817,105 @@
     </w:p>
     <w:p>
       <w:pPr>
-        <w:rPr>
-          <w:rFonts w:ascii="Calibri" w:eastAsia="Calibri" w:hAnsi="Calibri" w:cs="Calibri"/>
-        </w:rPr>
-      </w:pPr>
+        <w:pStyle w:val="Heading3"/>
+        <w:rPr>
+          <w:rFonts w:eastAsia="Calibri"/>
+        </w:rPr>
+      </w:pPr>
+      <w:r>
+        <w:rPr>
+          <w:rFonts w:eastAsia="Calibri"/>
+        </w:rPr>
+        <w:t>Why removed the t</w:t>
+      </w:r>
+      <w:r>
+        <w:rPr>
+          <w:rFonts w:eastAsia="Calibri"/>
+        </w:rPr>
+        <w:t>ransactions with missing fields</w:t>
+      </w:r>
+      <w:r>
+        <w:rPr>
+          <w:rFonts w:eastAsia="Calibri"/>
+        </w:rPr>
+        <w:t>?</w:t>
+      </w:r>
+    </w:p>
+    <w:p>
+      <w:pPr>
+        <w:rPr>
+          <w:rFonts w:ascii="Calibri" w:eastAsia="Calibri" w:hAnsi="Calibri" w:cs="Calibri"/>
+        </w:rPr>
+      </w:pPr>
+      <w:r>
+        <w:rPr>
+          <w:rFonts w:ascii="Calibri" w:eastAsia="Calibri" w:hAnsi="Calibri" w:cs="Calibri"/>
+        </w:rPr>
+        <w:t xml:space="preserve">The intuition here is that if there is some information missing in a transaction then we cannot either count or ignore it in support of the particular item-set. Also this will result into </w:t>
+      </w:r>
+      <w:r>
+        <w:rPr>
+          <w:rFonts w:ascii="Calibri" w:eastAsia="Calibri" w:hAnsi="Calibri" w:cs="Calibri"/>
+        </w:rPr>
+        <w:t>incorrect confidence scores</w:t>
+      </w:r>
+      <w:r>
+        <w:rPr>
+          <w:rFonts w:ascii="Calibri" w:eastAsia="Calibri" w:hAnsi="Calibri" w:cs="Calibri"/>
+        </w:rPr>
+        <w:t>.</w:t>
+      </w:r>
+      <w:r>
+        <w:rPr>
+          <w:rFonts w:ascii="Calibri" w:eastAsia="Calibri" w:hAnsi="Calibri" w:cs="Calibri"/>
+        </w:rPr>
+        <w:t xml:space="preserve"> </w:t>
+      </w:r>
+      <w:r>
+        <w:rPr>
+          <w:rFonts w:ascii="Calibri" w:eastAsia="Calibri" w:hAnsi="Calibri" w:cs="Calibri"/>
+        </w:rPr>
+        <w:t>For example, consider the transaction below –</w:t>
+      </w:r>
+    </w:p>
+    <w:p>
+      <w:pPr>
+        <w:jc w:val="center"/>
+        <w:rPr>
+          <w:rFonts w:ascii="Calibri" w:eastAsia="Calibri" w:hAnsi="Calibri" w:cs="Calibri"/>
+        </w:rPr>
+      </w:pPr>
+      <w:r>
+        <w:rPr>
+          <w:rFonts w:ascii="Calibri" w:eastAsia="Calibri" w:hAnsi="Calibri" w:cs="Calibri"/>
+        </w:rPr>
+        <w:t>"QUEENS","11374","Chinese","Hot food item n</w:t>
+      </w:r>
+      <w:r>
+        <w:rPr>
+          <w:rFonts w:ascii="Calibri" w:eastAsia="Calibri" w:hAnsi="Calibri" w:cs="Calibri"/>
+        </w:rPr>
+        <w:t>ot held at or above 140º F."</w:t>
+      </w:r>
+      <w:proofErr w:type="gramStart"/>
+      <w:r>
+        <w:rPr>
+          <w:rFonts w:ascii="Calibri" w:eastAsia="Calibri" w:hAnsi="Calibri" w:cs="Calibri"/>
+        </w:rPr>
+        <w:t>,</w:t>
+      </w:r>
+      <w:r>
+        <w:rPr>
+          <w:rFonts w:ascii="Calibri" w:eastAsia="Calibri" w:hAnsi="Calibri" w:cs="Calibri"/>
+        </w:rPr>
+        <w:t>&lt;</w:t>
+      </w:r>
+      <w:proofErr w:type="gramEnd"/>
       <w:r>
         <w:rPr>
           <w:rFonts w:ascii="Calibri" w:eastAsia="Calibri" w:hAnsi="Calibri" w:cs="Calibri"/>
           <w:b/>
         </w:rPr>
-        <w:t>NOTE:</w:t>
-      </w:r>
-      <w:r>
-        <w:rPr>
-          <w:rFonts w:ascii="Calibri" w:eastAsia="Calibri" w:hAnsi="Calibri" w:cs="Calibri"/>
-        </w:rPr>
-        <w:t xml:space="preserve"> </w:t>
-      </w:r>
-      <w:r>
-        <w:rPr>
-          <w:rFonts w:ascii="Calibri" w:eastAsia="Calibri" w:hAnsi="Calibri" w:cs="Calibri"/>
-        </w:rPr>
-        <w:t>The steps we followed in MS Excel are given in APPPENDIX A.</w:t>
-      </w:r>
-    </w:p>
-    <w:p>
-      <w:pPr>
-        <w:pStyle w:val="Heading3"/>
-        <w:rPr>
-          <w:rFonts w:eastAsia="Calibri"/>
-        </w:rPr>
-      </w:pPr>
-      <w:r>
-        <w:rPr>
-          <w:rFonts w:eastAsia="Calibri"/>
-        </w:rPr>
-        <w:t>Why removed the t</w:t>
-      </w:r>
-      <w:r>
-        <w:rPr>
-          <w:rFonts w:eastAsia="Calibri"/>
-        </w:rPr>
-        <w:t>ransactions with missing fields</w:t>
-      </w:r>
-      <w:r>
-        <w:rPr>
-          <w:rFonts w:eastAsia="Calibri"/>
-        </w:rPr>
-        <w:t>?</w:t>
-      </w:r>
-    </w:p>
-    <w:p>
-      <w:pPr>
-        <w:rPr>
-          <w:rFonts w:ascii="Calibri" w:eastAsia="Calibri" w:hAnsi="Calibri" w:cs="Calibri"/>
-        </w:rPr>
-      </w:pPr>
-      <w:r>
-        <w:rPr>
-          <w:rFonts w:ascii="Calibri" w:eastAsia="Calibri" w:hAnsi="Calibri" w:cs="Calibri"/>
-        </w:rPr>
-        <w:t xml:space="preserve">The intuition here is that if there is some information missing in a transaction then we cannot either count or ignore it in support of the particular item-set. Also this will result into </w:t>
-      </w:r>
-      <w:r>
-        <w:rPr>
-          <w:rFonts w:ascii="Calibri" w:eastAsia="Calibri" w:hAnsi="Calibri" w:cs="Calibri"/>
-        </w:rPr>
-        <w:t>incorrect confidence scores</w:t>
-      </w:r>
-      <w:r>
-        <w:rPr>
-          <w:rFonts w:ascii="Calibri" w:eastAsia="Calibri" w:hAnsi="Calibri" w:cs="Calibri"/>
-        </w:rPr>
-        <w:t>.</w:t>
-      </w:r>
-      <w:r>
-        <w:rPr>
-          <w:rFonts w:ascii="Calibri" w:eastAsia="Calibri" w:hAnsi="Calibri" w:cs="Calibri"/>
-        </w:rPr>
-        <w:t xml:space="preserve"> </w:t>
-      </w:r>
-      <w:r>
-        <w:rPr>
-          <w:rFonts w:ascii="Calibri" w:eastAsia="Calibri" w:hAnsi="Calibri" w:cs="Calibri"/>
-        </w:rPr>
-        <w:t>For example, consider the transaction below –</w:t>
-      </w:r>
-    </w:p>
-    <w:p>
-      <w:pPr>
-        <w:jc w:val="center"/>
-        <w:rPr>
-          <w:rFonts w:ascii="Calibri" w:eastAsia="Calibri" w:hAnsi="Calibri" w:cs="Calibri"/>
-        </w:rPr>
-      </w:pPr>
-      <w:r>
-        <w:rPr>
-          <w:rFonts w:ascii="Calibri" w:eastAsia="Calibri" w:hAnsi="Calibri" w:cs="Calibri"/>
-        </w:rPr>
-        <w:t>"QUEENS","11374","Chinese","Hot food item n</w:t>
-      </w:r>
-      <w:r>
-        <w:rPr>
-          <w:rFonts w:ascii="Calibri" w:eastAsia="Calibri" w:hAnsi="Calibri" w:cs="Calibri"/>
-        </w:rPr>
-        <w:t>ot held at or above 140º F."</w:t>
-      </w:r>
-      <w:proofErr w:type="gramStart"/>
-      <w:r>
-        <w:rPr>
-          <w:rFonts w:ascii="Calibri" w:eastAsia="Calibri" w:hAnsi="Calibri" w:cs="Calibri"/>
-        </w:rPr>
-        <w:t>,</w:t>
-      </w:r>
-      <w:r>
-        <w:rPr>
-          <w:rFonts w:ascii="Calibri" w:eastAsia="Calibri" w:hAnsi="Calibri" w:cs="Calibri"/>
-        </w:rPr>
-        <w:t>&lt;</w:t>
-      </w:r>
-      <w:proofErr w:type="gramEnd"/>
-      <w:r>
-        <w:rPr>
-          <w:rFonts w:ascii="Calibri" w:eastAsia="Calibri" w:hAnsi="Calibri" w:cs="Calibri"/>
-          <w:b/>
-        </w:rPr>
         <w:t>MISSING</w:t>
       </w:r>
       <w:r>
@@ -947,8 +943,6 @@
         </w:rPr>
         <w:t xml:space="preserve">we </w:t>
       </w:r>
-      <w:bookmarkStart w:id="0" w:name="_GoBack"/>
-      <w:bookmarkEnd w:id="0"/>
       <w:r>
         <w:rPr>
           <w:rFonts w:ascii="Calibri" w:eastAsia="Calibri" w:hAnsi="Calibri" w:cs="Calibri"/>
@@ -1502,11 +1496,98 @@
       </w:r>
     </w:p>
     <w:p>
-      <w:r>
-        <w:rPr>
-          <w:rFonts w:ascii="Calibri" w:eastAsia="Calibri" w:hAnsi="Calibri" w:cs="Calibri"/>
-        </w:rPr>
-        <w:t>The major work flow or design of the program is prese</w:t>
+      <w:pPr>
+        <w:rPr>
+          <w:rFonts w:ascii="Calibri" w:eastAsia="Calibri" w:hAnsi="Calibri" w:cs="Calibri"/>
+        </w:rPr>
+      </w:pPr>
+      <w:r>
+        <w:rPr>
+          <w:rFonts w:ascii="Calibri" w:eastAsia="Calibri" w:hAnsi="Calibri" w:cs="Calibri"/>
+        </w:rPr>
+        <w:t xml:space="preserve">We implemented the </w:t>
+      </w:r>
+      <w:r>
+        <w:rPr>
+          <w:rFonts w:ascii="Calibri" w:eastAsia="Calibri" w:hAnsi="Calibri" w:cs="Calibri"/>
+        </w:rPr>
+        <w:t xml:space="preserve">a-priori algorithm described in Section 2.1 of the </w:t>
+      </w:r>
+      <w:hyperlink r:id="rId7" w:history="1">
+        <w:proofErr w:type="spellStart"/>
+        <w:r>
+          <w:rPr>
+            <w:rStyle w:val="Hyperlink"/>
+            <w:rFonts w:ascii="Calibri" w:eastAsia="Calibri" w:hAnsi="Calibri" w:cs="Calibri"/>
+          </w:rPr>
+          <w:t>Agrawal</w:t>
+        </w:r>
+        <w:proofErr w:type="spellEnd"/>
+        <w:r>
+          <w:rPr>
+            <w:rStyle w:val="Hyperlink"/>
+            <w:rFonts w:ascii="Calibri" w:eastAsia="Calibri" w:hAnsi="Calibri" w:cs="Calibri"/>
+          </w:rPr>
+          <w:t xml:space="preserve"> and </w:t>
+        </w:r>
+        <w:proofErr w:type="spellStart"/>
+        <w:r>
+          <w:rPr>
+            <w:rStyle w:val="Hyperlink"/>
+            <w:rFonts w:ascii="Calibri" w:eastAsia="Calibri" w:hAnsi="Calibri" w:cs="Calibri"/>
+          </w:rPr>
+          <w:t>Srikant</w:t>
+        </w:r>
+        <w:proofErr w:type="spellEnd"/>
+        <w:r>
+          <w:rPr>
+            <w:rStyle w:val="Hyperlink"/>
+            <w:rFonts w:ascii="Calibri" w:eastAsia="Calibri" w:hAnsi="Calibri" w:cs="Calibri"/>
+          </w:rPr>
+          <w:t xml:space="preserve"> paper in VLDB 1994</w:t>
+        </w:r>
+      </w:hyperlink>
+      <w:r>
+        <w:rPr>
+          <w:rFonts w:ascii="Calibri" w:eastAsia="Calibri" w:hAnsi="Calibri" w:cs="Calibri"/>
+        </w:rPr>
+        <w:t xml:space="preserve"> to compute these frequent item</w:t>
+      </w:r>
+      <w:r>
+        <w:rPr>
+          <w:rFonts w:ascii="Calibri" w:eastAsia="Calibri" w:hAnsi="Calibri" w:cs="Calibri"/>
+        </w:rPr>
+        <w:t>-</w:t>
+      </w:r>
+      <w:r>
+        <w:rPr>
+          <w:rFonts w:ascii="Calibri" w:eastAsia="Calibri" w:hAnsi="Calibri" w:cs="Calibri"/>
+        </w:rPr>
+        <w:t>sets</w:t>
+      </w:r>
+      <w:r>
+        <w:rPr>
+          <w:rFonts w:ascii="Calibri" w:eastAsia="Calibri" w:hAnsi="Calibri" w:cs="Calibri"/>
+        </w:rPr>
+        <w:t xml:space="preserve">. </w:t>
+      </w:r>
+      <w:r>
+        <w:rPr>
+          <w:rFonts w:ascii="Calibri" w:eastAsia="Calibri" w:hAnsi="Calibri" w:cs="Calibri"/>
+        </w:rPr>
+        <w:t>The major work f</w:t>
+      </w:r>
+      <w:r>
+        <w:rPr>
+          <w:rFonts w:ascii="Calibri" w:eastAsia="Calibri" w:hAnsi="Calibri" w:cs="Calibri"/>
+        </w:rPr>
+        <w:t xml:space="preserve">low or design of the program is </w:t>
+      </w:r>
+      <w:r>
+        <w:rPr>
+          <w:rFonts w:ascii="Calibri" w:eastAsia="Calibri" w:hAnsi="Calibri" w:cs="Calibri"/>
+        </w:rPr>
+        <w:t>prese</w:t>
       </w:r>
       <w:r>
         <w:rPr>
@@ -1518,19 +1599,22 @@
         <w:rPr>
           <w:rFonts w:ascii="Calibri" w:eastAsia="Calibri" w:hAnsi="Calibri" w:cs="Calibri"/>
         </w:rPr>
-        <w:t>-</w:t>
-      </w:r>
-    </w:p>
-    <w:p>
+        <w:t>–</w:t>
+      </w:r>
+    </w:p>
+    <w:p>
+      <w:pPr>
+        <w:jc w:val="center"/>
+      </w:pPr>
       <w:r>
         <w:rPr>
           <w:rFonts w:ascii="Calibri" w:eastAsia="Calibri" w:hAnsi="Calibri" w:cs="Calibri"/>
           <w:noProof/>
         </w:rPr>
         <w:drawing>
-          <wp:inline distT="0" distB="0" distL="0" distR="0" wp14:anchorId="1B636CF5" wp14:editId="4AAED752">
-            <wp:extent cx="4514850" cy="7486650"/>
-            <wp:effectExtent l="0" t="0" r="0" b="0"/>
+          <wp:inline distT="0" distB="0" distL="0" distR="0" wp14:anchorId="1B636CF5" wp14:editId="71E83A0A">
+            <wp:extent cx="4514850" cy="7191375"/>
+            <wp:effectExtent l="0" t="0" r="0" b="9525"/>
             <wp:docPr id="1" name="Picture 1"/>
             <wp:cNvGraphicFramePr>
               <a:graphicFrameLocks xmlns:a="http://schemas.openxmlformats.org/drawingml/2006/main" noChangeAspect="1"/>
@@ -1543,7 +1627,7 @@
                     <pic:cNvPicPr/>
                   </pic:nvPicPr>
                   <pic:blipFill>
-                    <a:blip r:embed="rId7">
+                    <a:blip r:embed="rId8">
                       <a:extLst>
                         <a:ext uri="{28A0092B-C50C-407E-A947-70E740481C1C}">
                           <a14:useLocalDpi xmlns:a14="http://schemas.microsoft.com/office/drawing/2010/main" val="0"/>
@@ -1557,7 +1641,7 @@
                   <pic:spPr>
                     <a:xfrm>
                       <a:off x="0" y="0"/>
-                      <a:ext cx="4514850" cy="7486650"/>
+                      <a:ext cx="4514850" cy="7191375"/>
                     </a:xfrm>
                     <a:prstGeom prst="rect">
                       <a:avLst/>
@@ -1569,12 +1653,6 @@
           </wp:inline>
         </w:drawing>
       </w:r>
-      <w:r>
-        <w:rPr>
-          <w:rFonts w:ascii="Calibri" w:eastAsia="Calibri" w:hAnsi="Calibri" w:cs="Calibri"/>
-        </w:rPr>
-        <w:t xml:space="preserve"> </w:t>
-      </w:r>
     </w:p>
     <w:p>
       <w:pPr>
@@ -1590,50 +1668,678 @@
       <w:r>
         <w:br/>
       </w:r>
+      <w:r>
+        <w:rPr>
+          <w:rStyle w:val="Heading2Char"/>
+        </w:rPr>
+        <w:t xml:space="preserve">A. </w:t>
+      </w:r>
+      <w:r>
+        <w:rPr>
+          <w:rStyle w:val="Heading2Char"/>
+        </w:rPr>
+        <w:t>Command line specification</w:t>
+      </w:r>
+    </w:p>
+    <w:p>
+      <w:pPr>
+        <w:jc w:val="center"/>
+        <w:rPr>
+          <w:rFonts w:ascii="Courier New" w:hAnsi="Courier New" w:cs="Courier New"/>
+        </w:rPr>
+      </w:pPr>
+      <w:proofErr w:type="gramStart"/>
+      <w:r>
+        <w:rPr>
+          <w:rFonts w:ascii="Courier New" w:hAnsi="Courier New" w:cs="Courier New"/>
+        </w:rPr>
+        <w:t>python</w:t>
+      </w:r>
+      <w:proofErr w:type="gramEnd"/>
+      <w:r>
+        <w:rPr>
+          <w:rFonts w:ascii="Courier New" w:hAnsi="Courier New" w:cs="Courier New"/>
+        </w:rPr>
+        <w:t xml:space="preserve"> apriori.py</w:t>
+      </w:r>
+      <w:r>
+        <w:rPr>
+          <w:rFonts w:ascii="Courier New" w:hAnsi="Courier New" w:cs="Courier New"/>
+        </w:rPr>
+        <w:t xml:space="preserve"> </w:t>
+      </w:r>
+      <w:r>
+        <w:rPr>
+          <w:rFonts w:ascii="Courier New" w:hAnsi="Courier New" w:cs="Courier New"/>
+        </w:rPr>
+        <w:t>INTEGRATED-D</w:t>
+      </w:r>
+      <w:r>
+        <w:rPr>
+          <w:rFonts w:ascii="Courier New" w:hAnsi="Courier New" w:cs="Courier New"/>
+        </w:rPr>
+        <w:t>ATASET.csv 0.0068 0.61</w:t>
+      </w:r>
     </w:p>
     <w:p>
       <w:pPr>
         <w:pStyle w:val="Heading2"/>
       </w:pPr>
       <w:r>
-        <w:t>C</w:t>
-      </w:r>
-      <w:r>
-        <w:t>ommand line specification</w:t>
-      </w:r>
-    </w:p>
-    <w:p/>
-    <w:p>
-      <w:pPr>
-        <w:pStyle w:val="Heading2"/>
-      </w:pPr>
+        <w:t xml:space="preserve">B. </w:t>
+      </w:r>
       <w:r>
         <w:t>Explanation of “interestingness”</w:t>
       </w:r>
       <w:r>
-        <w:br/>
-      </w:r>
-    </w:p>
-    <w:p/>
-    <w:p/>
-    <w:p/>
-    <w:p/>
-    <w:p/>
-    <w:p/>
-    <w:p/>
-    <w:p/>
-    <w:p/>
-    <w:p/>
-    <w:p/>
-    <w:p/>
-    <w:p/>
-    <w:p/>
-    <w:p/>
-    <w:p/>
-    <w:p/>
-    <w:p/>
-    <w:p/>
-    <w:p/>
+        <w:t xml:space="preserve"> from </w:t>
+      </w:r>
+      <w:r>
+        <w:t>sample</w:t>
+      </w:r>
+      <w:r>
+        <w:t xml:space="preserve"> run</w:t>
+      </w:r>
+    </w:p>
+    <w:p>
+      <w:r>
+        <w:t xml:space="preserve">Below are few examples that </w:t>
+      </w:r>
+      <w:r>
+        <w:t>give</w:t>
+      </w:r>
+      <w:r>
+        <w:t xml:space="preserve"> interesting observations from the association rule mining on this </w:t>
+      </w:r>
+      <w:proofErr w:type="gramStart"/>
+      <w:r>
+        <w:t>data.</w:t>
+      </w:r>
+      <w:proofErr w:type="gramEnd"/>
+    </w:p>
+    <w:p>
+      <w:pPr>
+        <w:pStyle w:val="ListParagraph"/>
+        <w:numPr>
+          <w:ilvl w:val="0"/>
+          <w:numId w:val="14"/>
+        </w:numPr>
+      </w:pPr>
+      <w:r>
+        <w:t xml:space="preserve">[ </w:t>
+      </w:r>
+      <w:proofErr w:type="spellStart"/>
+      <w:r>
+        <w:t>CUISINE|Donuts</w:t>
+      </w:r>
+      <w:proofErr w:type="spellEnd"/>
+      <w:r>
+        <w:t xml:space="preserve"> ] =&gt; </w:t>
+      </w:r>
+      <w:proofErr w:type="gramStart"/>
+      <w:r>
+        <w:t>[ CURRENTGRADE</w:t>
+      </w:r>
+      <w:proofErr w:type="gramEnd"/>
+      <w:r>
+        <w:t>|A ] (</w:t>
+      </w:r>
+      <w:proofErr w:type="spellStart"/>
+      <w:r>
+        <w:t>Conf</w:t>
+      </w:r>
+      <w:proofErr w:type="spellEnd"/>
+      <w:r>
+        <w:t xml:space="preserve">: 83.6442281698 %, </w:t>
+      </w:r>
+      <w:proofErr w:type="spellStart"/>
+      <w:r>
+        <w:t>Supp</w:t>
+      </w:r>
+      <w:proofErr w:type="spellEnd"/>
+      <w:r>
+        <w:t>: 1.33491532736 %)</w:t>
+      </w:r>
+    </w:p>
+    <w:p>
+      <w:pPr>
+        <w:pStyle w:val="ListParagraph"/>
+        <w:ind w:left="360"/>
+      </w:pPr>
+      <w:r>
+        <w:rPr>
+          <w:i/>
+        </w:rPr>
+        <w:t>Observation</w:t>
+      </w:r>
+      <w:r>
+        <w:t xml:space="preserve"> - 83% of the “Donuts” cuisine restaurants have</w:t>
+      </w:r>
+      <w:r>
+        <w:t xml:space="preserve"> ‘</w:t>
+      </w:r>
+      <w:r>
+        <w:t>A</w:t>
+      </w:r>
+      <w:r>
+        <w:t>’</w:t>
+      </w:r>
+      <w:r>
+        <w:t xml:space="preserve"> rating.</w:t>
+      </w:r>
+      <w:r>
+        <w:t xml:space="preserve"> The confidence is very high here.</w:t>
+      </w:r>
+    </w:p>
+    <w:p>
+      <w:pPr>
+        <w:pStyle w:val="ListParagraph"/>
+        <w:ind w:left="360"/>
+      </w:pPr>
+    </w:p>
+    <w:p>
+      <w:pPr>
+        <w:pStyle w:val="ListParagraph"/>
+        <w:numPr>
+          <w:ilvl w:val="0"/>
+          <w:numId w:val="14"/>
+        </w:numPr>
+      </w:pPr>
+      <w:r>
+        <w:t xml:space="preserve"> </w:t>
+      </w:r>
+      <w:r>
+        <w:t>[ BORO|MANHATTAN ,</w:t>
+      </w:r>
+      <w:proofErr w:type="spellStart"/>
+      <w:r>
+        <w:t>CUISINE|Café</w:t>
+      </w:r>
+      <w:proofErr w:type="spellEnd"/>
+      <w:r>
+        <w:t xml:space="preserve">/Coffee/Tea ] =&gt; </w:t>
+      </w:r>
+      <w:proofErr w:type="gramStart"/>
+      <w:r>
+        <w:t>[ CURRENTGRADE</w:t>
+      </w:r>
+      <w:proofErr w:type="gramEnd"/>
+      <w:r>
+        <w:t>|A ] (</w:t>
+      </w:r>
+      <w:proofErr w:type="spellStart"/>
+      <w:r>
+        <w:t>Conf</w:t>
+      </w:r>
+      <w:proofErr w:type="spellEnd"/>
+      <w:r>
+        <w:t xml:space="preserve">: 81.9288613034 %, </w:t>
+      </w:r>
+      <w:proofErr w:type="spellStart"/>
+      <w:r>
+        <w:t>Supp</w:t>
+      </w:r>
+      <w:proofErr w:type="spellEnd"/>
+      <w:r>
+        <w:t>: 1.48074641355 %)</w:t>
+      </w:r>
+      <w:r>
+        <w:t xml:space="preserve"> </w:t>
+      </w:r>
+    </w:p>
+    <w:p>
+      <w:pPr>
+        <w:pStyle w:val="ListParagraph"/>
+        <w:ind w:left="360"/>
+      </w:pPr>
+      <w:r>
+        <w:rPr>
+          <w:i/>
+        </w:rPr>
+        <w:t>Observation</w:t>
+      </w:r>
+      <w:r>
+        <w:t xml:space="preserve"> – 82% of the “Café/Coffee/Tea” cuisine restaurants in MANHATTAN have </w:t>
+      </w:r>
+      <w:r>
+        <w:t>‘</w:t>
+      </w:r>
+      <w:r>
+        <w:t>A</w:t>
+      </w:r>
+      <w:r>
+        <w:t>’</w:t>
+      </w:r>
+      <w:r>
+        <w:t xml:space="preserve"> rating</w:t>
+      </w:r>
+      <w:r>
+        <w:t>.</w:t>
+      </w:r>
+    </w:p>
+    <w:p>
+      <w:pPr>
+        <w:pStyle w:val="ListParagraph"/>
+        <w:ind w:left="360"/>
+      </w:pPr>
+    </w:p>
+    <w:p>
+      <w:pPr>
+        <w:pStyle w:val="ListParagraph"/>
+        <w:numPr>
+          <w:ilvl w:val="0"/>
+          <w:numId w:val="14"/>
+        </w:numPr>
+      </w:pPr>
+      <w:r>
+        <w:t xml:space="preserve">[ </w:t>
+      </w:r>
+      <w:proofErr w:type="spellStart"/>
+      <w:r>
+        <w:t>CUISINE|French</w:t>
+      </w:r>
+      <w:proofErr w:type="spellEnd"/>
+      <w:r>
+        <w:t xml:space="preserve"> ] =&gt; </w:t>
+      </w:r>
+      <w:proofErr w:type="gramStart"/>
+      <w:r>
+        <w:t>[ BORO</w:t>
+      </w:r>
+      <w:proofErr w:type="gramEnd"/>
+      <w:r>
+        <w:t>|MANHATTAN ] (</w:t>
+      </w:r>
+      <w:proofErr w:type="spellStart"/>
+      <w:r>
+        <w:t>Conf</w:t>
+      </w:r>
+      <w:proofErr w:type="spellEnd"/>
+      <w:r>
+        <w:t xml:space="preserve">: 81.2785388128 %, </w:t>
+      </w:r>
+      <w:proofErr w:type="spellStart"/>
+      <w:r>
+        <w:t>Supp</w:t>
+      </w:r>
+      <w:proofErr w:type="spellEnd"/>
+      <w:r>
+        <w:t>: 1.07518067091 %)</w:t>
+      </w:r>
+    </w:p>
+    <w:p>
+      <w:pPr>
+        <w:pStyle w:val="ListParagraph"/>
+        <w:ind w:left="360"/>
+      </w:pPr>
+      <w:r>
+        <w:rPr>
+          <w:i/>
+        </w:rPr>
+        <w:t>Observation</w:t>
+      </w:r>
+      <w:r>
+        <w:t xml:space="preserve"> – 81% of the French restaurants are in Manhattan</w:t>
+      </w:r>
+      <w:r>
+        <w:t>.</w:t>
+      </w:r>
+    </w:p>
+    <w:p>
+      <w:pPr>
+        <w:pStyle w:val="ListParagraph"/>
+        <w:ind w:left="360"/>
+      </w:pPr>
+    </w:p>
+    <w:p>
+      <w:pPr>
+        <w:pStyle w:val="ListParagraph"/>
+        <w:numPr>
+          <w:ilvl w:val="0"/>
+          <w:numId w:val="14"/>
+        </w:numPr>
+      </w:pPr>
+      <w:r>
+        <w:t xml:space="preserve"> </w:t>
+      </w:r>
+      <w:proofErr w:type="gramStart"/>
+      <w:r>
+        <w:t xml:space="preserve">[ </w:t>
+      </w:r>
+      <w:proofErr w:type="spellStart"/>
+      <w:r>
+        <w:t>VIOLATION</w:t>
+      </w:r>
+      <w:proofErr w:type="gramEnd"/>
+      <w:r>
+        <w:t>|Food</w:t>
+      </w:r>
+      <w:proofErr w:type="spellEnd"/>
+      <w:r>
+        <w:t xml:space="preserve"> contact surface not properly maintained. ] =&gt; </w:t>
+      </w:r>
+      <w:proofErr w:type="gramStart"/>
+      <w:r>
+        <w:t>[ CURRENTGRADE</w:t>
+      </w:r>
+      <w:proofErr w:type="gramEnd"/>
+      <w:r>
+        <w:t>|A ] (</w:t>
+      </w:r>
+      <w:proofErr w:type="spellStart"/>
+      <w:r>
+        <w:t>Conf</w:t>
+      </w:r>
+      <w:proofErr w:type="spellEnd"/>
+      <w:r>
+        <w:t xml:space="preserve">: 75.9691912709 %, </w:t>
+      </w:r>
+      <w:proofErr w:type="spellStart"/>
+      <w:r>
+        <w:t>Supp</w:t>
+      </w:r>
+      <w:proofErr w:type="spellEnd"/>
+      <w:r>
+        <w:t>: 1.27666918348 %)</w:t>
+      </w:r>
+    </w:p>
+    <w:p>
+      <w:pPr>
+        <w:pStyle w:val="ListParagraph"/>
+        <w:ind w:left="360"/>
+      </w:pPr>
+      <w:r>
+        <w:rPr>
+          <w:i/>
+        </w:rPr>
+        <w:t>Observation</w:t>
+      </w:r>
+      <w:r>
+        <w:t xml:space="preserve"> – 75% of the ‘A’ restaurants were found to have the violation “</w:t>
+      </w:r>
+      <w:r>
+        <w:t>Food contact surface not properly maintained.</w:t>
+      </w:r>
+      <w:r>
+        <w:t>”</w:t>
+      </w:r>
+    </w:p>
+    <w:p>
+      <w:pPr>
+        <w:pStyle w:val="ListParagraph"/>
+        <w:ind w:left="360"/>
+      </w:pPr>
+    </w:p>
+    <w:p>
+      <w:pPr>
+        <w:pStyle w:val="ListParagraph"/>
+        <w:numPr>
+          <w:ilvl w:val="0"/>
+          <w:numId w:val="14"/>
+        </w:numPr>
+      </w:pPr>
+      <w:r>
+        <w:t xml:space="preserve">[ BORO|STATEN ISLAND ] =&gt; </w:t>
+      </w:r>
+      <w:proofErr w:type="gramStart"/>
+      <w:r>
+        <w:t>[ CURRENTGRADE</w:t>
+      </w:r>
+      <w:proofErr w:type="gramEnd"/>
+      <w:r>
+        <w:t>|A ] (</w:t>
+      </w:r>
+      <w:proofErr w:type="spellStart"/>
+      <w:r>
+        <w:t>Conf</w:t>
+      </w:r>
+      <w:proofErr w:type="spellEnd"/>
+      <w:r>
+        <w:t xml:space="preserve">: 66.0031225605 %, </w:t>
+      </w:r>
+      <w:proofErr w:type="spellStart"/>
+      <w:r>
+        <w:t>Supp</w:t>
+      </w:r>
+      <w:proofErr w:type="spellEnd"/>
+      <w:r>
+        <w:t>: 2.18876065149 %)</w:t>
+      </w:r>
+    </w:p>
+    <w:p>
+      <w:pPr>
+        <w:pStyle w:val="ListParagraph"/>
+        <w:ind w:left="360"/>
+      </w:pPr>
+      <w:r>
+        <w:rPr>
+          <w:i/>
+        </w:rPr>
+        <w:t>Observation</w:t>
+      </w:r>
+      <w:r>
+        <w:t xml:space="preserve"> – 66% of the restaurants in STATEN ISLAND are ‘A’ rated.</w:t>
+      </w:r>
+      <w:r>
+        <w:t xml:space="preserve"> Other </w:t>
+      </w:r>
+      <w:proofErr w:type="gramStart"/>
+      <w:r>
+        <w:t>borough are</w:t>
+      </w:r>
+      <w:proofErr w:type="gramEnd"/>
+      <w:r>
+        <w:t xml:space="preserve"> not in the results.</w:t>
+      </w:r>
+    </w:p>
+    <w:p>
+      <w:pPr>
+        <w:pStyle w:val="ListParagraph"/>
+        <w:ind w:left="360"/>
+      </w:pPr>
+    </w:p>
+    <w:p>
+      <w:pPr>
+        <w:pStyle w:val="ListParagraph"/>
+        <w:numPr>
+          <w:ilvl w:val="0"/>
+          <w:numId w:val="14"/>
+        </w:numPr>
+      </w:pPr>
+      <w:r>
+        <w:t xml:space="preserve">[ </w:t>
+      </w:r>
+      <w:proofErr w:type="spellStart"/>
+      <w:r>
+        <w:t>CUISINE|Korean</w:t>
+      </w:r>
+      <w:proofErr w:type="spellEnd"/>
+      <w:r>
+        <w:t xml:space="preserve"> ] =&gt; </w:t>
+      </w:r>
+      <w:proofErr w:type="gramStart"/>
+      <w:r>
+        <w:t>[ BORO</w:t>
+      </w:r>
+      <w:proofErr w:type="gramEnd"/>
+      <w:r>
+        <w:t>|QUEENS ] (</w:t>
+      </w:r>
+      <w:proofErr w:type="spellStart"/>
+      <w:r>
+        <w:t>Conf</w:t>
+      </w:r>
+      <w:proofErr w:type="spellEnd"/>
+      <w:r>
+        <w:t xml:space="preserve">: 64.9947753396 %, </w:t>
+      </w:r>
+      <w:proofErr w:type="spellStart"/>
+      <w:r>
+        <w:t>Supp</w:t>
+      </w:r>
+      <w:proofErr w:type="spellEnd"/>
+      <w:r>
+        <w:t>: 0.805091144429 %)</w:t>
+      </w:r>
+    </w:p>
+    <w:p>
+      <w:pPr>
+        <w:pStyle w:val="ListParagraph"/>
+        <w:ind w:left="360"/>
+      </w:pPr>
+      <w:r>
+        <w:rPr>
+          <w:i/>
+        </w:rPr>
+        <w:t>Observation</w:t>
+      </w:r>
+      <w:r>
+        <w:t xml:space="preserve"> –</w:t>
+      </w:r>
+      <w:r>
+        <w:t xml:space="preserve"> 65% of the “Korean” restaurants are in Queens.</w:t>
+      </w:r>
+      <w:r>
+        <w:t xml:space="preserve"> This reflects that Korean population is quite high in Queens.</w:t>
+      </w:r>
+    </w:p>
+    <w:p>
+      <w:pPr>
+        <w:pStyle w:val="ListParagraph"/>
+        <w:ind w:left="360"/>
+      </w:pPr>
+    </w:p>
+    <w:p>
+      <w:pPr>
+        <w:pStyle w:val="ListParagraph"/>
+        <w:numPr>
+          <w:ilvl w:val="0"/>
+          <w:numId w:val="14"/>
+        </w:numPr>
+      </w:pPr>
+      <w:r>
+        <w:t>[ BORO|QUEENS ,</w:t>
+      </w:r>
+      <w:proofErr w:type="spellStart"/>
+      <w:r>
+        <w:t>CUISINE|Pizza</w:t>
+      </w:r>
+      <w:proofErr w:type="spellEnd"/>
+      <w:r>
+        <w:t xml:space="preserve"> ] =&gt; </w:t>
+      </w:r>
+      <w:proofErr w:type="gramStart"/>
+      <w:r>
+        <w:t>[ CURRENTGRADE</w:t>
+      </w:r>
+      <w:proofErr w:type="gramEnd"/>
+      <w:r>
+        <w:t>|A ] (</w:t>
+      </w:r>
+      <w:proofErr w:type="spellStart"/>
+      <w:r>
+        <w:t>Conf</w:t>
+      </w:r>
+      <w:proofErr w:type="spellEnd"/>
+      <w:r>
+        <w:t xml:space="preserve">: 62.8318584071 %, </w:t>
+      </w:r>
+      <w:proofErr w:type="spellStart"/>
+      <w:r>
+        <w:t>Supp</w:t>
+      </w:r>
+      <w:proofErr w:type="spellEnd"/>
+      <w:r>
+        <w:t>: 0.765828928918 %)</w:t>
+      </w:r>
+    </w:p>
+    <w:p>
+      <w:pPr>
+        <w:pStyle w:val="ListParagraph"/>
+        <w:ind w:left="360"/>
+      </w:pPr>
+      <w:r>
+        <w:rPr>
+          <w:i/>
+        </w:rPr>
+        <w:t>Observation</w:t>
+      </w:r>
+      <w:r>
+        <w:t xml:space="preserve"> – 63% of “Pizza” restaurants in Queens are rated ‘A’.</w:t>
+      </w:r>
+    </w:p>
+    <w:p>
+      <w:pPr>
+        <w:pStyle w:val="ListParagraph"/>
+        <w:ind w:left="360"/>
+      </w:pPr>
+    </w:p>
+    <w:p>
+      <w:pPr>
+        <w:pStyle w:val="ListParagraph"/>
+        <w:numPr>
+          <w:ilvl w:val="0"/>
+          <w:numId w:val="14"/>
+        </w:numPr>
+      </w:pPr>
+      <w:r>
+        <w:t xml:space="preserve"> </w:t>
+      </w:r>
+      <w:r>
+        <w:t xml:space="preserve">[ BORO|MANHATTAN ,ZIPCODE|10019 ] =&gt; </w:t>
+      </w:r>
+      <w:proofErr w:type="gramStart"/>
+      <w:r>
+        <w:t>[ CURRENTGRADE</w:t>
+      </w:r>
+      <w:proofErr w:type="gramEnd"/>
+      <w:r>
+        <w:t>|A ] (</w:t>
+      </w:r>
+      <w:proofErr w:type="spellStart"/>
+      <w:r>
+        <w:t>Conf</w:t>
+      </w:r>
+      <w:proofErr w:type="spellEnd"/>
+      <w:r>
+        <w:t xml:space="preserve">: 61.7855378027 %, </w:t>
+      </w:r>
+      <w:proofErr w:type="spellStart"/>
+      <w:r>
+        <w:t>Supp</w:t>
+      </w:r>
+      <w:proofErr w:type="spellEnd"/>
+      <w:r>
+        <w:t>: 1.61837989429 %)</w:t>
+      </w:r>
+    </w:p>
+    <w:p>
+      <w:pPr>
+        <w:pStyle w:val="ListParagraph"/>
+        <w:ind w:left="360"/>
+      </w:pPr>
+      <w:r>
+        <w:rPr>
+          <w:i/>
+        </w:rPr>
+        <w:t>Observation</w:t>
+      </w:r>
+      <w:r>
+        <w:t xml:space="preserve"> –</w:t>
+      </w:r>
+      <w:r>
+        <w:t xml:space="preserve"> 62</w:t>
+      </w:r>
+      <w:r>
+        <w:t xml:space="preserve">% of </w:t>
+      </w:r>
+      <w:r>
+        <w:t>restaurants in zip code 10019 in Manhattan</w:t>
+      </w:r>
+      <w:r>
+        <w:t xml:space="preserve"> are rated ‘A’.</w:t>
+      </w:r>
+    </w:p>
     <w:p/>
     <w:p/>
     <w:p>
@@ -1800,7 +2506,7 @@
       <w:r>
         <w:t xml:space="preserve">For details on VLOOKUP function follow this link - </w:t>
       </w:r>
-      <w:hyperlink r:id="rId8" w:history="1">
+      <w:hyperlink r:id="rId9" w:history="1">
         <w:r>
           <w:rPr>
             <w:rStyle w:val="Hyperlink"/>
@@ -2800,6 +3506,95 @@
     </w:lvl>
   </w:abstractNum>
   <w:abstractNum w:abstractNumId="8">
+    <w:nsid w:val="572E51F1"/>
+    <w:multiLevelType w:val="hybridMultilevel"/>
+    <w:tmpl w:val="8D624A04"/>
+    <w:lvl w:ilvl="0" w:tplc="0409000F">
+      <w:start w:val="1"/>
+      <w:numFmt w:val="decimal"/>
+      <w:lvlText w:val="%1."/>
+      <w:lvlJc w:val="left"/>
+      <w:pPr>
+        <w:ind w:left="360" w:hanging="360"/>
+      </w:pPr>
+      <w:rPr>
+        <w:rFonts w:hint="default"/>
+      </w:rPr>
+    </w:lvl>
+    <w:lvl w:ilvl="1" w:tplc="04090019" w:tentative="1">
+      <w:start w:val="1"/>
+      <w:numFmt w:val="lowerLetter"/>
+      <w:lvlText w:val="%2."/>
+      <w:lvlJc w:val="left"/>
+      <w:pPr>
+        <w:ind w:left="1080" w:hanging="360"/>
+      </w:pPr>
+    </w:lvl>
+    <w:lvl w:ilvl="2" w:tplc="0409001B" w:tentative="1">
+      <w:start w:val="1"/>
+      <w:numFmt w:val="lowerRoman"/>
+      <w:lvlText w:val="%3."/>
+      <w:lvlJc w:val="right"/>
+      <w:pPr>
+        <w:ind w:left="1800" w:hanging="180"/>
+      </w:pPr>
+    </w:lvl>
+    <w:lvl w:ilvl="3" w:tplc="0409000F" w:tentative="1">
+      <w:start w:val="1"/>
+      <w:numFmt w:val="decimal"/>
+      <w:lvlText w:val="%4."/>
+      <w:lvlJc w:val="left"/>
+      <w:pPr>
+        <w:ind w:left="2520" w:hanging="360"/>
+      </w:pPr>
+    </w:lvl>
+    <w:lvl w:ilvl="4" w:tplc="04090019" w:tentative="1">
+      <w:start w:val="1"/>
+      <w:numFmt w:val="lowerLetter"/>
+      <w:lvlText w:val="%5."/>
+      <w:lvlJc w:val="left"/>
+      <w:pPr>
+        <w:ind w:left="3240" w:hanging="360"/>
+      </w:pPr>
+    </w:lvl>
+    <w:lvl w:ilvl="5" w:tplc="0409001B" w:tentative="1">
+      <w:start w:val="1"/>
+      <w:numFmt w:val="lowerRoman"/>
+      <w:lvlText w:val="%6."/>
+      <w:lvlJc w:val="right"/>
+      <w:pPr>
+        <w:ind w:left="3960" w:hanging="180"/>
+      </w:pPr>
+    </w:lvl>
+    <w:lvl w:ilvl="6" w:tplc="0409000F" w:tentative="1">
+      <w:start w:val="1"/>
+      <w:numFmt w:val="decimal"/>
+      <w:lvlText w:val="%7."/>
+      <w:lvlJc w:val="left"/>
+      <w:pPr>
+        <w:ind w:left="4680" w:hanging="360"/>
+      </w:pPr>
+    </w:lvl>
+    <w:lvl w:ilvl="7" w:tplc="04090019" w:tentative="1">
+      <w:start w:val="1"/>
+      <w:numFmt w:val="lowerLetter"/>
+      <w:lvlText w:val="%8."/>
+      <w:lvlJc w:val="left"/>
+      <w:pPr>
+        <w:ind w:left="5400" w:hanging="360"/>
+      </w:pPr>
+    </w:lvl>
+    <w:lvl w:ilvl="8" w:tplc="0409001B" w:tentative="1">
+      <w:start w:val="1"/>
+      <w:numFmt w:val="lowerRoman"/>
+      <w:lvlText w:val="%9."/>
+      <w:lvlJc w:val="right"/>
+      <w:pPr>
+        <w:ind w:left="6120" w:hanging="180"/>
+      </w:pPr>
+    </w:lvl>
+  </w:abstractNum>
+  <w:abstractNum w:abstractNumId="9">
     <w:nsid w:val="58155601"/>
     <w:multiLevelType w:val="hybridMultilevel"/>
     <w:tmpl w:val="78BC565A"/>
@@ -2885,7 +3680,7 @@
       </w:pPr>
     </w:lvl>
   </w:abstractNum>
-  <w:abstractNum w:abstractNumId="9">
+  <w:abstractNum w:abstractNumId="10">
     <w:nsid w:val="5B2A25B9"/>
     <w:multiLevelType w:val="hybridMultilevel"/>
     <w:tmpl w:val="9A4CBA9E"/>
@@ -2974,7 +3769,7 @@
       </w:pPr>
     </w:lvl>
   </w:abstractNum>
-  <w:abstractNum w:abstractNumId="10">
+  <w:abstractNum w:abstractNumId="11">
     <w:nsid w:val="712B591B"/>
     <w:multiLevelType w:val="hybridMultilevel"/>
     <w:tmpl w:val="64601B70"/>
@@ -3087,7 +3882,7 @@
       </w:rPr>
     </w:lvl>
   </w:abstractNum>
-  <w:abstractNum w:abstractNumId="11">
+  <w:abstractNum w:abstractNumId="12">
     <w:nsid w:val="74942E31"/>
     <w:multiLevelType w:val="hybridMultilevel"/>
     <w:tmpl w:val="95D6B192"/>
@@ -3200,7 +3995,7 @@
       </w:rPr>
     </w:lvl>
   </w:abstractNum>
-  <w:abstractNum w:abstractNumId="12">
+  <w:abstractNum w:abstractNumId="13">
     <w:nsid w:val="79CB25D1"/>
     <w:multiLevelType w:val="hybridMultilevel"/>
     <w:tmpl w:val="131A0BD6"/>
@@ -3314,10 +4109,10 @@
     </w:lvl>
   </w:abstractNum>
   <w:num w:numId="1">
-    <w:abstractNumId w:val="10"/>
+    <w:abstractNumId w:val="11"/>
   </w:num>
   <w:num w:numId="2">
-    <w:abstractNumId w:val="11"/>
+    <w:abstractNumId w:val="12"/>
   </w:num>
   <w:num w:numId="3">
     <w:abstractNumId w:val="6"/>
@@ -3326,7 +4121,7 @@
     <w:abstractNumId w:val="4"/>
   </w:num>
   <w:num w:numId="5">
-    <w:abstractNumId w:val="8"/>
+    <w:abstractNumId w:val="9"/>
   </w:num>
   <w:num w:numId="6">
     <w:abstractNumId w:val="1"/>
@@ -3338,7 +4133,7 @@
     <w:abstractNumId w:val="7"/>
   </w:num>
   <w:num w:numId="9">
-    <w:abstractNumId w:val="12"/>
+    <w:abstractNumId w:val="13"/>
   </w:num>
   <w:num w:numId="10">
     <w:abstractNumId w:val="5"/>
@@ -3347,10 +4142,13 @@
     <w:abstractNumId w:val="0"/>
   </w:num>
   <w:num w:numId="12">
-    <w:abstractNumId w:val="9"/>
+    <w:abstractNumId w:val="10"/>
   </w:num>
   <w:num w:numId="13">
     <w:abstractNumId w:val="2"/>
+  </w:num>
+  <w:num w:numId="14">
+    <w:abstractNumId w:val="8"/>
   </w:num>
 </w:numbering>
 </file>
@@ -3580,7 +4378,6 @@
   <w:style w:type="character" w:default="1" w:styleId="DefaultParagraphFont">
     <w:name w:val="Default Paragraph Font"/>
     <w:uiPriority w:val="1"/>
-    <w:semiHidden/>
     <w:unhideWhenUsed/>
   </w:style>
   <w:style w:type="table" w:default="1" w:styleId="TableNormal">
@@ -4202,7 +4999,6 @@
   <w:style w:type="character" w:default="1" w:styleId="DefaultParagraphFont">
     <w:name w:val="Default Paragraph Font"/>
     <w:uiPriority w:val="1"/>
-    <w:semiHidden/>
     <w:unhideWhenUsed/>
   </w:style>
   <w:style w:type="table" w:default="1" w:styleId="TableNormal">
@@ -4854,7 +5650,7 @@
   <a:extraClrSchemeLst/>
   <a:extLst>
     <a:ext uri="{05A4C25C-085E-4340-85A3-A5531E510DB2}">
-      <thm15:themeFamily xmlns="" xmlns:thm15="http://schemas.microsoft.com/office/thememl/2012/main" name="Office Theme" id="{62F939B6-93AF-4DB8-9C6B-D6C7DFDC589F}" vid="{4A3C46E8-61CC-4603-A589-7422A47A8E4A}"/>
+      <thm15:themeFamily xmlns:thm15="http://schemas.microsoft.com/office/thememl/2012/main" xmlns="" name="Office Theme" id="{62F939B6-93AF-4DB8-9C6B-D6C7DFDC589F}" vid="{4A3C46E8-61CC-4603-A589-7422A47A8E4A}"/>
     </a:ext>
   </a:extLst>
 </a:theme>

</xml_diff>